<commit_message>
Taller 4: BPMN y artectactos vista de negocio
</commit_message>
<xml_diff>
--- a/Análisis y diseño de software/Taller 4/Borradores/Actividades proceso.docx
+++ b/Análisis y diseño de software/Taller 4/Borradores/Actividades proceso.docx
@@ -9,15 +9,16 @@
         <w:tblLook w:val="04A0" w:firstRow="1" w:lastRow="0" w:firstColumn="1" w:lastColumn="0" w:noHBand="0" w:noVBand="1"/>
       </w:tblPr>
       <w:tblGrid>
-        <w:gridCol w:w="1795"/>
-        <w:gridCol w:w="1795"/>
-        <w:gridCol w:w="1796"/>
-        <w:gridCol w:w="3592"/>
+        <w:gridCol w:w="1696"/>
+        <w:gridCol w:w="2145"/>
+        <w:gridCol w:w="2099"/>
+        <w:gridCol w:w="3114"/>
       </w:tblGrid>
       <w:tr>
         <w:tc>
           <w:tcPr>
-            <w:tcW w:w="1795" w:type="dxa"/>
+            <w:tcW w:w="1696" w:type="dxa"/>
+            <w:shd w:val="clear" w:color="auto" w:fill="C00000"/>
           </w:tcPr>
           <w:p>
             <w:r>
@@ -27,7 +28,7 @@
         </w:tc>
         <w:tc>
           <w:tcPr>
-            <w:tcW w:w="1795" w:type="dxa"/>
+            <w:tcW w:w="2145" w:type="dxa"/>
           </w:tcPr>
           <w:p>
             <w:r>
@@ -37,7 +38,8 @@
         </w:tc>
         <w:tc>
           <w:tcPr>
-            <w:tcW w:w="1796" w:type="dxa"/>
+            <w:tcW w:w="2099" w:type="dxa"/>
+            <w:shd w:val="clear" w:color="auto" w:fill="C00000"/>
           </w:tcPr>
           <w:p>
             <w:r>
@@ -47,7 +49,7 @@
         </w:tc>
         <w:tc>
           <w:tcPr>
-            <w:tcW w:w="3592" w:type="dxa"/>
+            <w:tcW w:w="3114" w:type="dxa"/>
           </w:tcPr>
           <w:p>
             <w:r>
@@ -59,7 +61,8 @@
       <w:tr>
         <w:tc>
           <w:tcPr>
-            <w:tcW w:w="1795" w:type="dxa"/>
+            <w:tcW w:w="1696" w:type="dxa"/>
+            <w:shd w:val="clear" w:color="auto" w:fill="C00000"/>
           </w:tcPr>
           <w:p>
             <w:r>
@@ -69,7 +72,7 @@
         </w:tc>
         <w:tc>
           <w:tcPr>
-            <w:tcW w:w="7183" w:type="dxa"/>
+            <w:tcW w:w="7358" w:type="dxa"/>
             <w:gridSpan w:val="3"/>
           </w:tcPr>
           <w:p>
@@ -88,7 +91,8 @@
       <w:tr>
         <w:tc>
           <w:tcPr>
-            <w:tcW w:w="1795" w:type="dxa"/>
+            <w:tcW w:w="1696" w:type="dxa"/>
+            <w:shd w:val="clear" w:color="auto" w:fill="C00000"/>
           </w:tcPr>
           <w:p>
             <w:r>
@@ -98,16 +102,14 @@
         </w:tc>
         <w:tc>
           <w:tcPr>
-            <w:tcW w:w="7183" w:type="dxa"/>
-            <w:gridSpan w:val="3"/>
-          </w:tcPr>
-          <w:p/>
-        </w:tc>
-      </w:tr>
-      <w:tr>
-        <w:tc>
-          <w:tcPr>
-            <w:tcW w:w="1795" w:type="dxa"/>
+            <w:tcW w:w="2145" w:type="dxa"/>
+          </w:tcPr>
+          <w:p/>
+        </w:tc>
+        <w:tc>
+          <w:tcPr>
+            <w:tcW w:w="2099" w:type="dxa"/>
+            <w:shd w:val="clear" w:color="auto" w:fill="C00000"/>
           </w:tcPr>
           <w:p>
             <w:r>
@@ -117,8 +119,83 @@
         </w:tc>
         <w:tc>
           <w:tcPr>
-            <w:tcW w:w="7183" w:type="dxa"/>
-            <w:gridSpan w:val="3"/>
+            <w:tcW w:w="3114" w:type="dxa"/>
+          </w:tcPr>
+          <w:p/>
+        </w:tc>
+      </w:tr>
+      <w:tr>
+        <w:tc>
+          <w:tcPr>
+            <w:tcW w:w="1696" w:type="dxa"/>
+            <w:shd w:val="clear" w:color="auto" w:fill="C00000"/>
+          </w:tcPr>
+          <w:p>
+            <w:r>
+              <w:t>Responsible</w:t>
+            </w:r>
+          </w:p>
+        </w:tc>
+        <w:tc>
+          <w:tcPr>
+            <w:tcW w:w="2145" w:type="dxa"/>
+          </w:tcPr>
+          <w:p>
+            <w:r>
+              <w:t>Cliente</w:t>
+            </w:r>
+          </w:p>
+        </w:tc>
+        <w:tc>
+          <w:tcPr>
+            <w:tcW w:w="2099" w:type="dxa"/>
+            <w:shd w:val="clear" w:color="auto" w:fill="C00000"/>
+          </w:tcPr>
+          <w:p>
+            <w:r>
+              <w:t>Consulted</w:t>
+            </w:r>
+          </w:p>
+        </w:tc>
+        <w:tc>
+          <w:tcPr>
+            <w:tcW w:w="3114" w:type="dxa"/>
+          </w:tcPr>
+          <w:p/>
+        </w:tc>
+      </w:tr>
+      <w:tr>
+        <w:tc>
+          <w:tcPr>
+            <w:tcW w:w="1696" w:type="dxa"/>
+            <w:shd w:val="clear" w:color="auto" w:fill="C00000"/>
+          </w:tcPr>
+          <w:p>
+            <w:r>
+              <w:t>Accountable</w:t>
+            </w:r>
+          </w:p>
+        </w:tc>
+        <w:tc>
+          <w:tcPr>
+            <w:tcW w:w="2145" w:type="dxa"/>
+          </w:tcPr>
+          <w:p/>
+        </w:tc>
+        <w:tc>
+          <w:tcPr>
+            <w:tcW w:w="2099" w:type="dxa"/>
+            <w:shd w:val="clear" w:color="auto" w:fill="C00000"/>
+          </w:tcPr>
+          <w:p>
+            <w:r>
+              <w:t>Informed</w:t>
+            </w:r>
+          </w:p>
+        </w:tc>
+        <w:tc>
+          <w:tcPr>
+            <w:tcW w:w="3114" w:type="dxa"/>
           </w:tcPr>
           <w:p/>
         </w:tc>
@@ -132,15 +209,16 @@
         <w:tblLook w:val="04A0" w:firstRow="1" w:lastRow="0" w:firstColumn="1" w:lastColumn="0" w:noHBand="0" w:noVBand="1"/>
       </w:tblPr>
       <w:tblGrid>
-        <w:gridCol w:w="1795"/>
-        <w:gridCol w:w="1795"/>
-        <w:gridCol w:w="1796"/>
-        <w:gridCol w:w="3592"/>
+        <w:gridCol w:w="1696"/>
+        <w:gridCol w:w="2145"/>
+        <w:gridCol w:w="2099"/>
+        <w:gridCol w:w="3114"/>
       </w:tblGrid>
       <w:tr>
         <w:tc>
           <w:tcPr>
-            <w:tcW w:w="1795" w:type="dxa"/>
+            <w:tcW w:w="1696" w:type="dxa"/>
+            <w:shd w:val="clear" w:color="auto" w:fill="C00000"/>
           </w:tcPr>
           <w:p>
             <w:r>
@@ -150,7 +228,7 @@
         </w:tc>
         <w:tc>
           <w:tcPr>
-            <w:tcW w:w="1795" w:type="dxa"/>
+            <w:tcW w:w="2145" w:type="dxa"/>
           </w:tcPr>
           <w:p>
             <w:r>
@@ -160,7 +238,8 @@
         </w:tc>
         <w:tc>
           <w:tcPr>
-            <w:tcW w:w="1796" w:type="dxa"/>
+            <w:tcW w:w="2099" w:type="dxa"/>
+            <w:shd w:val="clear" w:color="auto" w:fill="C00000"/>
           </w:tcPr>
           <w:p>
             <w:r>
@@ -170,7 +249,7 @@
         </w:tc>
         <w:tc>
           <w:tcPr>
-            <w:tcW w:w="3592" w:type="dxa"/>
+            <w:tcW w:w="3114" w:type="dxa"/>
           </w:tcPr>
           <w:p>
             <w:r>
@@ -182,7 +261,8 @@
       <w:tr>
         <w:tc>
           <w:tcPr>
-            <w:tcW w:w="1795" w:type="dxa"/>
+            <w:tcW w:w="1696" w:type="dxa"/>
+            <w:shd w:val="clear" w:color="auto" w:fill="C00000"/>
           </w:tcPr>
           <w:p>
             <w:r>
@@ -192,7 +272,7 @@
         </w:tc>
         <w:tc>
           <w:tcPr>
-            <w:tcW w:w="7183" w:type="dxa"/>
+            <w:tcW w:w="7358" w:type="dxa"/>
             <w:gridSpan w:val="3"/>
           </w:tcPr>
           <w:p>
@@ -205,7 +285,8 @@
       <w:tr>
         <w:tc>
           <w:tcPr>
-            <w:tcW w:w="1795" w:type="dxa"/>
+            <w:tcW w:w="1696" w:type="dxa"/>
+            <w:shd w:val="clear" w:color="auto" w:fill="C00000"/>
           </w:tcPr>
           <w:p>
             <w:r>
@@ -215,16 +296,14 @@
         </w:tc>
         <w:tc>
           <w:tcPr>
-            <w:tcW w:w="7183" w:type="dxa"/>
-            <w:gridSpan w:val="3"/>
-          </w:tcPr>
-          <w:p/>
-        </w:tc>
-      </w:tr>
-      <w:tr>
-        <w:tc>
-          <w:tcPr>
-            <w:tcW w:w="1795" w:type="dxa"/>
+            <w:tcW w:w="2145" w:type="dxa"/>
+          </w:tcPr>
+          <w:p/>
+        </w:tc>
+        <w:tc>
+          <w:tcPr>
+            <w:tcW w:w="2099" w:type="dxa"/>
+            <w:shd w:val="clear" w:color="auto" w:fill="C00000"/>
           </w:tcPr>
           <w:p>
             <w:r>
@@ -234,8 +313,83 @@
         </w:tc>
         <w:tc>
           <w:tcPr>
-            <w:tcW w:w="7183" w:type="dxa"/>
-            <w:gridSpan w:val="3"/>
+            <w:tcW w:w="3114" w:type="dxa"/>
+          </w:tcPr>
+          <w:p/>
+        </w:tc>
+      </w:tr>
+      <w:tr>
+        <w:tc>
+          <w:tcPr>
+            <w:tcW w:w="1696" w:type="dxa"/>
+            <w:shd w:val="clear" w:color="auto" w:fill="C00000"/>
+          </w:tcPr>
+          <w:p>
+            <w:r>
+              <w:t>Responsible</w:t>
+            </w:r>
+          </w:p>
+        </w:tc>
+        <w:tc>
+          <w:tcPr>
+            <w:tcW w:w="2145" w:type="dxa"/>
+          </w:tcPr>
+          <w:p>
+            <w:r>
+              <w:t>BDLA</w:t>
+            </w:r>
+          </w:p>
+        </w:tc>
+        <w:tc>
+          <w:tcPr>
+            <w:tcW w:w="2099" w:type="dxa"/>
+            <w:shd w:val="clear" w:color="auto" w:fill="C00000"/>
+          </w:tcPr>
+          <w:p>
+            <w:r>
+              <w:t>Consulted</w:t>
+            </w:r>
+          </w:p>
+        </w:tc>
+        <w:tc>
+          <w:tcPr>
+            <w:tcW w:w="3114" w:type="dxa"/>
+          </w:tcPr>
+          <w:p/>
+        </w:tc>
+      </w:tr>
+      <w:tr>
+        <w:tc>
+          <w:tcPr>
+            <w:tcW w:w="1696" w:type="dxa"/>
+            <w:shd w:val="clear" w:color="auto" w:fill="C00000"/>
+          </w:tcPr>
+          <w:p>
+            <w:r>
+              <w:t>Accountable</w:t>
+            </w:r>
+          </w:p>
+        </w:tc>
+        <w:tc>
+          <w:tcPr>
+            <w:tcW w:w="2145" w:type="dxa"/>
+          </w:tcPr>
+          <w:p/>
+        </w:tc>
+        <w:tc>
+          <w:tcPr>
+            <w:tcW w:w="2099" w:type="dxa"/>
+            <w:shd w:val="clear" w:color="auto" w:fill="C00000"/>
+          </w:tcPr>
+          <w:p>
+            <w:r>
+              <w:t>Informed</w:t>
+            </w:r>
+          </w:p>
+        </w:tc>
+        <w:tc>
+          <w:tcPr>
+            <w:tcW w:w="3114" w:type="dxa"/>
           </w:tcPr>
           <w:p/>
         </w:tc>
@@ -249,15 +403,16 @@
         <w:tblLook w:val="04A0" w:firstRow="1" w:lastRow="0" w:firstColumn="1" w:lastColumn="0" w:noHBand="0" w:noVBand="1"/>
       </w:tblPr>
       <w:tblGrid>
-        <w:gridCol w:w="1795"/>
-        <w:gridCol w:w="1795"/>
-        <w:gridCol w:w="1796"/>
-        <w:gridCol w:w="3592"/>
+        <w:gridCol w:w="1696"/>
+        <w:gridCol w:w="2145"/>
+        <w:gridCol w:w="2099"/>
+        <w:gridCol w:w="3114"/>
       </w:tblGrid>
       <w:tr>
         <w:tc>
           <w:tcPr>
-            <w:tcW w:w="1795" w:type="dxa"/>
+            <w:tcW w:w="1696" w:type="dxa"/>
+            <w:shd w:val="clear" w:color="auto" w:fill="C00000"/>
           </w:tcPr>
           <w:p>
             <w:r>
@@ -267,7 +422,7 @@
         </w:tc>
         <w:tc>
           <w:tcPr>
-            <w:tcW w:w="1795" w:type="dxa"/>
+            <w:tcW w:w="2145" w:type="dxa"/>
           </w:tcPr>
           <w:p>
             <w:r>
@@ -277,7 +432,8 @@
         </w:tc>
         <w:tc>
           <w:tcPr>
-            <w:tcW w:w="1796" w:type="dxa"/>
+            <w:tcW w:w="2099" w:type="dxa"/>
+            <w:shd w:val="clear" w:color="auto" w:fill="C00000"/>
           </w:tcPr>
           <w:p>
             <w:r>
@@ -287,7 +443,7 @@
         </w:tc>
         <w:tc>
           <w:tcPr>
-            <w:tcW w:w="3592" w:type="dxa"/>
+            <w:tcW w:w="3114" w:type="dxa"/>
           </w:tcPr>
           <w:p>
             <w:r>
@@ -299,7 +455,8 @@
       <w:tr>
         <w:tc>
           <w:tcPr>
-            <w:tcW w:w="1795" w:type="dxa"/>
+            <w:tcW w:w="1696" w:type="dxa"/>
+            <w:shd w:val="clear" w:color="auto" w:fill="C00000"/>
           </w:tcPr>
           <w:p>
             <w:r>
@@ -309,23 +466,21 @@
         </w:tc>
         <w:tc>
           <w:tcPr>
-            <w:tcW w:w="7183" w:type="dxa"/>
+            <w:tcW w:w="7358" w:type="dxa"/>
             <w:gridSpan w:val="3"/>
           </w:tcPr>
           <w:p>
             <w:r>
-              <w:t xml:space="preserve">El cliente </w:t>
-            </w:r>
-            <w:r>
-              <w:t>hace entrega  o envía  los documentos de solicitud ya sea por canal virtual o canales humanos.</w:t>
-            </w:r>
-          </w:p>
-        </w:tc>
-      </w:tr>
-      <w:tr>
-        <w:tc>
-          <w:tcPr>
-            <w:tcW w:w="1795" w:type="dxa"/>
+              <w:t>El cliente hace entrega  o envía  los documentos de solicitud ya sea por canal virtual o canales humanos.</w:t>
+            </w:r>
+          </w:p>
+        </w:tc>
+      </w:tr>
+      <w:tr>
+        <w:tc>
+          <w:tcPr>
+            <w:tcW w:w="1696" w:type="dxa"/>
+            <w:shd w:val="clear" w:color="auto" w:fill="C00000"/>
           </w:tcPr>
           <w:p>
             <w:r>
@@ -335,16 +490,14 @@
         </w:tc>
         <w:tc>
           <w:tcPr>
-            <w:tcW w:w="7183" w:type="dxa"/>
-            <w:gridSpan w:val="3"/>
-          </w:tcPr>
-          <w:p/>
-        </w:tc>
-      </w:tr>
-      <w:tr>
-        <w:tc>
-          <w:tcPr>
-            <w:tcW w:w="1795" w:type="dxa"/>
+            <w:tcW w:w="2145" w:type="dxa"/>
+          </w:tcPr>
+          <w:p/>
+        </w:tc>
+        <w:tc>
+          <w:tcPr>
+            <w:tcW w:w="2099" w:type="dxa"/>
+            <w:shd w:val="clear" w:color="auto" w:fill="C00000"/>
           </w:tcPr>
           <w:p>
             <w:r>
@@ -354,10 +507,89 @@
         </w:tc>
         <w:tc>
           <w:tcPr>
-            <w:tcW w:w="7183" w:type="dxa"/>
-            <w:gridSpan w:val="3"/>
-          </w:tcPr>
-          <w:p/>
+            <w:tcW w:w="3114" w:type="dxa"/>
+          </w:tcPr>
+          <w:p/>
+        </w:tc>
+      </w:tr>
+      <w:tr>
+        <w:tc>
+          <w:tcPr>
+            <w:tcW w:w="1696" w:type="dxa"/>
+            <w:shd w:val="clear" w:color="auto" w:fill="C00000"/>
+          </w:tcPr>
+          <w:p>
+            <w:r>
+              <w:t>Responsible</w:t>
+            </w:r>
+          </w:p>
+        </w:tc>
+        <w:tc>
+          <w:tcPr>
+            <w:tcW w:w="2145" w:type="dxa"/>
+          </w:tcPr>
+          <w:p>
+            <w:r>
+              <w:t>Cliente</w:t>
+            </w:r>
+          </w:p>
+        </w:tc>
+        <w:tc>
+          <w:tcPr>
+            <w:tcW w:w="2099" w:type="dxa"/>
+            <w:shd w:val="clear" w:color="auto" w:fill="C00000"/>
+          </w:tcPr>
+          <w:p>
+            <w:r>
+              <w:t>Consulted</w:t>
+            </w:r>
+          </w:p>
+        </w:tc>
+        <w:tc>
+          <w:tcPr>
+            <w:tcW w:w="3114" w:type="dxa"/>
+          </w:tcPr>
+          <w:p/>
+        </w:tc>
+      </w:tr>
+      <w:tr>
+        <w:tc>
+          <w:tcPr>
+            <w:tcW w:w="1696" w:type="dxa"/>
+            <w:shd w:val="clear" w:color="auto" w:fill="C00000"/>
+          </w:tcPr>
+          <w:p>
+            <w:r>
+              <w:t>Accountable</w:t>
+            </w:r>
+          </w:p>
+        </w:tc>
+        <w:tc>
+          <w:tcPr>
+            <w:tcW w:w="2145" w:type="dxa"/>
+          </w:tcPr>
+          <w:p/>
+        </w:tc>
+        <w:tc>
+          <w:tcPr>
+            <w:tcW w:w="2099" w:type="dxa"/>
+            <w:shd w:val="clear" w:color="auto" w:fill="C00000"/>
+          </w:tcPr>
+          <w:p>
+            <w:r>
+              <w:t>Informed</w:t>
+            </w:r>
+          </w:p>
+        </w:tc>
+        <w:tc>
+          <w:tcPr>
+            <w:tcW w:w="3114" w:type="dxa"/>
+          </w:tcPr>
+          <w:p>
+            <w:r>
+              <w:t>BDLA</w:t>
+            </w:r>
+          </w:p>
         </w:tc>
       </w:tr>
     </w:tbl>
@@ -369,15 +601,16 @@
         <w:tblLook w:val="04A0" w:firstRow="1" w:lastRow="0" w:firstColumn="1" w:lastColumn="0" w:noHBand="0" w:noVBand="1"/>
       </w:tblPr>
       <w:tblGrid>
-        <w:gridCol w:w="1795"/>
-        <w:gridCol w:w="1795"/>
-        <w:gridCol w:w="1796"/>
-        <w:gridCol w:w="3592"/>
+        <w:gridCol w:w="1696"/>
+        <w:gridCol w:w="2145"/>
+        <w:gridCol w:w="2099"/>
+        <w:gridCol w:w="3114"/>
       </w:tblGrid>
       <w:tr>
         <w:tc>
           <w:tcPr>
-            <w:tcW w:w="1795" w:type="dxa"/>
+            <w:tcW w:w="1696" w:type="dxa"/>
+            <w:shd w:val="clear" w:color="auto" w:fill="C00000"/>
           </w:tcPr>
           <w:p>
             <w:r>
@@ -387,7 +620,7 @@
         </w:tc>
         <w:tc>
           <w:tcPr>
-            <w:tcW w:w="1795" w:type="dxa"/>
+            <w:tcW w:w="2145" w:type="dxa"/>
           </w:tcPr>
           <w:p>
             <w:r>
@@ -397,7 +630,8 @@
         </w:tc>
         <w:tc>
           <w:tcPr>
-            <w:tcW w:w="1796" w:type="dxa"/>
+            <w:tcW w:w="2099" w:type="dxa"/>
+            <w:shd w:val="clear" w:color="auto" w:fill="C00000"/>
           </w:tcPr>
           <w:p>
             <w:r>
@@ -407,7 +641,7 @@
         </w:tc>
         <w:tc>
           <w:tcPr>
-            <w:tcW w:w="3592" w:type="dxa"/>
+            <w:tcW w:w="3114" w:type="dxa"/>
           </w:tcPr>
           <w:p>
             <w:r>
@@ -419,7 +653,8 @@
       <w:tr>
         <w:tc>
           <w:tcPr>
-            <w:tcW w:w="1795" w:type="dxa"/>
+            <w:tcW w:w="1696" w:type="dxa"/>
+            <w:shd w:val="clear" w:color="auto" w:fill="C00000"/>
           </w:tcPr>
           <w:p>
             <w:r>
@@ -429,26 +664,21 @@
         </w:tc>
         <w:tc>
           <w:tcPr>
-            <w:tcW w:w="7183" w:type="dxa"/>
+            <w:tcW w:w="7358" w:type="dxa"/>
             <w:gridSpan w:val="3"/>
           </w:tcPr>
           <w:p>
             <w:r>
-              <w:t xml:space="preserve">El </w:t>
-            </w:r>
-            <w:r>
-              <w:t xml:space="preserve">Banco </w:t>
-            </w:r>
-            <w:r>
-              <w:t xml:space="preserve"> verifica de manera automática el riesgo crediticio del cliente una vez el formulario ha sido diligenciado.</w:t>
-            </w:r>
-          </w:p>
-        </w:tc>
-      </w:tr>
-      <w:tr>
-        <w:tc>
-          <w:tcPr>
-            <w:tcW w:w="1795" w:type="dxa"/>
+              <w:t>El Banco  verifica de manera automática el riesgo crediticio del cliente una vez el formulario ha sido diligenciado.</w:t>
+            </w:r>
+          </w:p>
+        </w:tc>
+      </w:tr>
+      <w:tr>
+        <w:tc>
+          <w:tcPr>
+            <w:tcW w:w="1696" w:type="dxa"/>
+            <w:shd w:val="clear" w:color="auto" w:fill="C00000"/>
           </w:tcPr>
           <w:p>
             <w:r>
@@ -458,16 +688,14 @@
         </w:tc>
         <w:tc>
           <w:tcPr>
-            <w:tcW w:w="7183" w:type="dxa"/>
-            <w:gridSpan w:val="3"/>
-          </w:tcPr>
-          <w:p/>
-        </w:tc>
-      </w:tr>
-      <w:tr>
-        <w:tc>
-          <w:tcPr>
-            <w:tcW w:w="1795" w:type="dxa"/>
+            <w:tcW w:w="2145" w:type="dxa"/>
+          </w:tcPr>
+          <w:p/>
+        </w:tc>
+        <w:tc>
+          <w:tcPr>
+            <w:tcW w:w="2099" w:type="dxa"/>
+            <w:shd w:val="clear" w:color="auto" w:fill="C00000"/>
           </w:tcPr>
           <w:p>
             <w:r>
@@ -477,8 +705,83 @@
         </w:tc>
         <w:tc>
           <w:tcPr>
-            <w:tcW w:w="7183" w:type="dxa"/>
-            <w:gridSpan w:val="3"/>
+            <w:tcW w:w="3114" w:type="dxa"/>
+          </w:tcPr>
+          <w:p/>
+        </w:tc>
+      </w:tr>
+      <w:tr>
+        <w:tc>
+          <w:tcPr>
+            <w:tcW w:w="1696" w:type="dxa"/>
+            <w:shd w:val="clear" w:color="auto" w:fill="C00000"/>
+          </w:tcPr>
+          <w:p>
+            <w:r>
+              <w:t>Responsible</w:t>
+            </w:r>
+          </w:p>
+        </w:tc>
+        <w:tc>
+          <w:tcPr>
+            <w:tcW w:w="2145" w:type="dxa"/>
+          </w:tcPr>
+          <w:p>
+            <w:r>
+              <w:t>BDLA</w:t>
+            </w:r>
+          </w:p>
+        </w:tc>
+        <w:tc>
+          <w:tcPr>
+            <w:tcW w:w="2099" w:type="dxa"/>
+            <w:shd w:val="clear" w:color="auto" w:fill="C00000"/>
+          </w:tcPr>
+          <w:p>
+            <w:r>
+              <w:t>Consulted</w:t>
+            </w:r>
+          </w:p>
+        </w:tc>
+        <w:tc>
+          <w:tcPr>
+            <w:tcW w:w="3114" w:type="dxa"/>
+          </w:tcPr>
+          <w:p/>
+        </w:tc>
+      </w:tr>
+      <w:tr>
+        <w:tc>
+          <w:tcPr>
+            <w:tcW w:w="1696" w:type="dxa"/>
+            <w:shd w:val="clear" w:color="auto" w:fill="C00000"/>
+          </w:tcPr>
+          <w:p>
+            <w:r>
+              <w:t>Accountable</w:t>
+            </w:r>
+          </w:p>
+        </w:tc>
+        <w:tc>
+          <w:tcPr>
+            <w:tcW w:w="2145" w:type="dxa"/>
+          </w:tcPr>
+          <w:p/>
+        </w:tc>
+        <w:tc>
+          <w:tcPr>
+            <w:tcW w:w="2099" w:type="dxa"/>
+            <w:shd w:val="clear" w:color="auto" w:fill="C00000"/>
+          </w:tcPr>
+          <w:p>
+            <w:r>
+              <w:t>Informed</w:t>
+            </w:r>
+          </w:p>
+        </w:tc>
+        <w:tc>
+          <w:tcPr>
+            <w:tcW w:w="3114" w:type="dxa"/>
           </w:tcPr>
           <w:p/>
         </w:tc>
@@ -492,15 +795,16 @@
         <w:tblLook w:val="04A0" w:firstRow="1" w:lastRow="0" w:firstColumn="1" w:lastColumn="0" w:noHBand="0" w:noVBand="1"/>
       </w:tblPr>
       <w:tblGrid>
-        <w:gridCol w:w="1795"/>
-        <w:gridCol w:w="1795"/>
-        <w:gridCol w:w="1796"/>
-        <w:gridCol w:w="3592"/>
+        <w:gridCol w:w="1696"/>
+        <w:gridCol w:w="2145"/>
+        <w:gridCol w:w="2099"/>
+        <w:gridCol w:w="3114"/>
       </w:tblGrid>
       <w:tr>
         <w:tc>
           <w:tcPr>
-            <w:tcW w:w="1795" w:type="dxa"/>
+            <w:tcW w:w="1696" w:type="dxa"/>
+            <w:shd w:val="clear" w:color="auto" w:fill="C00000"/>
           </w:tcPr>
           <w:p>
             <w:r>
@@ -510,7 +814,7 @@
         </w:tc>
         <w:tc>
           <w:tcPr>
-            <w:tcW w:w="1795" w:type="dxa"/>
+            <w:tcW w:w="2145" w:type="dxa"/>
           </w:tcPr>
           <w:p>
             <w:r>
@@ -520,7 +824,8 @@
         </w:tc>
         <w:tc>
           <w:tcPr>
-            <w:tcW w:w="1796" w:type="dxa"/>
+            <w:tcW w:w="2099" w:type="dxa"/>
+            <w:shd w:val="clear" w:color="auto" w:fill="C00000"/>
           </w:tcPr>
           <w:p>
             <w:r>
@@ -530,7 +835,7 @@
         </w:tc>
         <w:tc>
           <w:tcPr>
-            <w:tcW w:w="3592" w:type="dxa"/>
+            <w:tcW w:w="3114" w:type="dxa"/>
           </w:tcPr>
           <w:p>
             <w:r>
@@ -542,7 +847,8 @@
       <w:tr>
         <w:tc>
           <w:tcPr>
-            <w:tcW w:w="1795" w:type="dxa"/>
+            <w:tcW w:w="1696" w:type="dxa"/>
+            <w:shd w:val="clear" w:color="auto" w:fill="C00000"/>
           </w:tcPr>
           <w:p>
             <w:r>
@@ -552,23 +858,21 @@
         </w:tc>
         <w:tc>
           <w:tcPr>
-            <w:tcW w:w="7183" w:type="dxa"/>
+            <w:tcW w:w="7358" w:type="dxa"/>
             <w:gridSpan w:val="3"/>
           </w:tcPr>
           <w:p>
             <w:r>
-              <w:t xml:space="preserve">El Banco notifica </w:t>
-            </w:r>
-            <w:r>
-              <w:t>al cliente a través de correo electrónico que su solicitud ha sido rechazada.</w:t>
-            </w:r>
-          </w:p>
-        </w:tc>
-      </w:tr>
-      <w:tr>
-        <w:tc>
-          <w:tcPr>
-            <w:tcW w:w="1795" w:type="dxa"/>
+              <w:t>El Banco notifica al cliente a través de correo electrónico que su solicitud ha sido rechazada.</w:t>
+            </w:r>
+          </w:p>
+        </w:tc>
+      </w:tr>
+      <w:tr>
+        <w:tc>
+          <w:tcPr>
+            <w:tcW w:w="1696" w:type="dxa"/>
+            <w:shd w:val="clear" w:color="auto" w:fill="C00000"/>
           </w:tcPr>
           <w:p>
             <w:r>
@@ -578,16 +882,214 @@
         </w:tc>
         <w:tc>
           <w:tcPr>
-            <w:tcW w:w="7183" w:type="dxa"/>
+            <w:tcW w:w="2145" w:type="dxa"/>
+          </w:tcPr>
+          <w:p/>
+        </w:tc>
+        <w:tc>
+          <w:tcPr>
+            <w:tcW w:w="2099" w:type="dxa"/>
+            <w:shd w:val="clear" w:color="auto" w:fill="C00000"/>
+          </w:tcPr>
+          <w:p>
+            <w:r>
+              <w:t>Entidades consultadas</w:t>
+            </w:r>
+          </w:p>
+        </w:tc>
+        <w:tc>
+          <w:tcPr>
+            <w:tcW w:w="3114" w:type="dxa"/>
+          </w:tcPr>
+          <w:p/>
+        </w:tc>
+      </w:tr>
+      <w:tr>
+        <w:tc>
+          <w:tcPr>
+            <w:tcW w:w="1696" w:type="dxa"/>
+            <w:shd w:val="clear" w:color="auto" w:fill="C00000"/>
+          </w:tcPr>
+          <w:p>
+            <w:r>
+              <w:t>Responsible</w:t>
+            </w:r>
+          </w:p>
+        </w:tc>
+        <w:tc>
+          <w:tcPr>
+            <w:tcW w:w="2145" w:type="dxa"/>
+          </w:tcPr>
+          <w:p>
+            <w:r>
+              <w:t>BDLA</w:t>
+            </w:r>
+          </w:p>
+        </w:tc>
+        <w:tc>
+          <w:tcPr>
+            <w:tcW w:w="2099" w:type="dxa"/>
+            <w:shd w:val="clear" w:color="auto" w:fill="C00000"/>
+          </w:tcPr>
+          <w:p>
+            <w:r>
+              <w:t>Consulted</w:t>
+            </w:r>
+          </w:p>
+        </w:tc>
+        <w:tc>
+          <w:tcPr>
+            <w:tcW w:w="3114" w:type="dxa"/>
+          </w:tcPr>
+          <w:p/>
+        </w:tc>
+      </w:tr>
+      <w:tr>
+        <w:tc>
+          <w:tcPr>
+            <w:tcW w:w="1696" w:type="dxa"/>
+            <w:shd w:val="clear" w:color="auto" w:fill="C00000"/>
+          </w:tcPr>
+          <w:p>
+            <w:r>
+              <w:t>Accountable</w:t>
+            </w:r>
+          </w:p>
+        </w:tc>
+        <w:tc>
+          <w:tcPr>
+            <w:tcW w:w="2145" w:type="dxa"/>
+          </w:tcPr>
+          <w:p/>
+        </w:tc>
+        <w:tc>
+          <w:tcPr>
+            <w:tcW w:w="2099" w:type="dxa"/>
+            <w:shd w:val="clear" w:color="auto" w:fill="C00000"/>
+          </w:tcPr>
+          <w:p>
+            <w:r>
+              <w:t>Informed</w:t>
+            </w:r>
+          </w:p>
+        </w:tc>
+        <w:tc>
+          <w:tcPr>
+            <w:tcW w:w="3114" w:type="dxa"/>
+          </w:tcPr>
+          <w:p>
+            <w:r>
+              <w:t>Cliente</w:t>
+            </w:r>
+          </w:p>
+        </w:tc>
+      </w:tr>
+    </w:tbl>
+    <w:p/>
+    <w:p/>
+    <w:tbl>
+      <w:tblPr>
+        <w:tblStyle w:val="Tablaconcuadrcula"/>
+        <w:tblW w:w="0" w:type="auto"/>
+        <w:tblLook w:val="04A0" w:firstRow="1" w:lastRow="0" w:firstColumn="1" w:lastColumn="0" w:noHBand="0" w:noVBand="1"/>
+      </w:tblPr>
+      <w:tblGrid>
+        <w:gridCol w:w="1696"/>
+        <w:gridCol w:w="2145"/>
+        <w:gridCol w:w="2099"/>
+        <w:gridCol w:w="3114"/>
+      </w:tblGrid>
+      <w:tr>
+        <w:tc>
+          <w:tcPr>
+            <w:tcW w:w="1696" w:type="dxa"/>
+            <w:shd w:val="clear" w:color="auto" w:fill="C00000"/>
+          </w:tcPr>
+          <w:p>
+            <w:r>
+              <w:lastRenderedPageBreak/>
+              <w:t>Actividad N°</w:t>
+            </w:r>
+          </w:p>
+        </w:tc>
+        <w:tc>
+          <w:tcPr>
+            <w:tcW w:w="2145" w:type="dxa"/>
+          </w:tcPr>
+          <w:p>
+            <w:r>
+              <w:t>6</w:t>
+            </w:r>
+          </w:p>
+        </w:tc>
+        <w:tc>
+          <w:tcPr>
+            <w:tcW w:w="2099" w:type="dxa"/>
+            <w:shd w:val="clear" w:color="auto" w:fill="C00000"/>
+          </w:tcPr>
+          <w:p>
+            <w:r>
+              <w:t>Nombre</w:t>
+            </w:r>
+          </w:p>
+        </w:tc>
+        <w:tc>
+          <w:tcPr>
+            <w:tcW w:w="3114" w:type="dxa"/>
+          </w:tcPr>
+          <w:p>
+            <w:r>
+              <w:t>Registrar cliente no deseado</w:t>
+            </w:r>
+          </w:p>
+        </w:tc>
+      </w:tr>
+      <w:tr>
+        <w:tc>
+          <w:tcPr>
+            <w:tcW w:w="1696" w:type="dxa"/>
+            <w:shd w:val="clear" w:color="auto" w:fill="C00000"/>
+          </w:tcPr>
+          <w:p>
+            <w:r>
+              <w:t>Descripción</w:t>
+            </w:r>
+          </w:p>
+        </w:tc>
+        <w:tc>
+          <w:tcPr>
+            <w:tcW w:w="7358" w:type="dxa"/>
             <w:gridSpan w:val="3"/>
           </w:tcPr>
-          <w:p/>
-        </w:tc>
-      </w:tr>
-      <w:tr>
-        <w:tc>
-          <w:tcPr>
-            <w:tcW w:w="1795" w:type="dxa"/>
+          <w:p>
+            <w:r>
+              <w:t>El Banco realiza un registro en el sistema de negaciones con todos los datos del cliente</w:t>
+            </w:r>
+          </w:p>
+        </w:tc>
+      </w:tr>
+      <w:tr>
+        <w:tc>
+          <w:tcPr>
+            <w:tcW w:w="1696" w:type="dxa"/>
+            <w:shd w:val="clear" w:color="auto" w:fill="C00000"/>
+          </w:tcPr>
+          <w:p>
+            <w:r>
+              <w:t>Entidades modificadas</w:t>
+            </w:r>
+          </w:p>
+        </w:tc>
+        <w:tc>
+          <w:tcPr>
+            <w:tcW w:w="2145" w:type="dxa"/>
+          </w:tcPr>
+          <w:p/>
+        </w:tc>
+        <w:tc>
+          <w:tcPr>
+            <w:tcW w:w="2099" w:type="dxa"/>
+            <w:shd w:val="clear" w:color="auto" w:fill="C00000"/>
           </w:tcPr>
           <w:p>
             <w:r>
@@ -597,8 +1099,83 @@
         </w:tc>
         <w:tc>
           <w:tcPr>
-            <w:tcW w:w="7183" w:type="dxa"/>
-            <w:gridSpan w:val="3"/>
+            <w:tcW w:w="3114" w:type="dxa"/>
+          </w:tcPr>
+          <w:p/>
+        </w:tc>
+      </w:tr>
+      <w:tr>
+        <w:tc>
+          <w:tcPr>
+            <w:tcW w:w="1696" w:type="dxa"/>
+            <w:shd w:val="clear" w:color="auto" w:fill="C00000"/>
+          </w:tcPr>
+          <w:p>
+            <w:r>
+              <w:t>Responsible</w:t>
+            </w:r>
+          </w:p>
+        </w:tc>
+        <w:tc>
+          <w:tcPr>
+            <w:tcW w:w="2145" w:type="dxa"/>
+          </w:tcPr>
+          <w:p>
+            <w:r>
+              <w:t>BDLA</w:t>
+            </w:r>
+          </w:p>
+        </w:tc>
+        <w:tc>
+          <w:tcPr>
+            <w:tcW w:w="2099" w:type="dxa"/>
+            <w:shd w:val="clear" w:color="auto" w:fill="C00000"/>
+          </w:tcPr>
+          <w:p>
+            <w:r>
+              <w:t>Consulted</w:t>
+            </w:r>
+          </w:p>
+        </w:tc>
+        <w:tc>
+          <w:tcPr>
+            <w:tcW w:w="3114" w:type="dxa"/>
+          </w:tcPr>
+          <w:p/>
+        </w:tc>
+      </w:tr>
+      <w:tr>
+        <w:tc>
+          <w:tcPr>
+            <w:tcW w:w="1696" w:type="dxa"/>
+            <w:shd w:val="clear" w:color="auto" w:fill="C00000"/>
+          </w:tcPr>
+          <w:p>
+            <w:r>
+              <w:t>Accountable</w:t>
+            </w:r>
+          </w:p>
+        </w:tc>
+        <w:tc>
+          <w:tcPr>
+            <w:tcW w:w="2145" w:type="dxa"/>
+          </w:tcPr>
+          <w:p/>
+        </w:tc>
+        <w:tc>
+          <w:tcPr>
+            <w:tcW w:w="2099" w:type="dxa"/>
+            <w:shd w:val="clear" w:color="auto" w:fill="C00000"/>
+          </w:tcPr>
+          <w:p>
+            <w:r>
+              <w:t>Informed</w:t>
+            </w:r>
+          </w:p>
+        </w:tc>
+        <w:tc>
+          <w:tcPr>
+            <w:tcW w:w="3114" w:type="dxa"/>
           </w:tcPr>
           <w:p/>
         </w:tc>
@@ -612,15 +1189,16 @@
         <w:tblLook w:val="04A0" w:firstRow="1" w:lastRow="0" w:firstColumn="1" w:lastColumn="0" w:noHBand="0" w:noVBand="1"/>
       </w:tblPr>
       <w:tblGrid>
-        <w:gridCol w:w="1795"/>
-        <w:gridCol w:w="1795"/>
-        <w:gridCol w:w="1796"/>
-        <w:gridCol w:w="3592"/>
+        <w:gridCol w:w="1696"/>
+        <w:gridCol w:w="2145"/>
+        <w:gridCol w:w="2099"/>
+        <w:gridCol w:w="3114"/>
       </w:tblGrid>
       <w:tr>
         <w:tc>
           <w:tcPr>
-            <w:tcW w:w="1795" w:type="dxa"/>
+            <w:tcW w:w="1696" w:type="dxa"/>
+            <w:shd w:val="clear" w:color="auto" w:fill="C00000"/>
           </w:tcPr>
           <w:p>
             <w:r>
@@ -630,17 +1208,18 @@
         </w:tc>
         <w:tc>
           <w:tcPr>
-            <w:tcW w:w="1795" w:type="dxa"/>
-          </w:tcPr>
-          <w:p>
-            <w:r>
-              <w:t>6</w:t>
-            </w:r>
-          </w:p>
-        </w:tc>
-        <w:tc>
-          <w:tcPr>
-            <w:tcW w:w="1796" w:type="dxa"/>
+            <w:tcW w:w="2145" w:type="dxa"/>
+          </w:tcPr>
+          <w:p>
+            <w:r>
+              <w:t>7</w:t>
+            </w:r>
+          </w:p>
+        </w:tc>
+        <w:tc>
+          <w:tcPr>
+            <w:tcW w:w="2099" w:type="dxa"/>
+            <w:shd w:val="clear" w:color="auto" w:fill="C00000"/>
           </w:tcPr>
           <w:p>
             <w:r>
@@ -650,19 +1229,20 @@
         </w:tc>
         <w:tc>
           <w:tcPr>
-            <w:tcW w:w="3592" w:type="dxa"/>
-          </w:tcPr>
-          <w:p>
-            <w:r>
-              <w:t>Registrar cliente no deseado</w:t>
-            </w:r>
-          </w:p>
-        </w:tc>
-      </w:tr>
-      <w:tr>
-        <w:tc>
-          <w:tcPr>
-            <w:tcW w:w="1795" w:type="dxa"/>
+            <w:tcW w:w="3114" w:type="dxa"/>
+          </w:tcPr>
+          <w:p>
+            <w:r>
+              <w:t>Digitar información cliente</w:t>
+            </w:r>
+          </w:p>
+        </w:tc>
+      </w:tr>
+      <w:tr>
+        <w:tc>
+          <w:tcPr>
+            <w:tcW w:w="1696" w:type="dxa"/>
+            <w:shd w:val="clear" w:color="auto" w:fill="C00000"/>
           </w:tcPr>
           <w:p>
             <w:r>
@@ -672,44 +1252,38 @@
         </w:tc>
         <w:tc>
           <w:tcPr>
-            <w:tcW w:w="7183" w:type="dxa"/>
+            <w:tcW w:w="7358" w:type="dxa"/>
             <w:gridSpan w:val="3"/>
           </w:tcPr>
           <w:p>
             <w:r>
-              <w:t xml:space="preserve">El Banco realiza un registro en el sistema de negaciones con todos los datos </w:t>
-            </w:r>
-            <w:r>
-              <w:lastRenderedPageBreak/>
-              <w:t>del cliente</w:t>
-            </w:r>
-          </w:p>
-        </w:tc>
-      </w:tr>
-      <w:tr>
-        <w:tc>
-          <w:tcPr>
-            <w:tcW w:w="1795" w:type="dxa"/>
-          </w:tcPr>
-          <w:p>
-            <w:r>
-              <w:lastRenderedPageBreak/>
+              <w:t>Los Digitadores digitan los documentos del sistema de gestión documental para enviarla al sistema CRM, FACT y Systematics.</w:t>
+            </w:r>
+          </w:p>
+        </w:tc>
+      </w:tr>
+      <w:tr>
+        <w:tc>
+          <w:tcPr>
+            <w:tcW w:w="1696" w:type="dxa"/>
+            <w:shd w:val="clear" w:color="auto" w:fill="C00000"/>
+          </w:tcPr>
+          <w:p>
+            <w:r>
               <w:t>Entidades modificadas</w:t>
             </w:r>
           </w:p>
         </w:tc>
         <w:tc>
           <w:tcPr>
-            <w:tcW w:w="7183" w:type="dxa"/>
-            <w:gridSpan w:val="3"/>
-          </w:tcPr>
-          <w:p/>
-        </w:tc>
-      </w:tr>
-      <w:tr>
-        <w:tc>
-          <w:tcPr>
-            <w:tcW w:w="1795" w:type="dxa"/>
+            <w:tcW w:w="2145" w:type="dxa"/>
+          </w:tcPr>
+          <w:p/>
+        </w:tc>
+        <w:tc>
+          <w:tcPr>
+            <w:tcW w:w="2099" w:type="dxa"/>
+            <w:shd w:val="clear" w:color="auto" w:fill="C00000"/>
           </w:tcPr>
           <w:p>
             <w:r>
@@ -719,8 +1293,83 @@
         </w:tc>
         <w:tc>
           <w:tcPr>
-            <w:tcW w:w="7183" w:type="dxa"/>
-            <w:gridSpan w:val="3"/>
+            <w:tcW w:w="3114" w:type="dxa"/>
+          </w:tcPr>
+          <w:p/>
+        </w:tc>
+      </w:tr>
+      <w:tr>
+        <w:tc>
+          <w:tcPr>
+            <w:tcW w:w="1696" w:type="dxa"/>
+            <w:shd w:val="clear" w:color="auto" w:fill="C00000"/>
+          </w:tcPr>
+          <w:p>
+            <w:r>
+              <w:t>Responsible</w:t>
+            </w:r>
+          </w:p>
+        </w:tc>
+        <w:tc>
+          <w:tcPr>
+            <w:tcW w:w="2145" w:type="dxa"/>
+          </w:tcPr>
+          <w:p>
+            <w:r>
+              <w:t>BDLA</w:t>
+            </w:r>
+          </w:p>
+        </w:tc>
+        <w:tc>
+          <w:tcPr>
+            <w:tcW w:w="2099" w:type="dxa"/>
+            <w:shd w:val="clear" w:color="auto" w:fill="C00000"/>
+          </w:tcPr>
+          <w:p>
+            <w:r>
+              <w:t>Consulted</w:t>
+            </w:r>
+          </w:p>
+        </w:tc>
+        <w:tc>
+          <w:tcPr>
+            <w:tcW w:w="3114" w:type="dxa"/>
+          </w:tcPr>
+          <w:p/>
+        </w:tc>
+      </w:tr>
+      <w:tr>
+        <w:tc>
+          <w:tcPr>
+            <w:tcW w:w="1696" w:type="dxa"/>
+            <w:shd w:val="clear" w:color="auto" w:fill="C00000"/>
+          </w:tcPr>
+          <w:p>
+            <w:r>
+              <w:t>Accountable</w:t>
+            </w:r>
+          </w:p>
+        </w:tc>
+        <w:tc>
+          <w:tcPr>
+            <w:tcW w:w="2145" w:type="dxa"/>
+          </w:tcPr>
+          <w:p/>
+        </w:tc>
+        <w:tc>
+          <w:tcPr>
+            <w:tcW w:w="2099" w:type="dxa"/>
+            <w:shd w:val="clear" w:color="auto" w:fill="C00000"/>
+          </w:tcPr>
+          <w:p>
+            <w:r>
+              <w:t>Informed</w:t>
+            </w:r>
+          </w:p>
+        </w:tc>
+        <w:tc>
+          <w:tcPr>
+            <w:tcW w:w="3114" w:type="dxa"/>
           </w:tcPr>
           <w:p/>
         </w:tc>
@@ -734,15 +1383,16 @@
         <w:tblLook w:val="04A0" w:firstRow="1" w:lastRow="0" w:firstColumn="1" w:lastColumn="0" w:noHBand="0" w:noVBand="1"/>
       </w:tblPr>
       <w:tblGrid>
-        <w:gridCol w:w="1795"/>
-        <w:gridCol w:w="1795"/>
-        <w:gridCol w:w="1796"/>
-        <w:gridCol w:w="3592"/>
+        <w:gridCol w:w="1696"/>
+        <w:gridCol w:w="2145"/>
+        <w:gridCol w:w="2099"/>
+        <w:gridCol w:w="3114"/>
       </w:tblGrid>
       <w:tr>
         <w:tc>
           <w:tcPr>
-            <w:tcW w:w="1795" w:type="dxa"/>
+            <w:tcW w:w="1696" w:type="dxa"/>
+            <w:shd w:val="clear" w:color="auto" w:fill="C00000"/>
           </w:tcPr>
           <w:p>
             <w:r>
@@ -752,17 +1402,18 @@
         </w:tc>
         <w:tc>
           <w:tcPr>
-            <w:tcW w:w="1795" w:type="dxa"/>
-          </w:tcPr>
-          <w:p>
-            <w:r>
-              <w:t>7</w:t>
-            </w:r>
-          </w:p>
-        </w:tc>
-        <w:tc>
-          <w:tcPr>
-            <w:tcW w:w="1796" w:type="dxa"/>
+            <w:tcW w:w="2145" w:type="dxa"/>
+          </w:tcPr>
+          <w:p>
+            <w:r>
+              <w:t>8</w:t>
+            </w:r>
+          </w:p>
+        </w:tc>
+        <w:tc>
+          <w:tcPr>
+            <w:tcW w:w="2099" w:type="dxa"/>
+            <w:shd w:val="clear" w:color="auto" w:fill="C00000"/>
           </w:tcPr>
           <w:p>
             <w:r>
@@ -772,19 +1423,20 @@
         </w:tc>
         <w:tc>
           <w:tcPr>
-            <w:tcW w:w="3592" w:type="dxa"/>
-          </w:tcPr>
-          <w:p>
-            <w:r>
-              <w:t>Digitar información cliente</w:t>
-            </w:r>
-          </w:p>
-        </w:tc>
-      </w:tr>
-      <w:tr>
-        <w:tc>
-          <w:tcPr>
-            <w:tcW w:w="1795" w:type="dxa"/>
+            <w:tcW w:w="3114" w:type="dxa"/>
+          </w:tcPr>
+          <w:p>
+            <w:r>
+              <w:t>Crear cliente</w:t>
+            </w:r>
+          </w:p>
+        </w:tc>
+      </w:tr>
+      <w:tr>
+        <w:tc>
+          <w:tcPr>
+            <w:tcW w:w="1696" w:type="dxa"/>
+            <w:shd w:val="clear" w:color="auto" w:fill="C00000"/>
           </w:tcPr>
           <w:p>
             <w:r>
@@ -794,28 +1446,21 @@
         </w:tc>
         <w:tc>
           <w:tcPr>
-            <w:tcW w:w="7183" w:type="dxa"/>
+            <w:tcW w:w="7358" w:type="dxa"/>
             <w:gridSpan w:val="3"/>
           </w:tcPr>
           <w:p>
             <w:r>
-              <w:t xml:space="preserve">Los Digitadores digitan los documentos del sistema de gestión documental para enviarla al sistema CRM, FACT y </w:t>
-            </w:r>
-            <w:proofErr w:type="spellStart"/>
-            <w:r>
-              <w:t>Systematics</w:t>
-            </w:r>
-            <w:proofErr w:type="spellEnd"/>
-            <w:r>
-              <w:t>.</w:t>
-            </w:r>
-          </w:p>
-        </w:tc>
-      </w:tr>
-      <w:tr>
-        <w:tc>
-          <w:tcPr>
-            <w:tcW w:w="1795" w:type="dxa"/>
+              <w:t>El banco registra el cliente en los sistemas de información FACT y Systematics</w:t>
+            </w:r>
+          </w:p>
+        </w:tc>
+      </w:tr>
+      <w:tr>
+        <w:tc>
+          <w:tcPr>
+            <w:tcW w:w="1696" w:type="dxa"/>
+            <w:shd w:val="clear" w:color="auto" w:fill="C00000"/>
           </w:tcPr>
           <w:p>
             <w:r>
@@ -825,16 +1470,14 @@
         </w:tc>
         <w:tc>
           <w:tcPr>
-            <w:tcW w:w="7183" w:type="dxa"/>
-            <w:gridSpan w:val="3"/>
-          </w:tcPr>
-          <w:p/>
-        </w:tc>
-      </w:tr>
-      <w:tr>
-        <w:tc>
-          <w:tcPr>
-            <w:tcW w:w="1795" w:type="dxa"/>
+            <w:tcW w:w="2145" w:type="dxa"/>
+          </w:tcPr>
+          <w:p/>
+        </w:tc>
+        <w:tc>
+          <w:tcPr>
+            <w:tcW w:w="2099" w:type="dxa"/>
+            <w:shd w:val="clear" w:color="auto" w:fill="C00000"/>
           </w:tcPr>
           <w:p>
             <w:r>
@@ -844,8 +1487,83 @@
         </w:tc>
         <w:tc>
           <w:tcPr>
-            <w:tcW w:w="7183" w:type="dxa"/>
-            <w:gridSpan w:val="3"/>
+            <w:tcW w:w="3114" w:type="dxa"/>
+          </w:tcPr>
+          <w:p/>
+        </w:tc>
+      </w:tr>
+      <w:tr>
+        <w:tc>
+          <w:tcPr>
+            <w:tcW w:w="1696" w:type="dxa"/>
+            <w:shd w:val="clear" w:color="auto" w:fill="C00000"/>
+          </w:tcPr>
+          <w:p>
+            <w:r>
+              <w:t>Responsible</w:t>
+            </w:r>
+          </w:p>
+        </w:tc>
+        <w:tc>
+          <w:tcPr>
+            <w:tcW w:w="2145" w:type="dxa"/>
+          </w:tcPr>
+          <w:p>
+            <w:r>
+              <w:t>BDLA</w:t>
+            </w:r>
+          </w:p>
+        </w:tc>
+        <w:tc>
+          <w:tcPr>
+            <w:tcW w:w="2099" w:type="dxa"/>
+            <w:shd w:val="clear" w:color="auto" w:fill="C00000"/>
+          </w:tcPr>
+          <w:p>
+            <w:r>
+              <w:t>Consulted</w:t>
+            </w:r>
+          </w:p>
+        </w:tc>
+        <w:tc>
+          <w:tcPr>
+            <w:tcW w:w="3114" w:type="dxa"/>
+          </w:tcPr>
+          <w:p/>
+        </w:tc>
+      </w:tr>
+      <w:tr>
+        <w:tc>
+          <w:tcPr>
+            <w:tcW w:w="1696" w:type="dxa"/>
+            <w:shd w:val="clear" w:color="auto" w:fill="C00000"/>
+          </w:tcPr>
+          <w:p>
+            <w:r>
+              <w:t>Accountable</w:t>
+            </w:r>
+          </w:p>
+        </w:tc>
+        <w:tc>
+          <w:tcPr>
+            <w:tcW w:w="2145" w:type="dxa"/>
+          </w:tcPr>
+          <w:p/>
+        </w:tc>
+        <w:tc>
+          <w:tcPr>
+            <w:tcW w:w="2099" w:type="dxa"/>
+            <w:shd w:val="clear" w:color="auto" w:fill="C00000"/>
+          </w:tcPr>
+          <w:p>
+            <w:r>
+              <w:t>Informed</w:t>
+            </w:r>
+          </w:p>
+        </w:tc>
+        <w:tc>
+          <w:tcPr>
+            <w:tcW w:w="3114" w:type="dxa"/>
           </w:tcPr>
           <w:p/>
         </w:tc>
@@ -859,15 +1577,16 @@
         <w:tblLook w:val="04A0" w:firstRow="1" w:lastRow="0" w:firstColumn="1" w:lastColumn="0" w:noHBand="0" w:noVBand="1"/>
       </w:tblPr>
       <w:tblGrid>
-        <w:gridCol w:w="1795"/>
-        <w:gridCol w:w="1795"/>
-        <w:gridCol w:w="1796"/>
-        <w:gridCol w:w="3592"/>
+        <w:gridCol w:w="1696"/>
+        <w:gridCol w:w="2145"/>
+        <w:gridCol w:w="2099"/>
+        <w:gridCol w:w="3114"/>
       </w:tblGrid>
       <w:tr>
         <w:tc>
           <w:tcPr>
-            <w:tcW w:w="1795" w:type="dxa"/>
+            <w:tcW w:w="1696" w:type="dxa"/>
+            <w:shd w:val="clear" w:color="auto" w:fill="C00000"/>
           </w:tcPr>
           <w:p>
             <w:r>
@@ -877,17 +1596,18 @@
         </w:tc>
         <w:tc>
           <w:tcPr>
-            <w:tcW w:w="1795" w:type="dxa"/>
-          </w:tcPr>
-          <w:p>
-            <w:r>
-              <w:t>8</w:t>
-            </w:r>
-          </w:p>
-        </w:tc>
-        <w:tc>
-          <w:tcPr>
-            <w:tcW w:w="1796" w:type="dxa"/>
+            <w:tcW w:w="2145" w:type="dxa"/>
+          </w:tcPr>
+          <w:p>
+            <w:r>
+              <w:t>9</w:t>
+            </w:r>
+          </w:p>
+        </w:tc>
+        <w:tc>
+          <w:tcPr>
+            <w:tcW w:w="2099" w:type="dxa"/>
+            <w:shd w:val="clear" w:color="auto" w:fill="C00000"/>
           </w:tcPr>
           <w:p>
             <w:r>
@@ -897,19 +1617,20 @@
         </w:tc>
         <w:tc>
           <w:tcPr>
-            <w:tcW w:w="3592" w:type="dxa"/>
-          </w:tcPr>
-          <w:p>
-            <w:r>
-              <w:t>Crear cliente</w:t>
-            </w:r>
-          </w:p>
-        </w:tc>
-      </w:tr>
-      <w:tr>
-        <w:tc>
-          <w:tcPr>
-            <w:tcW w:w="1795" w:type="dxa"/>
+            <w:tcW w:w="3114" w:type="dxa"/>
+          </w:tcPr>
+          <w:p>
+            <w:r>
+              <w:t>Crear cuenta ahorros</w:t>
+            </w:r>
+          </w:p>
+        </w:tc>
+      </w:tr>
+      <w:tr>
+        <w:tc>
+          <w:tcPr>
+            <w:tcW w:w="1696" w:type="dxa"/>
+            <w:shd w:val="clear" w:color="auto" w:fill="C00000"/>
           </w:tcPr>
           <w:p>
             <w:r>
@@ -919,25 +1640,21 @@
         </w:tc>
         <w:tc>
           <w:tcPr>
-            <w:tcW w:w="7183" w:type="dxa"/>
+            <w:tcW w:w="7358" w:type="dxa"/>
             <w:gridSpan w:val="3"/>
           </w:tcPr>
           <w:p>
             <w:r>
-              <w:t xml:space="preserve">El banco registra el cliente en los sistemas de información FACT y </w:t>
-            </w:r>
-            <w:proofErr w:type="spellStart"/>
-            <w:r>
-              <w:t>Systematics</w:t>
-            </w:r>
-            <w:proofErr w:type="spellEnd"/>
-          </w:p>
-        </w:tc>
-      </w:tr>
-      <w:tr>
-        <w:tc>
-          <w:tcPr>
-            <w:tcW w:w="1795" w:type="dxa"/>
+              <w:t>Se crea una cuenta de ahorros en Systematics</w:t>
+            </w:r>
+          </w:p>
+        </w:tc>
+      </w:tr>
+      <w:tr>
+        <w:tc>
+          <w:tcPr>
+            <w:tcW w:w="1696" w:type="dxa"/>
+            <w:shd w:val="clear" w:color="auto" w:fill="C00000"/>
           </w:tcPr>
           <w:p>
             <w:r>
@@ -947,16 +1664,14 @@
         </w:tc>
         <w:tc>
           <w:tcPr>
-            <w:tcW w:w="7183" w:type="dxa"/>
-            <w:gridSpan w:val="3"/>
-          </w:tcPr>
-          <w:p/>
-        </w:tc>
-      </w:tr>
-      <w:tr>
-        <w:tc>
-          <w:tcPr>
-            <w:tcW w:w="1795" w:type="dxa"/>
+            <w:tcW w:w="2145" w:type="dxa"/>
+          </w:tcPr>
+          <w:p/>
+        </w:tc>
+        <w:tc>
+          <w:tcPr>
+            <w:tcW w:w="2099" w:type="dxa"/>
+            <w:shd w:val="clear" w:color="auto" w:fill="C00000"/>
           </w:tcPr>
           <w:p>
             <w:r>
@@ -966,8 +1681,83 @@
         </w:tc>
         <w:tc>
           <w:tcPr>
-            <w:tcW w:w="7183" w:type="dxa"/>
-            <w:gridSpan w:val="3"/>
+            <w:tcW w:w="3114" w:type="dxa"/>
+          </w:tcPr>
+          <w:p/>
+        </w:tc>
+      </w:tr>
+      <w:tr>
+        <w:tc>
+          <w:tcPr>
+            <w:tcW w:w="1696" w:type="dxa"/>
+            <w:shd w:val="clear" w:color="auto" w:fill="C00000"/>
+          </w:tcPr>
+          <w:p>
+            <w:r>
+              <w:t>Responsible</w:t>
+            </w:r>
+          </w:p>
+        </w:tc>
+        <w:tc>
+          <w:tcPr>
+            <w:tcW w:w="2145" w:type="dxa"/>
+          </w:tcPr>
+          <w:p>
+            <w:r>
+              <w:t>BDLA</w:t>
+            </w:r>
+          </w:p>
+        </w:tc>
+        <w:tc>
+          <w:tcPr>
+            <w:tcW w:w="2099" w:type="dxa"/>
+            <w:shd w:val="clear" w:color="auto" w:fill="C00000"/>
+          </w:tcPr>
+          <w:p>
+            <w:r>
+              <w:t>Consulted</w:t>
+            </w:r>
+          </w:p>
+        </w:tc>
+        <w:tc>
+          <w:tcPr>
+            <w:tcW w:w="3114" w:type="dxa"/>
+          </w:tcPr>
+          <w:p/>
+        </w:tc>
+      </w:tr>
+      <w:tr>
+        <w:tc>
+          <w:tcPr>
+            <w:tcW w:w="1696" w:type="dxa"/>
+            <w:shd w:val="clear" w:color="auto" w:fill="C00000"/>
+          </w:tcPr>
+          <w:p>
+            <w:r>
+              <w:t>Accountable</w:t>
+            </w:r>
+          </w:p>
+        </w:tc>
+        <w:tc>
+          <w:tcPr>
+            <w:tcW w:w="2145" w:type="dxa"/>
+          </w:tcPr>
+          <w:p/>
+        </w:tc>
+        <w:tc>
+          <w:tcPr>
+            <w:tcW w:w="2099" w:type="dxa"/>
+            <w:shd w:val="clear" w:color="auto" w:fill="C00000"/>
+          </w:tcPr>
+          <w:p>
+            <w:r>
+              <w:t>Informed</w:t>
+            </w:r>
+          </w:p>
+        </w:tc>
+        <w:tc>
+          <w:tcPr>
+            <w:tcW w:w="3114" w:type="dxa"/>
           </w:tcPr>
           <w:p/>
         </w:tc>
@@ -981,15 +1771,16 @@
         <w:tblLook w:val="04A0" w:firstRow="1" w:lastRow="0" w:firstColumn="1" w:lastColumn="0" w:noHBand="0" w:noVBand="1"/>
       </w:tblPr>
       <w:tblGrid>
-        <w:gridCol w:w="1795"/>
-        <w:gridCol w:w="1795"/>
-        <w:gridCol w:w="1796"/>
-        <w:gridCol w:w="3592"/>
+        <w:gridCol w:w="1696"/>
+        <w:gridCol w:w="2145"/>
+        <w:gridCol w:w="2099"/>
+        <w:gridCol w:w="3114"/>
       </w:tblGrid>
       <w:tr>
         <w:tc>
           <w:tcPr>
-            <w:tcW w:w="1795" w:type="dxa"/>
+            <w:tcW w:w="1696" w:type="dxa"/>
+            <w:shd w:val="clear" w:color="auto" w:fill="C00000"/>
           </w:tcPr>
           <w:p>
             <w:r>
@@ -999,17 +1790,18 @@
         </w:tc>
         <w:tc>
           <w:tcPr>
-            <w:tcW w:w="1795" w:type="dxa"/>
-          </w:tcPr>
-          <w:p>
-            <w:r>
-              <w:t>9</w:t>
-            </w:r>
-          </w:p>
-        </w:tc>
-        <w:tc>
-          <w:tcPr>
-            <w:tcW w:w="1796" w:type="dxa"/>
+            <w:tcW w:w="2145" w:type="dxa"/>
+          </w:tcPr>
+          <w:p>
+            <w:r>
+              <w:t>10</w:t>
+            </w:r>
+          </w:p>
+        </w:tc>
+        <w:tc>
+          <w:tcPr>
+            <w:tcW w:w="2099" w:type="dxa"/>
+            <w:shd w:val="clear" w:color="auto" w:fill="C00000"/>
           </w:tcPr>
           <w:p>
             <w:r>
@@ -1019,19 +1811,20 @@
         </w:tc>
         <w:tc>
           <w:tcPr>
-            <w:tcW w:w="3592" w:type="dxa"/>
-          </w:tcPr>
-          <w:p>
-            <w:r>
-              <w:t>Crear cuenta ahorros</w:t>
-            </w:r>
-          </w:p>
-        </w:tc>
-      </w:tr>
-      <w:tr>
-        <w:tc>
-          <w:tcPr>
-            <w:tcW w:w="1795" w:type="dxa"/>
+            <w:tcW w:w="3114" w:type="dxa"/>
+          </w:tcPr>
+          <w:p>
+            <w:r>
+              <w:t>Crear cuenta crédito</w:t>
+            </w:r>
+          </w:p>
+        </w:tc>
+      </w:tr>
+      <w:tr>
+        <w:tc>
+          <w:tcPr>
+            <w:tcW w:w="1696" w:type="dxa"/>
+            <w:shd w:val="clear" w:color="auto" w:fill="C00000"/>
           </w:tcPr>
           <w:p>
             <w:r>
@@ -1041,28 +1834,21 @@
         </w:tc>
         <w:tc>
           <w:tcPr>
-            <w:tcW w:w="7183" w:type="dxa"/>
+            <w:tcW w:w="7358" w:type="dxa"/>
             <w:gridSpan w:val="3"/>
           </w:tcPr>
           <w:p>
             <w:r>
-              <w:t>Se crea una cuenta de ahorros</w:t>
-            </w:r>
-            <w:r>
-              <w:t xml:space="preserve"> en </w:t>
-            </w:r>
-            <w:proofErr w:type="spellStart"/>
-            <w:r>
-              <w:t>Systematics</w:t>
-            </w:r>
-            <w:proofErr w:type="spellEnd"/>
-          </w:p>
-        </w:tc>
-      </w:tr>
-      <w:tr>
-        <w:tc>
-          <w:tcPr>
-            <w:tcW w:w="1795" w:type="dxa"/>
+              <w:t>Se crea una cuenta de ahorros en Systematics</w:t>
+            </w:r>
+          </w:p>
+        </w:tc>
+      </w:tr>
+      <w:tr>
+        <w:tc>
+          <w:tcPr>
+            <w:tcW w:w="1696" w:type="dxa"/>
+            <w:shd w:val="clear" w:color="auto" w:fill="C00000"/>
           </w:tcPr>
           <w:p>
             <w:r>
@@ -1072,16 +1858,14 @@
         </w:tc>
         <w:tc>
           <w:tcPr>
-            <w:tcW w:w="7183" w:type="dxa"/>
-            <w:gridSpan w:val="3"/>
-          </w:tcPr>
-          <w:p/>
-        </w:tc>
-      </w:tr>
-      <w:tr>
-        <w:tc>
-          <w:tcPr>
-            <w:tcW w:w="1795" w:type="dxa"/>
+            <w:tcW w:w="2145" w:type="dxa"/>
+          </w:tcPr>
+          <w:p/>
+        </w:tc>
+        <w:tc>
+          <w:tcPr>
+            <w:tcW w:w="2099" w:type="dxa"/>
+            <w:shd w:val="clear" w:color="auto" w:fill="C00000"/>
           </w:tcPr>
           <w:p>
             <w:r>
@@ -1091,8 +1875,83 @@
         </w:tc>
         <w:tc>
           <w:tcPr>
-            <w:tcW w:w="7183" w:type="dxa"/>
-            <w:gridSpan w:val="3"/>
+            <w:tcW w:w="3114" w:type="dxa"/>
+          </w:tcPr>
+          <w:p/>
+        </w:tc>
+      </w:tr>
+      <w:tr>
+        <w:tc>
+          <w:tcPr>
+            <w:tcW w:w="1696" w:type="dxa"/>
+            <w:shd w:val="clear" w:color="auto" w:fill="C00000"/>
+          </w:tcPr>
+          <w:p>
+            <w:r>
+              <w:t>Responsible</w:t>
+            </w:r>
+          </w:p>
+        </w:tc>
+        <w:tc>
+          <w:tcPr>
+            <w:tcW w:w="2145" w:type="dxa"/>
+          </w:tcPr>
+          <w:p>
+            <w:r>
+              <w:t>BDLA</w:t>
+            </w:r>
+          </w:p>
+        </w:tc>
+        <w:tc>
+          <w:tcPr>
+            <w:tcW w:w="2099" w:type="dxa"/>
+            <w:shd w:val="clear" w:color="auto" w:fill="C00000"/>
+          </w:tcPr>
+          <w:p>
+            <w:r>
+              <w:t>Consulted</w:t>
+            </w:r>
+          </w:p>
+        </w:tc>
+        <w:tc>
+          <w:tcPr>
+            <w:tcW w:w="3114" w:type="dxa"/>
+          </w:tcPr>
+          <w:p/>
+        </w:tc>
+      </w:tr>
+      <w:tr>
+        <w:tc>
+          <w:tcPr>
+            <w:tcW w:w="1696" w:type="dxa"/>
+            <w:shd w:val="clear" w:color="auto" w:fill="C00000"/>
+          </w:tcPr>
+          <w:p>
+            <w:r>
+              <w:t>Accountable</w:t>
+            </w:r>
+          </w:p>
+        </w:tc>
+        <w:tc>
+          <w:tcPr>
+            <w:tcW w:w="2145" w:type="dxa"/>
+          </w:tcPr>
+          <w:p/>
+        </w:tc>
+        <w:tc>
+          <w:tcPr>
+            <w:tcW w:w="2099" w:type="dxa"/>
+            <w:shd w:val="clear" w:color="auto" w:fill="C00000"/>
+          </w:tcPr>
+          <w:p>
+            <w:r>
+              <w:t>Informed</w:t>
+            </w:r>
+          </w:p>
+        </w:tc>
+        <w:tc>
+          <w:tcPr>
+            <w:tcW w:w="3114" w:type="dxa"/>
           </w:tcPr>
           <w:p/>
         </w:tc>
@@ -1106,15 +1965,16 @@
         <w:tblLook w:val="04A0" w:firstRow="1" w:lastRow="0" w:firstColumn="1" w:lastColumn="0" w:noHBand="0" w:noVBand="1"/>
       </w:tblPr>
       <w:tblGrid>
-        <w:gridCol w:w="1795"/>
-        <w:gridCol w:w="1795"/>
-        <w:gridCol w:w="1796"/>
-        <w:gridCol w:w="3592"/>
+        <w:gridCol w:w="1696"/>
+        <w:gridCol w:w="2145"/>
+        <w:gridCol w:w="2099"/>
+        <w:gridCol w:w="3114"/>
       </w:tblGrid>
       <w:tr>
         <w:tc>
           <w:tcPr>
-            <w:tcW w:w="1795" w:type="dxa"/>
+            <w:tcW w:w="1696" w:type="dxa"/>
+            <w:shd w:val="clear" w:color="auto" w:fill="C00000"/>
           </w:tcPr>
           <w:p>
             <w:r>
@@ -1124,17 +1984,18 @@
         </w:tc>
         <w:tc>
           <w:tcPr>
-            <w:tcW w:w="1795" w:type="dxa"/>
-          </w:tcPr>
-          <w:p>
-            <w:r>
-              <w:t>10</w:t>
-            </w:r>
-          </w:p>
-        </w:tc>
-        <w:tc>
-          <w:tcPr>
-            <w:tcW w:w="1796" w:type="dxa"/>
+            <w:tcW w:w="2145" w:type="dxa"/>
+          </w:tcPr>
+          <w:p>
+            <w:r>
+              <w:t>11</w:t>
+            </w:r>
+          </w:p>
+        </w:tc>
+        <w:tc>
+          <w:tcPr>
+            <w:tcW w:w="2099" w:type="dxa"/>
+            <w:shd w:val="clear" w:color="auto" w:fill="C00000"/>
           </w:tcPr>
           <w:p>
             <w:r>
@@ -1144,19 +2005,20 @@
         </w:tc>
         <w:tc>
           <w:tcPr>
-            <w:tcW w:w="3592" w:type="dxa"/>
-          </w:tcPr>
-          <w:p>
-            <w:r>
-              <w:t>Crear cuenta crédito</w:t>
-            </w:r>
-          </w:p>
-        </w:tc>
-      </w:tr>
-      <w:tr>
-        <w:tc>
-          <w:tcPr>
-            <w:tcW w:w="1795" w:type="dxa"/>
+            <w:tcW w:w="3114" w:type="dxa"/>
+          </w:tcPr>
+          <w:p>
+            <w:r>
+              <w:t>Notificar entrega producto adquirido</w:t>
+            </w:r>
+          </w:p>
+        </w:tc>
+      </w:tr>
+      <w:tr>
+        <w:tc>
+          <w:tcPr>
+            <w:tcW w:w="1696" w:type="dxa"/>
+            <w:shd w:val="clear" w:color="auto" w:fill="C00000"/>
           </w:tcPr>
           <w:p>
             <w:r>
@@ -1166,39 +2028,39 @@
         </w:tc>
         <w:tc>
           <w:tcPr>
-            <w:tcW w:w="7183" w:type="dxa"/>
+            <w:tcW w:w="7358" w:type="dxa"/>
             <w:gridSpan w:val="3"/>
           </w:tcPr>
           <w:p>
             <w:r>
-              <w:t>Se crea una cuenta de crédito en FACT</w:t>
-            </w:r>
-          </w:p>
-        </w:tc>
-      </w:tr>
-      <w:tr>
-        <w:tc>
-          <w:tcPr>
-            <w:tcW w:w="1795" w:type="dxa"/>
-          </w:tcPr>
-          <w:p>
-            <w:r>
+              <w:t>El Banco notifica a Alpes Express Courier para que recoja en las oficinas los documentos y talonarios correspondientes a los productos adquiridos por el cliente</w:t>
+            </w:r>
+          </w:p>
+        </w:tc>
+      </w:tr>
+      <w:tr>
+        <w:tc>
+          <w:tcPr>
+            <w:tcW w:w="1696" w:type="dxa"/>
+            <w:shd w:val="clear" w:color="auto" w:fill="C00000"/>
+          </w:tcPr>
+          <w:p>
+            <w:r>
+              <w:lastRenderedPageBreak/>
               <w:t>Entidades modificadas</w:t>
             </w:r>
           </w:p>
         </w:tc>
         <w:tc>
           <w:tcPr>
-            <w:tcW w:w="7183" w:type="dxa"/>
-            <w:gridSpan w:val="3"/>
-          </w:tcPr>
-          <w:p/>
-        </w:tc>
-      </w:tr>
-      <w:tr>
-        <w:tc>
-          <w:tcPr>
-            <w:tcW w:w="1795" w:type="dxa"/>
+            <w:tcW w:w="2145" w:type="dxa"/>
+          </w:tcPr>
+          <w:p/>
+        </w:tc>
+        <w:tc>
+          <w:tcPr>
+            <w:tcW w:w="2099" w:type="dxa"/>
+            <w:shd w:val="clear" w:color="auto" w:fill="C00000"/>
           </w:tcPr>
           <w:p>
             <w:r>
@@ -1208,10 +2070,89 @@
         </w:tc>
         <w:tc>
           <w:tcPr>
-            <w:tcW w:w="7183" w:type="dxa"/>
-            <w:gridSpan w:val="3"/>
-          </w:tcPr>
-          <w:p/>
+            <w:tcW w:w="3114" w:type="dxa"/>
+          </w:tcPr>
+          <w:p/>
+        </w:tc>
+      </w:tr>
+      <w:tr>
+        <w:tc>
+          <w:tcPr>
+            <w:tcW w:w="1696" w:type="dxa"/>
+            <w:shd w:val="clear" w:color="auto" w:fill="C00000"/>
+          </w:tcPr>
+          <w:p>
+            <w:r>
+              <w:t>Responsible</w:t>
+            </w:r>
+          </w:p>
+        </w:tc>
+        <w:tc>
+          <w:tcPr>
+            <w:tcW w:w="2145" w:type="dxa"/>
+          </w:tcPr>
+          <w:p>
+            <w:r>
+              <w:t>BDLA</w:t>
+            </w:r>
+          </w:p>
+        </w:tc>
+        <w:tc>
+          <w:tcPr>
+            <w:tcW w:w="2099" w:type="dxa"/>
+            <w:shd w:val="clear" w:color="auto" w:fill="C00000"/>
+          </w:tcPr>
+          <w:p>
+            <w:r>
+              <w:t>Consulted</w:t>
+            </w:r>
+          </w:p>
+        </w:tc>
+        <w:tc>
+          <w:tcPr>
+            <w:tcW w:w="3114" w:type="dxa"/>
+          </w:tcPr>
+          <w:p/>
+        </w:tc>
+      </w:tr>
+      <w:tr>
+        <w:tc>
+          <w:tcPr>
+            <w:tcW w:w="1696" w:type="dxa"/>
+            <w:shd w:val="clear" w:color="auto" w:fill="C00000"/>
+          </w:tcPr>
+          <w:p>
+            <w:r>
+              <w:t>Accountable</w:t>
+            </w:r>
+          </w:p>
+        </w:tc>
+        <w:tc>
+          <w:tcPr>
+            <w:tcW w:w="2145" w:type="dxa"/>
+          </w:tcPr>
+          <w:p/>
+        </w:tc>
+        <w:tc>
+          <w:tcPr>
+            <w:tcW w:w="2099" w:type="dxa"/>
+            <w:shd w:val="clear" w:color="auto" w:fill="C00000"/>
+          </w:tcPr>
+          <w:p>
+            <w:r>
+              <w:t>Informed</w:t>
+            </w:r>
+          </w:p>
+        </w:tc>
+        <w:tc>
+          <w:tcPr>
+            <w:tcW w:w="3114" w:type="dxa"/>
+          </w:tcPr>
+          <w:p>
+            <w:r>
+              <w:t>Alpes Express Courier</w:t>
+            </w:r>
+          </w:p>
         </w:tc>
       </w:tr>
     </w:tbl>
@@ -1223,15 +2164,16 @@
         <w:tblLook w:val="04A0" w:firstRow="1" w:lastRow="0" w:firstColumn="1" w:lastColumn="0" w:noHBand="0" w:noVBand="1"/>
       </w:tblPr>
       <w:tblGrid>
-        <w:gridCol w:w="1795"/>
-        <w:gridCol w:w="1795"/>
-        <w:gridCol w:w="1796"/>
-        <w:gridCol w:w="3592"/>
+        <w:gridCol w:w="1696"/>
+        <w:gridCol w:w="2145"/>
+        <w:gridCol w:w="2099"/>
+        <w:gridCol w:w="3114"/>
       </w:tblGrid>
       <w:tr>
         <w:tc>
           <w:tcPr>
-            <w:tcW w:w="1795" w:type="dxa"/>
+            <w:tcW w:w="1696" w:type="dxa"/>
+            <w:shd w:val="clear" w:color="auto" w:fill="C00000"/>
           </w:tcPr>
           <w:p>
             <w:r>
@@ -1241,17 +2183,18 @@
         </w:tc>
         <w:tc>
           <w:tcPr>
-            <w:tcW w:w="1795" w:type="dxa"/>
-          </w:tcPr>
-          <w:p>
-            <w:r>
-              <w:t>11</w:t>
-            </w:r>
-          </w:p>
-        </w:tc>
-        <w:tc>
-          <w:tcPr>
-            <w:tcW w:w="1796" w:type="dxa"/>
+            <w:tcW w:w="2145" w:type="dxa"/>
+          </w:tcPr>
+          <w:p>
+            <w:r>
+              <w:t>12</w:t>
+            </w:r>
+          </w:p>
+        </w:tc>
+        <w:tc>
+          <w:tcPr>
+            <w:tcW w:w="2099" w:type="dxa"/>
+            <w:shd w:val="clear" w:color="auto" w:fill="C00000"/>
           </w:tcPr>
           <w:p>
             <w:r>
@@ -1261,19 +2204,20 @@
         </w:tc>
         <w:tc>
           <w:tcPr>
-            <w:tcW w:w="3592" w:type="dxa"/>
-          </w:tcPr>
-          <w:p>
-            <w:r>
-              <w:t>Notificar entrega producto adquirido</w:t>
-            </w:r>
-          </w:p>
-        </w:tc>
-      </w:tr>
-      <w:tr>
-        <w:tc>
-          <w:tcPr>
-            <w:tcW w:w="1795" w:type="dxa"/>
+            <w:tcW w:w="3114" w:type="dxa"/>
+          </w:tcPr>
+          <w:p>
+            <w:r>
+              <w:t>Entregar producto al cliente</w:t>
+            </w:r>
+          </w:p>
+        </w:tc>
+      </w:tr>
+      <w:tr>
+        <w:tc>
+          <w:tcPr>
+            <w:tcW w:w="1696" w:type="dxa"/>
+            <w:shd w:val="clear" w:color="auto" w:fill="C00000"/>
           </w:tcPr>
           <w:p>
             <w:r>
@@ -1283,20 +2227,21 @@
         </w:tc>
         <w:tc>
           <w:tcPr>
-            <w:tcW w:w="7183" w:type="dxa"/>
+            <w:tcW w:w="7358" w:type="dxa"/>
             <w:gridSpan w:val="3"/>
           </w:tcPr>
           <w:p>
             <w:r>
-              <w:t>El Banco notifica a Alpes Express Courier para que recoja en las oficinas los documentos y talonarios correspondientes a los productos adquiridos por el cliente</w:t>
-            </w:r>
-          </w:p>
-        </w:tc>
-      </w:tr>
-      <w:tr>
-        <w:tc>
-          <w:tcPr>
-            <w:tcW w:w="1795" w:type="dxa"/>
+              <w:t>Alpes Express Courier para realiza la entrega de la documentación asociada al crédito al cliente solicitante</w:t>
+            </w:r>
+          </w:p>
+        </w:tc>
+      </w:tr>
+      <w:tr>
+        <w:tc>
+          <w:tcPr>
+            <w:tcW w:w="1696" w:type="dxa"/>
+            <w:shd w:val="clear" w:color="auto" w:fill="C00000"/>
           </w:tcPr>
           <w:p>
             <w:r>
@@ -1306,143 +2251,14 @@
         </w:tc>
         <w:tc>
           <w:tcPr>
-            <w:tcW w:w="7183" w:type="dxa"/>
-            <w:gridSpan w:val="3"/>
-          </w:tcPr>
-          <w:p/>
-        </w:tc>
-      </w:tr>
-      <w:tr>
-        <w:tc>
-          <w:tcPr>
-            <w:tcW w:w="1795" w:type="dxa"/>
-          </w:tcPr>
-          <w:p>
-            <w:r>
-              <w:t xml:space="preserve">Entidades </w:t>
-            </w:r>
-            <w:r>
-              <w:lastRenderedPageBreak/>
-              <w:t>consultadas</w:t>
-            </w:r>
-          </w:p>
-        </w:tc>
-        <w:tc>
-          <w:tcPr>
-            <w:tcW w:w="7183" w:type="dxa"/>
-            <w:gridSpan w:val="3"/>
-          </w:tcPr>
-          <w:p/>
-        </w:tc>
-      </w:tr>
-    </w:tbl>
-    <w:p/>
-    <w:tbl>
-      <w:tblPr>
-        <w:tblStyle w:val="Tablaconcuadrcula"/>
-        <w:tblW w:w="0" w:type="auto"/>
-        <w:tblLook w:val="04A0" w:firstRow="1" w:lastRow="0" w:firstColumn="1" w:lastColumn="0" w:noHBand="0" w:noVBand="1"/>
-      </w:tblPr>
-      <w:tblGrid>
-        <w:gridCol w:w="1795"/>
-        <w:gridCol w:w="1795"/>
-        <w:gridCol w:w="1796"/>
-        <w:gridCol w:w="3592"/>
-      </w:tblGrid>
-      <w:tr>
-        <w:tc>
-          <w:tcPr>
-            <w:tcW w:w="1795" w:type="dxa"/>
-          </w:tcPr>
-          <w:p>
-            <w:r>
-              <w:t>Actividad N°</w:t>
-            </w:r>
-          </w:p>
-        </w:tc>
-        <w:tc>
-          <w:tcPr>
-            <w:tcW w:w="1795" w:type="dxa"/>
-          </w:tcPr>
-          <w:p>
-            <w:r>
-              <w:t>1</w:t>
-            </w:r>
-            <w:r>
-              <w:t>2</w:t>
-            </w:r>
-          </w:p>
-        </w:tc>
-        <w:tc>
-          <w:tcPr>
-            <w:tcW w:w="1796" w:type="dxa"/>
-          </w:tcPr>
-          <w:p>
-            <w:r>
-              <w:t>Nombre</w:t>
-            </w:r>
-          </w:p>
-        </w:tc>
-        <w:tc>
-          <w:tcPr>
-            <w:tcW w:w="3592" w:type="dxa"/>
-          </w:tcPr>
-          <w:p>
-            <w:r>
-              <w:t>Entregar producto al cliente</w:t>
-            </w:r>
-          </w:p>
-        </w:tc>
-      </w:tr>
-      <w:tr>
-        <w:tc>
-          <w:tcPr>
-            <w:tcW w:w="1795" w:type="dxa"/>
-          </w:tcPr>
-          <w:p>
-            <w:r>
-              <w:t>Descripción</w:t>
-            </w:r>
-          </w:p>
-        </w:tc>
-        <w:tc>
-          <w:tcPr>
-            <w:tcW w:w="7183" w:type="dxa"/>
-            <w:gridSpan w:val="3"/>
-          </w:tcPr>
-          <w:p>
-            <w:r>
-              <w:t xml:space="preserve">Alpes Express Courier para </w:t>
-            </w:r>
-            <w:r>
-              <w:t>realiza la entrega de la documentación asociada al crédito al cliente solicitante</w:t>
-            </w:r>
-          </w:p>
-        </w:tc>
-      </w:tr>
-      <w:tr>
-        <w:tc>
-          <w:tcPr>
-            <w:tcW w:w="1795" w:type="dxa"/>
-          </w:tcPr>
-          <w:p>
-            <w:r>
-              <w:t>Entidades modificadas</w:t>
-            </w:r>
-          </w:p>
-        </w:tc>
-        <w:tc>
-          <w:tcPr>
-            <w:tcW w:w="7183" w:type="dxa"/>
-            <w:gridSpan w:val="3"/>
-          </w:tcPr>
-          <w:p/>
-        </w:tc>
-      </w:tr>
-      <w:tr>
-        <w:tc>
-          <w:tcPr>
-            <w:tcW w:w="1795" w:type="dxa"/>
+            <w:tcW w:w="2145" w:type="dxa"/>
+          </w:tcPr>
+          <w:p/>
+        </w:tc>
+        <w:tc>
+          <w:tcPr>
+            <w:tcW w:w="2099" w:type="dxa"/>
+            <w:shd w:val="clear" w:color="auto" w:fill="C00000"/>
           </w:tcPr>
           <w:p>
             <w:r>
@@ -1452,10 +2268,89 @@
         </w:tc>
         <w:tc>
           <w:tcPr>
-            <w:tcW w:w="7183" w:type="dxa"/>
-            <w:gridSpan w:val="3"/>
-          </w:tcPr>
-          <w:p/>
+            <w:tcW w:w="3114" w:type="dxa"/>
+          </w:tcPr>
+          <w:p/>
+        </w:tc>
+      </w:tr>
+      <w:tr>
+        <w:tc>
+          <w:tcPr>
+            <w:tcW w:w="1696" w:type="dxa"/>
+            <w:shd w:val="clear" w:color="auto" w:fill="C00000"/>
+          </w:tcPr>
+          <w:p>
+            <w:r>
+              <w:t>Responsible</w:t>
+            </w:r>
+          </w:p>
+        </w:tc>
+        <w:tc>
+          <w:tcPr>
+            <w:tcW w:w="2145" w:type="dxa"/>
+          </w:tcPr>
+          <w:p>
+            <w:r>
+              <w:t>Alpes Express Courier</w:t>
+            </w:r>
+          </w:p>
+        </w:tc>
+        <w:tc>
+          <w:tcPr>
+            <w:tcW w:w="2099" w:type="dxa"/>
+            <w:shd w:val="clear" w:color="auto" w:fill="C00000"/>
+          </w:tcPr>
+          <w:p>
+            <w:r>
+              <w:t>Consulted</w:t>
+            </w:r>
+          </w:p>
+        </w:tc>
+        <w:tc>
+          <w:tcPr>
+            <w:tcW w:w="3114" w:type="dxa"/>
+          </w:tcPr>
+          <w:p/>
+        </w:tc>
+      </w:tr>
+      <w:tr>
+        <w:tc>
+          <w:tcPr>
+            <w:tcW w:w="1696" w:type="dxa"/>
+            <w:shd w:val="clear" w:color="auto" w:fill="C00000"/>
+          </w:tcPr>
+          <w:p>
+            <w:r>
+              <w:t>Accountable</w:t>
+            </w:r>
+          </w:p>
+        </w:tc>
+        <w:tc>
+          <w:tcPr>
+            <w:tcW w:w="2145" w:type="dxa"/>
+          </w:tcPr>
+          <w:p/>
+        </w:tc>
+        <w:tc>
+          <w:tcPr>
+            <w:tcW w:w="2099" w:type="dxa"/>
+            <w:shd w:val="clear" w:color="auto" w:fill="C00000"/>
+          </w:tcPr>
+          <w:p>
+            <w:r>
+              <w:t>Informed</w:t>
+            </w:r>
+          </w:p>
+        </w:tc>
+        <w:tc>
+          <w:tcPr>
+            <w:tcW w:w="3114" w:type="dxa"/>
+          </w:tcPr>
+          <w:p>
+            <w:r>
+              <w:t>Cliente</w:t>
+            </w:r>
+          </w:p>
         </w:tc>
       </w:tr>
     </w:tbl>
@@ -1463,6 +2358,207 @@
       <w:bookmarkStart w:id="0" w:name="_GoBack"/>
       <w:bookmarkEnd w:id="0"/>
     </w:p>
+    <w:p>
+      <w:r>
+        <w:t>Reglas de control de flujo</w:t>
+      </w:r>
+    </w:p>
+    <w:tbl>
+      <w:tblPr>
+        <w:tblStyle w:val="Tablaconcuadrcula"/>
+        <w:tblW w:w="5000" w:type="pct"/>
+        <w:tblLook w:val="04A0" w:firstRow="1" w:lastRow="0" w:firstColumn="1" w:lastColumn="0" w:noHBand="0" w:noVBand="1"/>
+      </w:tblPr>
+      <w:tblGrid>
+        <w:gridCol w:w="1869"/>
+        <w:gridCol w:w="7185"/>
+      </w:tblGrid>
+      <w:tr>
+        <w:tc>
+          <w:tcPr>
+            <w:tcW w:w="1032" w:type="pct"/>
+            <w:shd w:val="clear" w:color="auto" w:fill="C00000"/>
+          </w:tcPr>
+          <w:p>
+            <w:pPr>
+              <w:tabs>
+                <w:tab w:val="center" w:pos="813"/>
+                <w:tab w:val="left" w:pos="1335"/>
+              </w:tabs>
+              <w:contextualSpacing/>
+              <w:rPr>
+                <w:rFonts w:eastAsia="MS Gothic" w:cstheme="minorHAnsi"/>
+                <w:b/>
+                <w:bCs/>
+                <w:color w:val="FFFFFF" w:themeColor="background1"/>
+              </w:rPr>
+            </w:pPr>
+            <w:r>
+              <w:rPr>
+                <w:rFonts w:eastAsia="MS Gothic" w:cstheme="minorHAnsi"/>
+                <w:b/>
+                <w:color w:val="FFFFFF" w:themeColor="background1"/>
+              </w:rPr>
+              <w:tab/>
+              <w:t>ID</w:t>
+            </w:r>
+            <w:r>
+              <w:rPr>
+                <w:rFonts w:eastAsia="MS Gothic" w:cstheme="minorHAnsi"/>
+                <w:b/>
+                <w:color w:val="FFFFFF" w:themeColor="background1"/>
+              </w:rPr>
+              <w:tab/>
+            </w:r>
+          </w:p>
+        </w:tc>
+        <w:tc>
+          <w:tcPr>
+            <w:tcW w:w="3968" w:type="pct"/>
+            <w:shd w:val="clear" w:color="auto" w:fill="C00000"/>
+          </w:tcPr>
+          <w:p>
+            <w:pPr>
+              <w:tabs>
+                <w:tab w:val="left" w:pos="1005"/>
+                <w:tab w:val="left" w:pos="1965"/>
+                <w:tab w:val="center" w:pos="3436"/>
+              </w:tabs>
+              <w:contextualSpacing/>
+              <w:rPr>
+                <w:rFonts w:eastAsia="MS Gothic" w:cstheme="minorHAnsi"/>
+                <w:b/>
+                <w:bCs/>
+                <w:color w:val="FFFFFF" w:themeColor="background1"/>
+              </w:rPr>
+            </w:pPr>
+            <w:r>
+              <w:rPr>
+                <w:rFonts w:eastAsia="MS Gothic" w:cstheme="minorHAnsi"/>
+                <w:b/>
+                <w:color w:val="FFFFFF" w:themeColor="background1"/>
+              </w:rPr>
+              <w:tab/>
+            </w:r>
+            <w:r>
+              <w:rPr>
+                <w:rFonts w:eastAsia="MS Gothic" w:cstheme="minorHAnsi"/>
+                <w:b/>
+                <w:color w:val="FFFFFF" w:themeColor="background1"/>
+              </w:rPr>
+              <w:tab/>
+            </w:r>
+            <w:r>
+              <w:rPr>
+                <w:rFonts w:eastAsia="MS Gothic" w:cstheme="minorHAnsi"/>
+                <w:b/>
+                <w:color w:val="FFFFFF" w:themeColor="background1"/>
+              </w:rPr>
+              <w:tab/>
+              <w:t>Descripción</w:t>
+            </w:r>
+          </w:p>
+        </w:tc>
+      </w:tr>
+      <w:tr>
+        <w:tc>
+          <w:tcPr>
+            <w:tcW w:w="1032" w:type="pct"/>
+          </w:tcPr>
+          <w:p>
+            <w:pPr>
+              <w:contextualSpacing/>
+              <w:rPr>
+                <w:rFonts w:cstheme="minorHAnsi"/>
+                <w:b/>
+                <w:bCs/>
+                <w:color w:val="000000"/>
+              </w:rPr>
+            </w:pPr>
+            <w:r>
+              <w:rPr>
+                <w:rFonts w:cstheme="minorHAnsi"/>
+                <w:color w:val="000000"/>
+              </w:rPr>
+              <w:t>RF1</w:t>
+            </w:r>
+          </w:p>
+        </w:tc>
+        <w:tc>
+          <w:tcPr>
+            <w:tcW w:w="3968" w:type="pct"/>
+          </w:tcPr>
+          <w:p>
+            <w:pPr>
+              <w:contextualSpacing/>
+              <w:rPr>
+                <w:rFonts w:cstheme="minorHAnsi"/>
+                <w:color w:val="000000"/>
+              </w:rPr>
+            </w:pPr>
+            <w:r>
+              <w:rPr>
+                <w:rFonts w:cstheme="minorHAnsi"/>
+                <w:color w:val="000000"/>
+              </w:rPr>
+              <w:t>Si la validación del historial crediticio no fue correcta, el cliente se añade a una lista de clientes no deseados y se le notifica acerca del rechazo de la solicitud.</w:t>
+            </w:r>
+          </w:p>
+        </w:tc>
+      </w:tr>
+      <w:tr>
+        <w:tc>
+          <w:tcPr>
+            <w:tcW w:w="1032" w:type="pct"/>
+          </w:tcPr>
+          <w:p>
+            <w:pPr>
+              <w:contextualSpacing/>
+              <w:rPr>
+                <w:rFonts w:cstheme="minorHAnsi"/>
+                <w:color w:val="000000"/>
+              </w:rPr>
+            </w:pPr>
+            <w:r>
+              <w:rPr>
+                <w:rFonts w:cstheme="minorHAnsi"/>
+                <w:color w:val="000000"/>
+              </w:rPr>
+              <w:t>RF2</w:t>
+            </w:r>
+          </w:p>
+        </w:tc>
+        <w:tc>
+          <w:tcPr>
+            <w:tcW w:w="3968" w:type="pct"/>
+          </w:tcPr>
+          <w:p>
+            <w:pPr>
+              <w:contextualSpacing/>
+              <w:rPr>
+                <w:rFonts w:cstheme="minorHAnsi"/>
+                <w:color w:val="000000"/>
+              </w:rPr>
+            </w:pPr>
+            <w:r>
+              <w:rPr>
+                <w:rFonts w:cstheme="minorHAnsi"/>
+                <w:color w:val="000000"/>
+              </w:rPr>
+              <w:t xml:space="preserve">Si la solicitud de crédito fue realizada mediante canales virtuales, una vez se realiza la validación del historial crediticio, se procede a digitalizar </w:t>
+            </w:r>
+            <w:r>
+              <w:rPr>
+                <w:rFonts w:cstheme="minorHAnsi"/>
+                <w:color w:val="000000"/>
+              </w:rPr>
+              <w:t>los documentos entregados por el cliente.</w:t>
+            </w:r>
+          </w:p>
+        </w:tc>
+      </w:tr>
+    </w:tbl>
+    <w:p/>
     <w:sectPr>
       <w:pgSz w:w="12240" w:h="15840"/>
       <w:pgMar w:top="1417" w:right="1701" w:bottom="1417" w:left="1701" w:header="708" w:footer="708" w:gutter="0"/>
@@ -1636,7 +2732,6 @@
   <w:style w:type="character" w:default="1" w:styleId="Fuentedeprrafopredeter">
     <w:name w:val="Default Paragraph Font"/>
     <w:uiPriority w:val="1"/>
-    <w:semiHidden/>
     <w:unhideWhenUsed/>
   </w:style>
   <w:style w:type="table" w:default="1" w:styleId="Tablanormal">
@@ -1852,7 +2947,6 @@
   <w:style w:type="character" w:default="1" w:styleId="Fuentedeprrafopredeter">
     <w:name w:val="Default Paragraph Font"/>
     <w:uiPriority w:val="1"/>
-    <w:semiHidden/>
     <w:unhideWhenUsed/>
   </w:style>
   <w:style w:type="table" w:default="1" w:styleId="Tablanormal">
@@ -2195,7 +3289,7 @@
 </file>
 
 <file path=customXml/itemProps1.xml><?xml version="1.0" encoding="utf-8"?>
-<ds:datastoreItem xmlns:ds="http://schemas.openxmlformats.org/officeDocument/2006/customXml" ds:itemID="{DD4DF447-E190-4FA1-99C3-68DC49377D35}">
+<ds:datastoreItem xmlns:ds="http://schemas.openxmlformats.org/officeDocument/2006/customXml" ds:itemID="{86F1814C-3EBE-489B-8C17-4D0E054F68C3}">
   <ds:schemaRefs>
     <ds:schemaRef ds:uri="http://schemas.openxmlformats.org/officeDocument/2006/bibliography"/>
   </ds:schemaRefs>

</xml_diff>

<commit_message>
Documento Actividades proceso fatla tabla de contenido, encabezados y pendejadas que no me gusta hacer. Diagrama de objetos
</commit_message>
<xml_diff>
--- a/Análisis y diseño de software/Taller 4/Borradores/Actividades proceso.docx
+++ b/Análisis y diseño de software/Taller 4/Borradores/Actividades proceso.docx
@@ -4,7 +4,916 @@
   <w:body>
     <w:tbl>
       <w:tblPr>
-        <w:tblStyle w:val="Tablaconcuadrcula"/>
+        <w:tblStyle w:val="MediumList2-Accent2"/>
+        <w:tblW w:w="0" w:type="auto"/>
+        <w:jc w:val="center"/>
+        <w:tblLook w:val="04A0" w:firstRow="1" w:lastRow="0" w:firstColumn="1" w:lastColumn="0" w:noHBand="0" w:noVBand="1"/>
+      </w:tblPr>
+      <w:tblGrid>
+        <w:gridCol w:w="2284"/>
+        <w:gridCol w:w="2886"/>
+        <w:gridCol w:w="3364"/>
+      </w:tblGrid>
+      <w:tr>
+        <w:trPr>
+          <w:cnfStyle w:val="100000000000" w:firstRow="1" w:lastRow="0" w:firstColumn="0" w:lastColumn="0" w:oddVBand="0" w:evenVBand="0" w:oddHBand="0" w:evenHBand="0" w:firstRowFirstColumn="0" w:firstRowLastColumn="0" w:lastRowFirstColumn="0" w:lastRowLastColumn="0"/>
+          <w:jc w:val="center"/>
+        </w:trPr>
+        <w:tc>
+          <w:tcPr>
+            <w:cnfStyle w:val="001000000100" w:firstRow="0" w:lastRow="0" w:firstColumn="1" w:lastColumn="0" w:oddVBand="0" w:evenVBand="0" w:oddHBand="0" w:evenHBand="0" w:firstRowFirstColumn="1" w:firstRowLastColumn="0" w:lastRowFirstColumn="0" w:lastRowLastColumn="0"/>
+            <w:tcW w:w="2284" w:type="dxa"/>
+          </w:tcPr>
+          <w:p>
+            <w:pPr>
+              <w:pStyle w:val="Cuadrculamedia21"/>
+              <w:jc w:val="center"/>
+              <w:rPr>
+                <w:rFonts w:asciiTheme="minorHAnsi" w:eastAsia="Calibri" w:hAnsiTheme="minorHAnsi" w:cstheme="minorHAnsi"/>
+                <w:color w:val="000000"/>
+                <w:spacing w:val="0"/>
+                <w:sz w:val="18"/>
+                <w:szCs w:val="18"/>
+                <w:lang w:eastAsia="en-US"/>
+              </w:rPr>
+            </w:pPr>
+            <w:r>
+              <w:rPr>
+                <w:rFonts w:asciiTheme="minorHAnsi" w:eastAsia="Calibri" w:hAnsiTheme="minorHAnsi" w:cstheme="minorHAnsi"/>
+                <w:color w:val="000000"/>
+                <w:spacing w:val="0"/>
+                <w:sz w:val="18"/>
+                <w:szCs w:val="18"/>
+                <w:lang w:eastAsia="en-US"/>
+              </w:rPr>
+              <w:t>GAUDI SOLUTIONS</w:t>
+            </w:r>
+          </w:p>
+        </w:tc>
+        <w:tc>
+          <w:tcPr>
+            <w:tcW w:w="2886" w:type="dxa"/>
+            <w:hideMark/>
+          </w:tcPr>
+          <w:p>
+            <w:pPr>
+              <w:pStyle w:val="Cuadrculamedia21"/>
+              <w:jc w:val="center"/>
+              <w:cnfStyle w:val="100000000000" w:firstRow="1" w:lastRow="0" w:firstColumn="0" w:lastColumn="0" w:oddVBand="0" w:evenVBand="0" w:oddHBand="0" w:evenHBand="0" w:firstRowFirstColumn="0" w:firstRowLastColumn="0" w:lastRowFirstColumn="0" w:lastRowLastColumn="0"/>
+              <w:rPr>
+                <w:rFonts w:asciiTheme="minorHAnsi" w:eastAsia="Calibri" w:hAnsiTheme="minorHAnsi" w:cstheme="minorHAnsi"/>
+                <w:color w:val="000000"/>
+                <w:spacing w:val="0"/>
+                <w:sz w:val="18"/>
+                <w:szCs w:val="18"/>
+                <w:lang w:eastAsia="en-US"/>
+              </w:rPr>
+            </w:pPr>
+            <w:r>
+              <w:rPr>
+                <w:rFonts w:asciiTheme="minorHAnsi" w:eastAsia="Calibri" w:hAnsiTheme="minorHAnsi" w:cstheme="minorHAnsi"/>
+                <w:color w:val="000000"/>
+                <w:spacing w:val="0"/>
+                <w:sz w:val="18"/>
+                <w:szCs w:val="18"/>
+                <w:lang w:eastAsia="en-US"/>
+              </w:rPr>
+              <w:t>INTEGRANTES</w:t>
+            </w:r>
+          </w:p>
+        </w:tc>
+        <w:tc>
+          <w:tcPr>
+            <w:tcW w:w="3364" w:type="dxa"/>
+            <w:hideMark/>
+          </w:tcPr>
+          <w:p>
+            <w:pPr>
+              <w:pStyle w:val="Cuadrculamedia21"/>
+              <w:jc w:val="center"/>
+              <w:cnfStyle w:val="100000000000" w:firstRow="1" w:lastRow="0" w:firstColumn="0" w:lastColumn="0" w:oddVBand="0" w:evenVBand="0" w:oddHBand="0" w:evenHBand="0" w:firstRowFirstColumn="0" w:firstRowLastColumn="0" w:lastRowFirstColumn="0" w:lastRowLastColumn="0"/>
+              <w:rPr>
+                <w:rFonts w:asciiTheme="minorHAnsi" w:eastAsia="Calibri" w:hAnsiTheme="minorHAnsi" w:cstheme="minorHAnsi"/>
+                <w:color w:val="000000"/>
+                <w:spacing w:val="0"/>
+                <w:sz w:val="18"/>
+                <w:szCs w:val="18"/>
+                <w:lang w:eastAsia="en-US"/>
+              </w:rPr>
+            </w:pPr>
+            <w:r>
+              <w:rPr>
+                <w:rFonts w:asciiTheme="minorHAnsi" w:eastAsia="Calibri" w:hAnsiTheme="minorHAnsi" w:cstheme="minorHAnsi"/>
+                <w:color w:val="000000"/>
+                <w:spacing w:val="0"/>
+                <w:sz w:val="18"/>
+                <w:szCs w:val="18"/>
+                <w:lang w:eastAsia="en-US"/>
+              </w:rPr>
+              <w:t>CODIGOS</w:t>
+            </w:r>
+          </w:p>
+        </w:tc>
+      </w:tr>
+      <w:tr>
+        <w:trPr>
+          <w:cnfStyle w:val="000000100000" w:firstRow="0" w:lastRow="0" w:firstColumn="0" w:lastColumn="0" w:oddVBand="0" w:evenVBand="0" w:oddHBand="1" w:evenHBand="0" w:firstRowFirstColumn="0" w:firstRowLastColumn="0" w:lastRowFirstColumn="0" w:lastRowLastColumn="0"/>
+          <w:jc w:val="center"/>
+        </w:trPr>
+        <w:tc>
+          <w:tcPr>
+            <w:cnfStyle w:val="001000000000" w:firstRow="0" w:lastRow="0" w:firstColumn="1" w:lastColumn="0" w:oddVBand="0" w:evenVBand="0" w:oddHBand="0" w:evenHBand="0" w:firstRowFirstColumn="0" w:firstRowLastColumn="0" w:lastRowFirstColumn="0" w:lastRowLastColumn="0"/>
+            <w:tcW w:w="2284" w:type="dxa"/>
+            <w:vMerge w:val="restart"/>
+          </w:tcPr>
+          <w:p>
+            <w:pPr>
+              <w:pStyle w:val="Cuadrculamedia21"/>
+              <w:jc w:val="center"/>
+              <w:rPr>
+                <w:rFonts w:asciiTheme="minorHAnsi" w:eastAsia="Calibri" w:hAnsiTheme="minorHAnsi" w:cstheme="minorHAnsi"/>
+                <w:color w:val="000000"/>
+                <w:spacing w:val="0"/>
+                <w:sz w:val="18"/>
+                <w:szCs w:val="18"/>
+                <w:lang w:eastAsia="en-US"/>
+              </w:rPr>
+            </w:pPr>
+            <w:r>
+              <w:rPr>
+                <w:rFonts w:asciiTheme="minorHAnsi" w:eastAsia="Calibri" w:hAnsiTheme="minorHAnsi" w:cstheme="minorHAnsi"/>
+                <w:color w:val="000000"/>
+                <w:spacing w:val="0"/>
+                <w:sz w:val="18"/>
+                <w:szCs w:val="18"/>
+                <w:lang w:eastAsia="en-US"/>
+              </w:rPr>
+              <w:t>PROYECTO 2</w:t>
+            </w:r>
+          </w:p>
+          <w:p>
+            <w:pPr>
+              <w:pStyle w:val="Cuadrculamedia21"/>
+              <w:jc w:val="center"/>
+              <w:rPr>
+                <w:rFonts w:asciiTheme="minorHAnsi" w:eastAsia="Calibri" w:hAnsiTheme="minorHAnsi" w:cstheme="minorHAnsi"/>
+                <w:color w:val="000000"/>
+                <w:spacing w:val="0"/>
+                <w:sz w:val="18"/>
+                <w:szCs w:val="18"/>
+                <w:lang w:eastAsia="en-US"/>
+              </w:rPr>
+            </w:pPr>
+            <w:r>
+              <w:rPr>
+                <w:rFonts w:asciiTheme="minorHAnsi" w:eastAsia="Calibri" w:hAnsiTheme="minorHAnsi" w:cstheme="minorHAnsi"/>
+                <w:color w:val="000000"/>
+                <w:spacing w:val="0"/>
+                <w:sz w:val="18"/>
+                <w:szCs w:val="18"/>
+                <w:lang w:eastAsia="en-US"/>
+              </w:rPr>
+              <w:t>29 Agosto</w:t>
+            </w:r>
+            <w:r>
+              <w:rPr>
+                <w:rFonts w:asciiTheme="minorHAnsi" w:eastAsia="Calibri" w:hAnsiTheme="minorHAnsi" w:cstheme="minorHAnsi"/>
+                <w:color w:val="000000"/>
+                <w:spacing w:val="0"/>
+                <w:sz w:val="18"/>
+                <w:szCs w:val="18"/>
+                <w:lang w:eastAsia="en-US"/>
+              </w:rPr>
+              <w:t>. de 2013</w:t>
+            </w:r>
+          </w:p>
+        </w:tc>
+        <w:tc>
+          <w:tcPr>
+            <w:tcW w:w="2886" w:type="dxa"/>
+            <w:tcBorders>
+              <w:top w:val="single" w:sz="24" w:space="0" w:color="C0504D" w:themeColor="accent2"/>
+            </w:tcBorders>
+            <w:shd w:val="clear" w:color="auto" w:fill="C00000"/>
+            <w:hideMark/>
+          </w:tcPr>
+          <w:p>
+            <w:pPr>
+              <w:pStyle w:val="Cuadrculamedia21"/>
+              <w:jc w:val="center"/>
+              <w:cnfStyle w:val="000000100000" w:firstRow="0" w:lastRow="0" w:firstColumn="0" w:lastColumn="0" w:oddVBand="0" w:evenVBand="0" w:oddHBand="1" w:evenHBand="0" w:firstRowFirstColumn="0" w:firstRowLastColumn="0" w:lastRowFirstColumn="0" w:lastRowLastColumn="0"/>
+              <w:rPr>
+                <w:rFonts w:asciiTheme="minorHAnsi" w:eastAsia="Calibri" w:hAnsiTheme="minorHAnsi" w:cstheme="minorHAnsi"/>
+                <w:color w:val="FFFFFF" w:themeColor="background1"/>
+                <w:spacing w:val="0"/>
+                <w:sz w:val="18"/>
+                <w:szCs w:val="18"/>
+                <w:lang w:eastAsia="en-US"/>
+              </w:rPr>
+            </w:pPr>
+            <w:r>
+              <w:rPr>
+                <w:rFonts w:asciiTheme="minorHAnsi" w:eastAsia="Calibri" w:hAnsiTheme="minorHAnsi" w:cstheme="minorHAnsi"/>
+                <w:color w:val="FFFFFF" w:themeColor="background1"/>
+                <w:spacing w:val="0"/>
+                <w:sz w:val="18"/>
+                <w:szCs w:val="18"/>
+                <w:lang w:eastAsia="en-US"/>
+              </w:rPr>
+              <w:t>Néstor Cruz Hernández</w:t>
+            </w:r>
+          </w:p>
+        </w:tc>
+        <w:tc>
+          <w:tcPr>
+            <w:tcW w:w="3364" w:type="dxa"/>
+            <w:tcBorders>
+              <w:top w:val="single" w:sz="24" w:space="0" w:color="C0504D" w:themeColor="accent2"/>
+            </w:tcBorders>
+            <w:shd w:val="clear" w:color="auto" w:fill="C00000"/>
+            <w:hideMark/>
+          </w:tcPr>
+          <w:p>
+            <w:pPr>
+              <w:pStyle w:val="Cuadrculamedia21"/>
+              <w:jc w:val="center"/>
+              <w:cnfStyle w:val="000000100000" w:firstRow="0" w:lastRow="0" w:firstColumn="0" w:lastColumn="0" w:oddVBand="0" w:evenVBand="0" w:oddHBand="1" w:evenHBand="0" w:firstRowFirstColumn="0" w:firstRowLastColumn="0" w:lastRowFirstColumn="0" w:lastRowLastColumn="0"/>
+              <w:rPr>
+                <w:rFonts w:asciiTheme="minorHAnsi" w:eastAsia="Calibri" w:hAnsiTheme="minorHAnsi" w:cstheme="minorHAnsi"/>
+                <w:color w:val="FFFFFF" w:themeColor="background1"/>
+                <w:spacing w:val="0"/>
+                <w:sz w:val="18"/>
+                <w:szCs w:val="18"/>
+                <w:lang w:eastAsia="en-US"/>
+              </w:rPr>
+            </w:pPr>
+            <w:r>
+              <w:rPr>
+                <w:rFonts w:asciiTheme="minorHAnsi" w:eastAsia="Calibri" w:hAnsiTheme="minorHAnsi" w:cstheme="minorHAnsi"/>
+                <w:color w:val="FFFFFF" w:themeColor="background1"/>
+                <w:spacing w:val="0"/>
+                <w:sz w:val="18"/>
+                <w:szCs w:val="18"/>
+                <w:lang w:eastAsia="en-US"/>
+              </w:rPr>
+              <w:t>201310690</w:t>
+            </w:r>
+          </w:p>
+        </w:tc>
+      </w:tr>
+      <w:tr>
+        <w:trPr>
+          <w:trHeight w:val="215"/>
+          <w:jc w:val="center"/>
+        </w:trPr>
+        <w:tc>
+          <w:tcPr>
+            <w:cnfStyle w:val="001000000000" w:firstRow="0" w:lastRow="0" w:firstColumn="1" w:lastColumn="0" w:oddVBand="0" w:evenVBand="0" w:oddHBand="0" w:evenHBand="0" w:firstRowFirstColumn="0" w:firstRowLastColumn="0" w:lastRowFirstColumn="0" w:lastRowLastColumn="0"/>
+            <w:tcW w:w="2284" w:type="dxa"/>
+            <w:vMerge/>
+          </w:tcPr>
+          <w:p>
+            <w:pPr>
+              <w:pStyle w:val="Cuadrculamedia21"/>
+              <w:jc w:val="center"/>
+              <w:rPr>
+                <w:rFonts w:asciiTheme="minorHAnsi" w:eastAsia="Calibri" w:hAnsiTheme="minorHAnsi" w:cstheme="minorHAnsi"/>
+                <w:color w:val="000000"/>
+                <w:spacing w:val="0"/>
+                <w:sz w:val="18"/>
+                <w:szCs w:val="18"/>
+                <w:lang w:eastAsia="en-US"/>
+              </w:rPr>
+            </w:pPr>
+          </w:p>
+        </w:tc>
+        <w:tc>
+          <w:tcPr>
+            <w:tcW w:w="2886" w:type="dxa"/>
+            <w:tcBorders>
+              <w:bottom w:val="nil"/>
+            </w:tcBorders>
+            <w:hideMark/>
+          </w:tcPr>
+          <w:p>
+            <w:pPr>
+              <w:pStyle w:val="Cuadrculamedia21"/>
+              <w:jc w:val="center"/>
+              <w:cnfStyle w:val="000000000000" w:firstRow="0" w:lastRow="0" w:firstColumn="0" w:lastColumn="0" w:oddVBand="0" w:evenVBand="0" w:oddHBand="0" w:evenHBand="0" w:firstRowFirstColumn="0" w:firstRowLastColumn="0" w:lastRowFirstColumn="0" w:lastRowLastColumn="0"/>
+              <w:rPr>
+                <w:rFonts w:asciiTheme="minorHAnsi" w:eastAsia="Calibri" w:hAnsiTheme="minorHAnsi" w:cstheme="minorHAnsi"/>
+                <w:color w:val="000000"/>
+                <w:spacing w:val="0"/>
+                <w:sz w:val="18"/>
+                <w:szCs w:val="18"/>
+                <w:lang w:eastAsia="en-US"/>
+              </w:rPr>
+            </w:pPr>
+            <w:r>
+              <w:rPr>
+                <w:rFonts w:asciiTheme="minorHAnsi" w:eastAsia="Calibri" w:hAnsiTheme="minorHAnsi" w:cstheme="minorHAnsi"/>
+                <w:spacing w:val="0"/>
+                <w:sz w:val="18"/>
+                <w:szCs w:val="18"/>
+                <w:lang w:eastAsia="en-US"/>
+              </w:rPr>
+              <w:t>Felipe Rojas Echeverri</w:t>
+            </w:r>
+          </w:p>
+        </w:tc>
+        <w:tc>
+          <w:tcPr>
+            <w:tcW w:w="3364" w:type="dxa"/>
+            <w:tcBorders>
+              <w:bottom w:val="nil"/>
+            </w:tcBorders>
+            <w:hideMark/>
+          </w:tcPr>
+          <w:p>
+            <w:pPr>
+              <w:pStyle w:val="Cuadrculamedia21"/>
+              <w:jc w:val="center"/>
+              <w:cnfStyle w:val="000000000000" w:firstRow="0" w:lastRow="0" w:firstColumn="0" w:lastColumn="0" w:oddVBand="0" w:evenVBand="0" w:oddHBand="0" w:evenHBand="0" w:firstRowFirstColumn="0" w:firstRowLastColumn="0" w:lastRowFirstColumn="0" w:lastRowLastColumn="0"/>
+              <w:rPr>
+                <w:rFonts w:asciiTheme="minorHAnsi" w:eastAsia="Calibri" w:hAnsiTheme="minorHAnsi" w:cstheme="minorHAnsi"/>
+                <w:color w:val="000000"/>
+                <w:spacing w:val="0"/>
+                <w:sz w:val="18"/>
+                <w:szCs w:val="18"/>
+                <w:lang w:eastAsia="en-US"/>
+              </w:rPr>
+            </w:pPr>
+            <w:r>
+              <w:rPr>
+                <w:rFonts w:asciiTheme="minorHAnsi" w:eastAsia="Calibri" w:hAnsiTheme="minorHAnsi" w:cstheme="minorHAnsi"/>
+                <w:spacing w:val="0"/>
+                <w:sz w:val="18"/>
+                <w:szCs w:val="18"/>
+                <w:lang w:eastAsia="en-US"/>
+              </w:rPr>
+              <w:t>201315979</w:t>
+            </w:r>
+          </w:p>
+        </w:tc>
+      </w:tr>
+      <w:tr>
+        <w:trPr>
+          <w:cnfStyle w:val="000000100000" w:firstRow="0" w:lastRow="0" w:firstColumn="0" w:lastColumn="0" w:oddVBand="0" w:evenVBand="0" w:oddHBand="1" w:evenHBand="0" w:firstRowFirstColumn="0" w:firstRowLastColumn="0" w:lastRowFirstColumn="0" w:lastRowLastColumn="0"/>
+          <w:jc w:val="center"/>
+        </w:trPr>
+        <w:tc>
+          <w:tcPr>
+            <w:cnfStyle w:val="001000000000" w:firstRow="0" w:lastRow="0" w:firstColumn="1" w:lastColumn="0" w:oddVBand="0" w:evenVBand="0" w:oddHBand="0" w:evenHBand="0" w:firstRowFirstColumn="0" w:firstRowLastColumn="0" w:lastRowFirstColumn="0" w:lastRowLastColumn="0"/>
+            <w:tcW w:w="2284" w:type="dxa"/>
+            <w:vMerge/>
+          </w:tcPr>
+          <w:p>
+            <w:pPr>
+              <w:pStyle w:val="Cuadrculamedia21"/>
+              <w:jc w:val="center"/>
+              <w:rPr>
+                <w:rFonts w:asciiTheme="minorHAnsi" w:eastAsia="Calibri" w:hAnsiTheme="minorHAnsi" w:cstheme="minorHAnsi"/>
+                <w:color w:val="000000"/>
+                <w:spacing w:val="0"/>
+                <w:sz w:val="18"/>
+                <w:szCs w:val="18"/>
+                <w:lang w:eastAsia="en-US"/>
+              </w:rPr>
+            </w:pPr>
+          </w:p>
+        </w:tc>
+        <w:tc>
+          <w:tcPr>
+            <w:tcW w:w="2886" w:type="dxa"/>
+            <w:shd w:val="clear" w:color="auto" w:fill="C00000"/>
+            <w:hideMark/>
+          </w:tcPr>
+          <w:p>
+            <w:pPr>
+              <w:pStyle w:val="Cuadrculamedia21"/>
+              <w:jc w:val="center"/>
+              <w:cnfStyle w:val="000000100000" w:firstRow="0" w:lastRow="0" w:firstColumn="0" w:lastColumn="0" w:oddVBand="0" w:evenVBand="0" w:oddHBand="1" w:evenHBand="0" w:firstRowFirstColumn="0" w:firstRowLastColumn="0" w:lastRowFirstColumn="0" w:lastRowLastColumn="0"/>
+              <w:rPr>
+                <w:rFonts w:asciiTheme="minorHAnsi" w:eastAsia="Calibri" w:hAnsiTheme="minorHAnsi" w:cstheme="minorHAnsi"/>
+                <w:color w:val="FFFFFF" w:themeColor="background1"/>
+                <w:spacing w:val="0"/>
+                <w:sz w:val="18"/>
+                <w:szCs w:val="18"/>
+                <w:lang w:eastAsia="en-US"/>
+              </w:rPr>
+            </w:pPr>
+            <w:r>
+              <w:rPr>
+                <w:rFonts w:asciiTheme="minorHAnsi" w:eastAsia="Calibri" w:hAnsiTheme="minorHAnsi" w:cstheme="minorHAnsi"/>
+                <w:color w:val="FFFFFF" w:themeColor="background1"/>
+                <w:spacing w:val="0"/>
+                <w:sz w:val="18"/>
+                <w:szCs w:val="18"/>
+                <w:lang w:eastAsia="en-US"/>
+              </w:rPr>
+              <w:t>Juan Pedro Mendoza</w:t>
+            </w:r>
+          </w:p>
+        </w:tc>
+        <w:tc>
+          <w:tcPr>
+            <w:tcW w:w="3364" w:type="dxa"/>
+            <w:shd w:val="clear" w:color="auto" w:fill="C00000"/>
+            <w:hideMark/>
+          </w:tcPr>
+          <w:p>
+            <w:pPr>
+              <w:pStyle w:val="Cuadrculamedia21"/>
+              <w:jc w:val="center"/>
+              <w:cnfStyle w:val="000000100000" w:firstRow="0" w:lastRow="0" w:firstColumn="0" w:lastColumn="0" w:oddVBand="0" w:evenVBand="0" w:oddHBand="1" w:evenHBand="0" w:firstRowFirstColumn="0" w:firstRowLastColumn="0" w:lastRowFirstColumn="0" w:lastRowLastColumn="0"/>
+              <w:rPr>
+                <w:rFonts w:asciiTheme="minorHAnsi" w:eastAsia="Calibri" w:hAnsiTheme="minorHAnsi" w:cstheme="minorHAnsi"/>
+                <w:color w:val="FFFFFF" w:themeColor="background1"/>
+                <w:spacing w:val="0"/>
+                <w:sz w:val="18"/>
+                <w:szCs w:val="18"/>
+                <w:lang w:eastAsia="en-US"/>
+              </w:rPr>
+            </w:pPr>
+            <w:r>
+              <w:rPr>
+                <w:rFonts w:asciiTheme="minorHAnsi" w:eastAsia="Calibri" w:hAnsiTheme="minorHAnsi" w:cstheme="minorHAnsi"/>
+                <w:color w:val="FFFFFF" w:themeColor="background1"/>
+                <w:spacing w:val="0"/>
+                <w:sz w:val="18"/>
+                <w:szCs w:val="18"/>
+                <w:lang w:eastAsia="en-US"/>
+              </w:rPr>
+              <w:t>200310723</w:t>
+            </w:r>
+          </w:p>
+        </w:tc>
+      </w:tr>
+      <w:tr>
+        <w:trPr>
+          <w:jc w:val="center"/>
+        </w:trPr>
+        <w:tc>
+          <w:tcPr>
+            <w:cnfStyle w:val="001000000000" w:firstRow="0" w:lastRow="0" w:firstColumn="1" w:lastColumn="0" w:oddVBand="0" w:evenVBand="0" w:oddHBand="0" w:evenHBand="0" w:firstRowFirstColumn="0" w:firstRowLastColumn="0" w:lastRowFirstColumn="0" w:lastRowLastColumn="0"/>
+            <w:tcW w:w="2284" w:type="dxa"/>
+            <w:vMerge/>
+          </w:tcPr>
+          <w:p>
+            <w:pPr>
+              <w:pStyle w:val="Cuadrculamedia21"/>
+              <w:jc w:val="center"/>
+              <w:rPr>
+                <w:rFonts w:asciiTheme="minorHAnsi" w:eastAsia="Calibri" w:hAnsiTheme="minorHAnsi" w:cstheme="minorHAnsi"/>
+                <w:color w:val="000000"/>
+                <w:spacing w:val="0"/>
+                <w:sz w:val="18"/>
+                <w:szCs w:val="18"/>
+                <w:lang w:eastAsia="en-US"/>
+              </w:rPr>
+            </w:pPr>
+          </w:p>
+        </w:tc>
+        <w:tc>
+          <w:tcPr>
+            <w:tcW w:w="2886" w:type="dxa"/>
+            <w:tcBorders>
+              <w:bottom w:val="nil"/>
+            </w:tcBorders>
+          </w:tcPr>
+          <w:p>
+            <w:pPr>
+              <w:pStyle w:val="Cuadrculamedia21"/>
+              <w:jc w:val="center"/>
+              <w:cnfStyle w:val="000000000000" w:firstRow="0" w:lastRow="0" w:firstColumn="0" w:lastColumn="0" w:oddVBand="0" w:evenVBand="0" w:oddHBand="0" w:evenHBand="0" w:firstRowFirstColumn="0" w:firstRowLastColumn="0" w:lastRowFirstColumn="0" w:lastRowLastColumn="0"/>
+              <w:rPr>
+                <w:rFonts w:asciiTheme="minorHAnsi" w:eastAsia="Calibri" w:hAnsiTheme="minorHAnsi" w:cstheme="minorHAnsi"/>
+                <w:color w:val="000000"/>
+                <w:spacing w:val="0"/>
+                <w:sz w:val="18"/>
+                <w:szCs w:val="18"/>
+                <w:lang w:eastAsia="en-US"/>
+              </w:rPr>
+            </w:pPr>
+            <w:r>
+              <w:rPr>
+                <w:rFonts w:asciiTheme="minorHAnsi" w:eastAsia="Calibri" w:hAnsiTheme="minorHAnsi" w:cstheme="minorHAnsi"/>
+                <w:spacing w:val="0"/>
+                <w:sz w:val="18"/>
+                <w:szCs w:val="18"/>
+                <w:lang w:eastAsia="en-US"/>
+              </w:rPr>
+              <w:t>Julián Aguirre Domínguez</w:t>
+            </w:r>
+          </w:p>
+        </w:tc>
+        <w:tc>
+          <w:tcPr>
+            <w:tcW w:w="3364" w:type="dxa"/>
+            <w:tcBorders>
+              <w:bottom w:val="nil"/>
+            </w:tcBorders>
+          </w:tcPr>
+          <w:p>
+            <w:pPr>
+              <w:pStyle w:val="Cuadrculamedia21"/>
+              <w:jc w:val="center"/>
+              <w:cnfStyle w:val="000000000000" w:firstRow="0" w:lastRow="0" w:firstColumn="0" w:lastColumn="0" w:oddVBand="0" w:evenVBand="0" w:oddHBand="0" w:evenHBand="0" w:firstRowFirstColumn="0" w:firstRowLastColumn="0" w:lastRowFirstColumn="0" w:lastRowLastColumn="0"/>
+              <w:rPr>
+                <w:rFonts w:asciiTheme="minorHAnsi" w:eastAsia="Calibri" w:hAnsiTheme="minorHAnsi" w:cstheme="minorHAnsi"/>
+                <w:color w:val="000000"/>
+                <w:spacing w:val="0"/>
+                <w:sz w:val="18"/>
+                <w:szCs w:val="18"/>
+                <w:lang w:eastAsia="en-US"/>
+              </w:rPr>
+            </w:pPr>
+            <w:r>
+              <w:rPr>
+                <w:rFonts w:asciiTheme="minorHAnsi" w:eastAsia="Calibri" w:hAnsiTheme="minorHAnsi" w:cstheme="minorHAnsi"/>
+                <w:spacing w:val="0"/>
+                <w:sz w:val="18"/>
+                <w:szCs w:val="18"/>
+                <w:lang w:eastAsia="en-US"/>
+              </w:rPr>
+              <w:t>201221709</w:t>
+            </w:r>
+          </w:p>
+        </w:tc>
+      </w:tr>
+      <w:tr>
+        <w:trPr>
+          <w:cnfStyle w:val="000000100000" w:firstRow="0" w:lastRow="0" w:firstColumn="0" w:lastColumn="0" w:oddVBand="0" w:evenVBand="0" w:oddHBand="1" w:evenHBand="0" w:firstRowFirstColumn="0" w:firstRowLastColumn="0" w:lastRowFirstColumn="0" w:lastRowLastColumn="0"/>
+          <w:trHeight w:val="171"/>
+          <w:jc w:val="center"/>
+        </w:trPr>
+        <w:tc>
+          <w:tcPr>
+            <w:cnfStyle w:val="001000000000" w:firstRow="0" w:lastRow="0" w:firstColumn="1" w:lastColumn="0" w:oddVBand="0" w:evenVBand="0" w:oddHBand="0" w:evenHBand="0" w:firstRowFirstColumn="0" w:firstRowLastColumn="0" w:lastRowFirstColumn="0" w:lastRowLastColumn="0"/>
+            <w:tcW w:w="2284" w:type="dxa"/>
+            <w:vMerge/>
+          </w:tcPr>
+          <w:p>
+            <w:pPr>
+              <w:pStyle w:val="Cuadrculamedia21"/>
+              <w:jc w:val="center"/>
+              <w:rPr>
+                <w:rFonts w:asciiTheme="minorHAnsi" w:eastAsia="Calibri" w:hAnsiTheme="minorHAnsi" w:cstheme="minorHAnsi"/>
+                <w:color w:val="000000"/>
+                <w:spacing w:val="0"/>
+                <w:sz w:val="18"/>
+                <w:szCs w:val="18"/>
+                <w:lang w:eastAsia="en-US"/>
+              </w:rPr>
+            </w:pPr>
+          </w:p>
+        </w:tc>
+        <w:tc>
+          <w:tcPr>
+            <w:tcW w:w="2886" w:type="dxa"/>
+            <w:shd w:val="clear" w:color="auto" w:fill="C00000"/>
+          </w:tcPr>
+          <w:p>
+            <w:pPr>
+              <w:pStyle w:val="Cuadrculamedia21"/>
+              <w:jc w:val="center"/>
+              <w:cnfStyle w:val="000000100000" w:firstRow="0" w:lastRow="0" w:firstColumn="0" w:lastColumn="0" w:oddVBand="0" w:evenVBand="0" w:oddHBand="1" w:evenHBand="0" w:firstRowFirstColumn="0" w:firstRowLastColumn="0" w:lastRowFirstColumn="0" w:lastRowLastColumn="0"/>
+              <w:rPr>
+                <w:rFonts w:asciiTheme="minorHAnsi" w:eastAsia="Calibri" w:hAnsiTheme="minorHAnsi" w:cstheme="minorHAnsi"/>
+                <w:color w:val="FFFFFF" w:themeColor="background1"/>
+                <w:spacing w:val="0"/>
+                <w:sz w:val="18"/>
+                <w:szCs w:val="18"/>
+                <w:lang w:eastAsia="en-US"/>
+              </w:rPr>
+            </w:pPr>
+            <w:r>
+              <w:rPr>
+                <w:rFonts w:asciiTheme="minorHAnsi" w:eastAsia="Calibri" w:hAnsiTheme="minorHAnsi" w:cstheme="minorHAnsi"/>
+                <w:color w:val="FFFFFF" w:themeColor="background1"/>
+                <w:spacing w:val="0"/>
+                <w:sz w:val="18"/>
+                <w:szCs w:val="18"/>
+                <w:lang w:eastAsia="en-US"/>
+              </w:rPr>
+              <w:t>María Paula Forero</w:t>
+            </w:r>
+          </w:p>
+        </w:tc>
+        <w:tc>
+          <w:tcPr>
+            <w:tcW w:w="3364" w:type="dxa"/>
+            <w:shd w:val="clear" w:color="auto" w:fill="C00000"/>
+          </w:tcPr>
+          <w:p>
+            <w:pPr>
+              <w:pStyle w:val="Cuadrculamedia21"/>
+              <w:jc w:val="center"/>
+              <w:cnfStyle w:val="000000100000" w:firstRow="0" w:lastRow="0" w:firstColumn="0" w:lastColumn="0" w:oddVBand="0" w:evenVBand="0" w:oddHBand="1" w:evenHBand="0" w:firstRowFirstColumn="0" w:firstRowLastColumn="0" w:lastRowFirstColumn="0" w:lastRowLastColumn="0"/>
+              <w:rPr>
+                <w:rFonts w:asciiTheme="minorHAnsi" w:eastAsia="Calibri" w:hAnsiTheme="minorHAnsi" w:cstheme="minorHAnsi"/>
+                <w:color w:val="FFFFFF" w:themeColor="background1"/>
+                <w:spacing w:val="0"/>
+                <w:sz w:val="18"/>
+                <w:szCs w:val="18"/>
+                <w:lang w:eastAsia="en-US"/>
+              </w:rPr>
+            </w:pPr>
+            <w:r>
+              <w:rPr>
+                <w:rFonts w:asciiTheme="minorHAnsi" w:eastAsia="Calibri" w:hAnsiTheme="minorHAnsi" w:cstheme="minorHAnsi"/>
+                <w:color w:val="FFFFFF" w:themeColor="background1"/>
+                <w:spacing w:val="0"/>
+                <w:sz w:val="18"/>
+                <w:szCs w:val="18"/>
+                <w:lang w:eastAsia="en-US"/>
+              </w:rPr>
+              <w:t>201310697</w:t>
+            </w:r>
+          </w:p>
+        </w:tc>
+      </w:tr>
+    </w:tbl>
+    <w:p/>
+    <w:p/>
+    <w:p>
+      <w:pPr>
+        <w:contextualSpacing/>
+        <w:jc w:val="center"/>
+      </w:pPr>
+    </w:p>
+    <w:p>
+      <w:pPr>
+        <w:contextualSpacing/>
+        <w:jc w:val="center"/>
+        <w:rPr>
+          <w:b/>
+          <w:sz w:val="48"/>
+          <w:szCs w:val="48"/>
+        </w:rPr>
+      </w:pPr>
+    </w:p>
+    <w:p>
+      <w:pPr>
+        <w:contextualSpacing/>
+        <w:jc w:val="center"/>
+        <w:rPr>
+          <w:b/>
+          <w:sz w:val="48"/>
+          <w:szCs w:val="48"/>
+        </w:rPr>
+      </w:pPr>
+    </w:p>
+    <w:p>
+      <w:pPr>
+        <w:contextualSpacing/>
+        <w:jc w:val="center"/>
+      </w:pPr>
+      <w:r>
+        <w:rPr>
+          <w:noProof/>
+          <w:lang w:eastAsia="es-CO"/>
+        </w:rPr>
+        <w:drawing>
+          <wp:inline distT="0" distB="0" distL="0" distR="0" wp14:anchorId="7E3DBD0D" wp14:editId="218AA1B2">
+            <wp:extent cx="3400425" cy="2261889"/>
+            <wp:effectExtent l="0" t="0" r="0" b="0"/>
+            <wp:docPr id="1" name="Picture 9" descr="C:\Users\Felipe\Google Drive\Andes ECOS\git\Gaudi.JPG"/>
+            <wp:cNvGraphicFramePr>
+              <a:graphicFrameLocks xmlns:a="http://schemas.openxmlformats.org/drawingml/2006/main" noChangeAspect="1"/>
+            </wp:cNvGraphicFramePr>
+            <a:graphic xmlns:a="http://schemas.openxmlformats.org/drawingml/2006/main">
+              <a:graphicData uri="http://schemas.openxmlformats.org/drawingml/2006/picture">
+                <pic:pic xmlns:pic="http://schemas.openxmlformats.org/drawingml/2006/picture">
+                  <pic:nvPicPr>
+                    <pic:cNvPr id="0" name="Picture 1" descr="C:\Users\Felipe\Google Drive\Andes ECOS\git\Gaudi.JPG"/>
+                    <pic:cNvPicPr>
+                      <a:picLocks noChangeAspect="1" noChangeArrowheads="1"/>
+                    </pic:cNvPicPr>
+                  </pic:nvPicPr>
+                  <pic:blipFill rotWithShape="1">
+                    <a:blip r:embed="rId9">
+                      <a:extLst>
+                        <a:ext uri="{28A0092B-C50C-407E-A947-70E740481C1C}">
+                          <a14:useLocalDpi xmlns:a14="http://schemas.microsoft.com/office/drawing/2010/main" val="0"/>
+                        </a:ext>
+                      </a:extLst>
+                    </a:blip>
+                    <a:srcRect t="9559" b="39571"/>
+                    <a:stretch/>
+                  </pic:blipFill>
+                  <pic:spPr bwMode="auto">
+                    <a:xfrm>
+                      <a:off x="0" y="0"/>
+                      <a:ext cx="3402761" cy="2263443"/>
+                    </a:xfrm>
+                    <a:prstGeom prst="rect">
+                      <a:avLst/>
+                    </a:prstGeom>
+                    <a:noFill/>
+                    <a:ln>
+                      <a:noFill/>
+                    </a:ln>
+                    <a:extLst>
+                      <a:ext uri="{53640926-AAD7-44D8-BBD7-CCE9431645EC}">
+                        <a14:shadowObscured xmlns:a14="http://schemas.microsoft.com/office/drawing/2010/main"/>
+                      </a:ext>
+                    </a:extLst>
+                  </pic:spPr>
+                </pic:pic>
+              </a:graphicData>
+            </a:graphic>
+          </wp:inline>
+        </w:drawing>
+      </w:r>
+    </w:p>
+    <w:p>
+      <w:pPr>
+        <w:contextualSpacing/>
+        <w:jc w:val="center"/>
+      </w:pPr>
+    </w:p>
+    <w:p>
+      <w:pPr>
+        <w:contextualSpacing/>
+        <w:jc w:val="center"/>
+      </w:pPr>
+    </w:p>
+    <w:p>
+      <w:pPr>
+        <w:contextualSpacing/>
+        <w:jc w:val="center"/>
+        <w:rPr>
+          <w:sz w:val="40"/>
+        </w:rPr>
+      </w:pPr>
+      <w:r>
+        <w:rPr>
+          <w:sz w:val="40"/>
+        </w:rPr>
+        <w:t>Taller  1</w:t>
+      </w:r>
+    </w:p>
+    <w:p>
+      <w:pPr>
+        <w:contextualSpacing/>
+        <w:jc w:val="center"/>
+        <w:rPr>
+          <w:sz w:val="40"/>
+        </w:rPr>
+      </w:pPr>
+      <w:r>
+        <w:rPr>
+          <w:sz w:val="40"/>
+        </w:rPr>
+        <w:t>Análisis y Diseño de Software</w:t>
+      </w:r>
+    </w:p>
+    <w:p/>
+    <w:p/>
+    <w:p/>
+    <w:p>
+      <w:pPr>
+        <w:jc w:val="center"/>
+      </w:pPr>
+      <w:r>
+        <w:rPr>
+          <w:noProof/>
+          <w:lang w:eastAsia="es-CO"/>
+        </w:rPr>
+        <w:drawing>
+          <wp:inline distT="0" distB="0" distL="0" distR="0" wp14:anchorId="2C7A6E16" wp14:editId="6FDE0DF8">
+            <wp:extent cx="1543685" cy="540385"/>
+            <wp:effectExtent l="19050" t="0" r="0" b="0"/>
+            <wp:docPr id="4" name="Imagen 1"/>
+            <wp:cNvGraphicFramePr>
+              <a:graphicFrameLocks xmlns:a="http://schemas.openxmlformats.org/drawingml/2006/main" noChangeAspect="1"/>
+            </wp:cNvGraphicFramePr>
+            <a:graphic xmlns:a="http://schemas.openxmlformats.org/drawingml/2006/main">
+              <a:graphicData uri="http://schemas.openxmlformats.org/drawingml/2006/picture">
+                <pic:pic xmlns:pic="http://schemas.openxmlformats.org/drawingml/2006/picture">
+                  <pic:nvPicPr>
+                    <pic:cNvPr id="0" name="Imagen 1"/>
+                    <pic:cNvPicPr>
+                      <a:picLocks noChangeAspect="1" noChangeArrowheads="1"/>
+                    </pic:cNvPicPr>
+                  </pic:nvPicPr>
+                  <pic:blipFill>
+                    <a:blip r:embed="rId10" cstate="print"/>
+                    <a:srcRect l="3380"/>
+                    <a:stretch>
+                      <a:fillRect/>
+                    </a:stretch>
+                  </pic:blipFill>
+                  <pic:spPr bwMode="auto">
+                    <a:xfrm>
+                      <a:off x="0" y="0"/>
+                      <a:ext cx="1543685" cy="540385"/>
+                    </a:xfrm>
+                    <a:prstGeom prst="rect">
+                      <a:avLst/>
+                    </a:prstGeom>
+                    <a:noFill/>
+                    <a:ln w="9525">
+                      <a:noFill/>
+                      <a:miter lim="800000"/>
+                      <a:headEnd/>
+                      <a:tailEnd/>
+                    </a:ln>
+                  </pic:spPr>
+                </pic:pic>
+              </a:graphicData>
+            </a:graphic>
+          </wp:inline>
+        </w:drawing>
+      </w:r>
+    </w:p>
+    <w:p/>
+    <w:p/>
+    <w:p>
+      <w:pPr>
+        <w:pStyle w:val="Heading2"/>
+      </w:pPr>
+      <w:bookmarkStart w:id="0" w:name="_Toc356217702"/>
+      <w:r>
+        <w:lastRenderedPageBreak/>
+        <w:t>Introducción</w:t>
+      </w:r>
+      <w:bookmarkEnd w:id="0"/>
+    </w:p>
+    <w:p/>
+    <w:p>
+      <w:pPr>
+        <w:jc w:val="both"/>
+      </w:pPr>
+      <w:r>
+        <w:t xml:space="preserve">El Banco de los Alpes </w:t>
+      </w:r>
+      <w:r>
+        <w:t>(BDLA) es una iniciativa de negocio enfocada en el segmento del mercado de los jóvenes y los proyectos de emprendimiento. Actualmente se encuentra incursionando en el mercado por lo cual está estableciendo su base de clientes.</w:t>
+      </w:r>
+    </w:p>
+    <w:p>
+      <w:pPr>
+        <w:jc w:val="both"/>
+      </w:pPr>
+      <w:r>
+        <w:t xml:space="preserve">El presente documento describe de manera sencilla el análisis </w:t>
+      </w:r>
+      <w:r>
+        <w:t>realizado sobre el proceso de apertura de crédito de consumo a persona natural</w:t>
+      </w:r>
+      <w:r>
+        <w:t>. El análisis se realiza a través de las siguientes vistas arquitecturales: arquitectura de negocio, arquitectura de datos y arquitectura de aplicaciones.</w:t>
+      </w:r>
+    </w:p>
+    <w:p>
+      <w:pPr>
+        <w:pStyle w:val="Heading2"/>
+        <w:numPr>
+          <w:ilvl w:val="0"/>
+          <w:numId w:val="0"/>
+        </w:numPr>
+        <w:ind w:left="431" w:hanging="289"/>
+      </w:pPr>
+      <w:r>
+        <w:tab/>
+      </w:r>
+    </w:p>
+    <w:p>
+      <w:pPr>
+        <w:pStyle w:val="Heading2"/>
+      </w:pPr>
+      <w:r>
+        <w:t xml:space="preserve">Descripción </w:t>
+      </w:r>
+      <w:r>
+        <w:t xml:space="preserve">transversal </w:t>
+      </w:r>
+      <w:r>
+        <w:t>Proceso apertura de crédito</w:t>
+      </w:r>
+      <w:r>
+        <w:t xml:space="preserve"> de consumo a persona natural</w:t>
+      </w:r>
+    </w:p>
+    <w:p>
+      <w:pPr>
+        <w:jc w:val="both"/>
+      </w:pPr>
+      <w:r>
+        <w:t>A continuación de desglosa el catálogo de actividades pertenecientes al</w:t>
+      </w:r>
+      <w:r>
+        <w:t xml:space="preserve"> proceso de apertura de crédito. Cada actividad tiene una descripción que relaciona el rol correspondiente, también se detallan </w:t>
+      </w:r>
+      <w:r>
+        <w:t>las entidades del diagrama de clases que son modificadas o consultadas por ésta actividad. Por último se incluye el análisis de la matriz RACI.</w:t>
+      </w:r>
+    </w:p>
+    <w:tbl>
+      <w:tblPr>
+        <w:tblStyle w:val="TableGrid"/>
         <w:tblW w:w="0" w:type="auto"/>
         <w:tblLook w:val="04A0" w:firstRow="1" w:lastRow="0" w:firstColumn="1" w:lastColumn="0" w:noHBand="0" w:noVBand="1"/>
       </w:tblPr>
@@ -77,13 +986,7 @@
           </w:tcPr>
           <w:p>
             <w:r>
-              <w:t>El cliente diligencia un formu</w:t>
-            </w:r>
-            <w:r>
-              <w:t xml:space="preserve">lario de </w:t>
-            </w:r>
-            <w:r>
-              <w:t>solicitud de crédito</w:t>
+              <w:t>El cliente diligencia un formulario de solicitud de crédito</w:t>
             </w:r>
           </w:p>
         </w:tc>
@@ -104,7 +1007,11 @@
           <w:tcPr>
             <w:tcW w:w="2145" w:type="dxa"/>
           </w:tcPr>
-          <w:p/>
+          <w:p>
+            <w:r>
+              <w:t>BDLA, Solicitud</w:t>
+            </w:r>
+          </w:p>
         </w:tc>
         <w:tc>
           <w:tcPr>
@@ -121,7 +1028,11 @@
           <w:tcPr>
             <w:tcW w:w="3114" w:type="dxa"/>
           </w:tcPr>
-          <w:p/>
+          <w:p>
+            <w:r>
+              <w:t>Cliente</w:t>
+            </w:r>
+          </w:p>
         </w:tc>
       </w:tr>
       <w:tr>
@@ -131,9 +1042,11 @@
             <w:shd w:val="clear" w:color="auto" w:fill="C00000"/>
           </w:tcPr>
           <w:p>
+            <w:proofErr w:type="spellStart"/>
             <w:r>
               <w:t>Responsible</w:t>
             </w:r>
+            <w:proofErr w:type="spellEnd"/>
           </w:p>
         </w:tc>
         <w:tc>
@@ -152,9 +1065,11 @@
             <w:shd w:val="clear" w:color="auto" w:fill="C00000"/>
           </w:tcPr>
           <w:p>
+            <w:proofErr w:type="spellStart"/>
             <w:r>
               <w:t>Consulted</w:t>
             </w:r>
+            <w:proofErr w:type="spellEnd"/>
           </w:p>
         </w:tc>
         <w:tc>
@@ -171,9 +1086,11 @@
             <w:shd w:val="clear" w:color="auto" w:fill="C00000"/>
           </w:tcPr>
           <w:p>
+            <w:proofErr w:type="spellStart"/>
             <w:r>
               <w:t>Accountable</w:t>
             </w:r>
+            <w:proofErr w:type="spellEnd"/>
           </w:p>
         </w:tc>
         <w:tc>
@@ -188,9 +1105,11 @@
             <w:shd w:val="clear" w:color="auto" w:fill="C00000"/>
           </w:tcPr>
           <w:p>
+            <w:proofErr w:type="spellStart"/>
             <w:r>
               <w:t>Informed</w:t>
             </w:r>
+            <w:proofErr w:type="spellEnd"/>
           </w:p>
         </w:tc>
         <w:tc>
@@ -201,10 +1120,14 @@
         </w:tc>
       </w:tr>
     </w:tbl>
-    <w:p/>
+    <w:p>
+      <w:pPr>
+        <w:ind w:left="1416" w:hanging="1416"/>
+      </w:pPr>
+    </w:p>
     <w:tbl>
       <w:tblPr>
-        <w:tblStyle w:val="Tablaconcuadrcula"/>
+        <w:tblStyle w:val="TableGrid"/>
         <w:tblW w:w="0" w:type="auto"/>
         <w:tblLook w:val="04A0" w:firstRow="1" w:lastRow="0" w:firstColumn="1" w:lastColumn="0" w:noHBand="0" w:noVBand="1"/>
       </w:tblPr>
@@ -298,7 +1221,11 @@
           <w:tcPr>
             <w:tcW w:w="2145" w:type="dxa"/>
           </w:tcPr>
-          <w:p/>
+          <w:p>
+            <w:r>
+              <w:t>BDLA, Solicitud</w:t>
+            </w:r>
+          </w:p>
         </w:tc>
         <w:tc>
           <w:tcPr>
@@ -315,7 +1242,11 @@
           <w:tcPr>
             <w:tcW w:w="3114" w:type="dxa"/>
           </w:tcPr>
-          <w:p/>
+          <w:p>
+            <w:r>
+              <w:t>Cliente</w:t>
+            </w:r>
+          </w:p>
         </w:tc>
       </w:tr>
       <w:tr>
@@ -325,9 +1256,11 @@
             <w:shd w:val="clear" w:color="auto" w:fill="C00000"/>
           </w:tcPr>
           <w:p>
+            <w:proofErr w:type="spellStart"/>
             <w:r>
               <w:t>Responsible</w:t>
             </w:r>
+            <w:proofErr w:type="spellEnd"/>
           </w:p>
         </w:tc>
         <w:tc>
@@ -346,9 +1279,11 @@
             <w:shd w:val="clear" w:color="auto" w:fill="C00000"/>
           </w:tcPr>
           <w:p>
+            <w:proofErr w:type="spellStart"/>
             <w:r>
               <w:t>Consulted</w:t>
             </w:r>
+            <w:proofErr w:type="spellEnd"/>
           </w:p>
         </w:tc>
         <w:tc>
@@ -365,9 +1300,11 @@
             <w:shd w:val="clear" w:color="auto" w:fill="C00000"/>
           </w:tcPr>
           <w:p>
+            <w:proofErr w:type="spellStart"/>
             <w:r>
               <w:t>Accountable</w:t>
             </w:r>
+            <w:proofErr w:type="spellEnd"/>
           </w:p>
         </w:tc>
         <w:tc>
@@ -382,9 +1319,11 @@
             <w:shd w:val="clear" w:color="auto" w:fill="C00000"/>
           </w:tcPr>
           <w:p>
+            <w:proofErr w:type="spellStart"/>
             <w:r>
               <w:t>Informed</w:t>
             </w:r>
+            <w:proofErr w:type="spellEnd"/>
           </w:p>
         </w:tc>
         <w:tc>
@@ -398,7 +1337,7 @@
     <w:p/>
     <w:tbl>
       <w:tblPr>
-        <w:tblStyle w:val="Tablaconcuadrcula"/>
+        <w:tblStyle w:val="TableGrid"/>
         <w:tblW w:w="0" w:type="auto"/>
         <w:tblLook w:val="04A0" w:firstRow="1" w:lastRow="0" w:firstColumn="1" w:lastColumn="0" w:noHBand="0" w:noVBand="1"/>
       </w:tblPr>
@@ -492,7 +1431,11 @@
           <w:tcPr>
             <w:tcW w:w="2145" w:type="dxa"/>
           </w:tcPr>
-          <w:p/>
+          <w:p>
+            <w:r>
+              <w:t>BDLA, Solicitud</w:t>
+            </w:r>
+          </w:p>
         </w:tc>
         <w:tc>
           <w:tcPr>
@@ -509,7 +1452,11 @@
           <w:tcPr>
             <w:tcW w:w="3114" w:type="dxa"/>
           </w:tcPr>
-          <w:p/>
+          <w:p>
+            <w:r>
+              <w:t>Cliente</w:t>
+            </w:r>
+          </w:p>
         </w:tc>
       </w:tr>
       <w:tr>
@@ -519,9 +1466,11 @@
             <w:shd w:val="clear" w:color="auto" w:fill="C00000"/>
           </w:tcPr>
           <w:p>
+            <w:proofErr w:type="spellStart"/>
             <w:r>
               <w:t>Responsible</w:t>
             </w:r>
+            <w:proofErr w:type="spellEnd"/>
           </w:p>
         </w:tc>
         <w:tc>
@@ -540,9 +1489,11 @@
             <w:shd w:val="clear" w:color="auto" w:fill="C00000"/>
           </w:tcPr>
           <w:p>
+            <w:proofErr w:type="spellStart"/>
             <w:r>
               <w:t>Consulted</w:t>
             </w:r>
+            <w:proofErr w:type="spellEnd"/>
           </w:p>
         </w:tc>
         <w:tc>
@@ -559,9 +1510,11 @@
             <w:shd w:val="clear" w:color="auto" w:fill="C00000"/>
           </w:tcPr>
           <w:p>
+            <w:proofErr w:type="spellStart"/>
             <w:r>
               <w:t>Accountable</w:t>
             </w:r>
+            <w:proofErr w:type="spellEnd"/>
           </w:p>
         </w:tc>
         <w:tc>
@@ -576,9 +1529,11 @@
             <w:shd w:val="clear" w:color="auto" w:fill="C00000"/>
           </w:tcPr>
           <w:p>
+            <w:proofErr w:type="spellStart"/>
             <w:r>
               <w:t>Informed</w:t>
             </w:r>
+            <w:proofErr w:type="spellEnd"/>
           </w:p>
         </w:tc>
         <w:tc>
@@ -596,7 +1551,7 @@
     <w:p/>
     <w:tbl>
       <w:tblPr>
-        <w:tblStyle w:val="Tablaconcuadrcula"/>
+        <w:tblStyle w:val="TableGrid"/>
         <w:tblW w:w="0" w:type="auto"/>
         <w:tblLook w:val="04A0" w:firstRow="1" w:lastRow="0" w:firstColumn="1" w:lastColumn="0" w:noHBand="0" w:noVBand="1"/>
       </w:tblPr>
@@ -614,6 +1569,7 @@
           </w:tcPr>
           <w:p>
             <w:r>
+              <w:lastRenderedPageBreak/>
               <w:t>Actividad N°</w:t>
             </w:r>
           </w:p>
@@ -690,7 +1646,11 @@
           <w:tcPr>
             <w:tcW w:w="2145" w:type="dxa"/>
           </w:tcPr>
-          <w:p/>
+          <w:p>
+            <w:r>
+              <w:t>BDLA</w:t>
+            </w:r>
+          </w:p>
         </w:tc>
         <w:tc>
           <w:tcPr>
@@ -707,7 +1667,11 @@
           <w:tcPr>
             <w:tcW w:w="3114" w:type="dxa"/>
           </w:tcPr>
-          <w:p/>
+          <w:p>
+            <w:r>
+              <w:t>Solicitud</w:t>
+            </w:r>
+          </w:p>
         </w:tc>
       </w:tr>
       <w:tr>
@@ -717,9 +1681,11 @@
             <w:shd w:val="clear" w:color="auto" w:fill="C00000"/>
           </w:tcPr>
           <w:p>
+            <w:proofErr w:type="spellStart"/>
             <w:r>
               <w:t>Responsible</w:t>
             </w:r>
+            <w:proofErr w:type="spellEnd"/>
           </w:p>
         </w:tc>
         <w:tc>
@@ -738,9 +1704,11 @@
             <w:shd w:val="clear" w:color="auto" w:fill="C00000"/>
           </w:tcPr>
           <w:p>
+            <w:proofErr w:type="spellStart"/>
             <w:r>
               <w:t>Consulted</w:t>
             </w:r>
+            <w:proofErr w:type="spellEnd"/>
           </w:p>
         </w:tc>
         <w:tc>
@@ -757,9 +1725,11 @@
             <w:shd w:val="clear" w:color="auto" w:fill="C00000"/>
           </w:tcPr>
           <w:p>
+            <w:proofErr w:type="spellStart"/>
             <w:r>
               <w:t>Accountable</w:t>
             </w:r>
+            <w:proofErr w:type="spellEnd"/>
           </w:p>
         </w:tc>
         <w:tc>
@@ -774,9 +1744,11 @@
             <w:shd w:val="clear" w:color="auto" w:fill="C00000"/>
           </w:tcPr>
           <w:p>
+            <w:proofErr w:type="spellStart"/>
             <w:r>
               <w:t>Informed</w:t>
             </w:r>
+            <w:proofErr w:type="spellEnd"/>
           </w:p>
         </w:tc>
         <w:tc>
@@ -790,7 +1762,7 @@
     <w:p/>
     <w:tbl>
       <w:tblPr>
-        <w:tblStyle w:val="Tablaconcuadrcula"/>
+        <w:tblStyle w:val="TableGrid"/>
         <w:tblW w:w="0" w:type="auto"/>
         <w:tblLook w:val="04A0" w:firstRow="1" w:lastRow="0" w:firstColumn="1" w:lastColumn="0" w:noHBand="0" w:noVBand="1"/>
       </w:tblPr>
@@ -884,7 +1856,16 @@
           <w:tcPr>
             <w:tcW w:w="2145" w:type="dxa"/>
           </w:tcPr>
-          <w:p/>
+          <w:p>
+            <w:r>
+              <w:t xml:space="preserve">Solicitud, </w:t>
+            </w:r>
+            <w:proofErr w:type="spellStart"/>
+            <w:r>
+              <w:t>Ciente</w:t>
+            </w:r>
+            <w:proofErr w:type="spellEnd"/>
+          </w:p>
         </w:tc>
         <w:tc>
           <w:tcPr>
@@ -901,7 +1882,11 @@
           <w:tcPr>
             <w:tcW w:w="3114" w:type="dxa"/>
           </w:tcPr>
-          <w:p/>
+          <w:p>
+            <w:r>
+              <w:t>BDLA</w:t>
+            </w:r>
+          </w:p>
         </w:tc>
       </w:tr>
       <w:tr>
@@ -911,9 +1896,11 @@
             <w:shd w:val="clear" w:color="auto" w:fill="C00000"/>
           </w:tcPr>
           <w:p>
+            <w:proofErr w:type="spellStart"/>
             <w:r>
               <w:t>Responsible</w:t>
             </w:r>
+            <w:proofErr w:type="spellEnd"/>
           </w:p>
         </w:tc>
         <w:tc>
@@ -932,9 +1919,11 @@
             <w:shd w:val="clear" w:color="auto" w:fill="C00000"/>
           </w:tcPr>
           <w:p>
+            <w:proofErr w:type="spellStart"/>
             <w:r>
               <w:t>Consulted</w:t>
             </w:r>
+            <w:proofErr w:type="spellEnd"/>
           </w:p>
         </w:tc>
         <w:tc>
@@ -951,9 +1940,11 @@
             <w:shd w:val="clear" w:color="auto" w:fill="C00000"/>
           </w:tcPr>
           <w:p>
+            <w:proofErr w:type="spellStart"/>
             <w:r>
               <w:t>Accountable</w:t>
             </w:r>
+            <w:proofErr w:type="spellEnd"/>
           </w:p>
         </w:tc>
         <w:tc>
@@ -968,9 +1959,11 @@
             <w:shd w:val="clear" w:color="auto" w:fill="C00000"/>
           </w:tcPr>
           <w:p>
+            <w:proofErr w:type="spellStart"/>
             <w:r>
               <w:t>Informed</w:t>
             </w:r>
+            <w:proofErr w:type="spellEnd"/>
           </w:p>
         </w:tc>
         <w:tc>
@@ -986,10 +1979,9 @@
       </w:tr>
     </w:tbl>
     <w:p/>
-    <w:p/>
     <w:tbl>
       <w:tblPr>
-        <w:tblStyle w:val="Tablaconcuadrcula"/>
+        <w:tblStyle w:val="TableGrid"/>
         <w:tblW w:w="0" w:type="auto"/>
         <w:tblLook w:val="04A0" w:firstRow="1" w:lastRow="0" w:firstColumn="1" w:lastColumn="0" w:noHBand="0" w:noVBand="1"/>
       </w:tblPr>
@@ -1007,7 +1999,6 @@
           </w:tcPr>
           <w:p>
             <w:r>
-              <w:lastRenderedPageBreak/>
               <w:t>Actividad N°</w:t>
             </w:r>
           </w:p>
@@ -1084,7 +2075,11 @@
           <w:tcPr>
             <w:tcW w:w="2145" w:type="dxa"/>
           </w:tcPr>
-          <w:p/>
+          <w:p>
+            <w:r>
+              <w:t>BDLA</w:t>
+            </w:r>
+          </w:p>
         </w:tc>
         <w:tc>
           <w:tcPr>
@@ -1101,7 +2096,11 @@
           <w:tcPr>
             <w:tcW w:w="3114" w:type="dxa"/>
           </w:tcPr>
-          <w:p/>
+          <w:p>
+            <w:r>
+              <w:t>Solicitud</w:t>
+            </w:r>
+          </w:p>
         </w:tc>
       </w:tr>
       <w:tr>
@@ -1111,9 +2110,11 @@
             <w:shd w:val="clear" w:color="auto" w:fill="C00000"/>
           </w:tcPr>
           <w:p>
+            <w:proofErr w:type="spellStart"/>
             <w:r>
               <w:t>Responsible</w:t>
             </w:r>
+            <w:proofErr w:type="spellEnd"/>
           </w:p>
         </w:tc>
         <w:tc>
@@ -1132,9 +2133,11 @@
             <w:shd w:val="clear" w:color="auto" w:fill="C00000"/>
           </w:tcPr>
           <w:p>
+            <w:proofErr w:type="spellStart"/>
             <w:r>
               <w:t>Consulted</w:t>
             </w:r>
+            <w:proofErr w:type="spellEnd"/>
           </w:p>
         </w:tc>
         <w:tc>
@@ -1151,9 +2154,11 @@
             <w:shd w:val="clear" w:color="auto" w:fill="C00000"/>
           </w:tcPr>
           <w:p>
+            <w:proofErr w:type="spellStart"/>
             <w:r>
               <w:t>Accountable</w:t>
             </w:r>
+            <w:proofErr w:type="spellEnd"/>
           </w:p>
         </w:tc>
         <w:tc>
@@ -1168,9 +2173,11 @@
             <w:shd w:val="clear" w:color="auto" w:fill="C00000"/>
           </w:tcPr>
           <w:p>
+            <w:proofErr w:type="spellStart"/>
             <w:r>
               <w:t>Informed</w:t>
             </w:r>
+            <w:proofErr w:type="spellEnd"/>
           </w:p>
         </w:tc>
         <w:tc>
@@ -1184,7 +2191,7 @@
     <w:p/>
     <w:tbl>
       <w:tblPr>
-        <w:tblStyle w:val="Tablaconcuadrcula"/>
+        <w:tblStyle w:val="TableGrid"/>
         <w:tblW w:w="0" w:type="auto"/>
         <w:tblLook w:val="04A0" w:firstRow="1" w:lastRow="0" w:firstColumn="1" w:lastColumn="0" w:noHBand="0" w:noVBand="1"/>
       </w:tblPr>
@@ -1257,7 +2264,15 @@
           </w:tcPr>
           <w:p>
             <w:r>
-              <w:t>Los Digitadores digitan los documentos del sistema de gestión documental para enviarla al sistema CRM, FACT y Systematics.</w:t>
+              <w:t xml:space="preserve">Los Digitadores digitan los documentos del sistema de gestión documental para enviarla al sistema CRM, FACT y </w:t>
+            </w:r>
+            <w:proofErr w:type="spellStart"/>
+            <w:r>
+              <w:t>Systematics</w:t>
+            </w:r>
+            <w:proofErr w:type="spellEnd"/>
+            <w:r>
+              <w:t>.</w:t>
             </w:r>
           </w:p>
         </w:tc>
@@ -1295,7 +2310,11 @@
           <w:tcPr>
             <w:tcW w:w="3114" w:type="dxa"/>
           </w:tcPr>
-          <w:p/>
+          <w:p>
+            <w:r>
+              <w:t>BDLA, Solicitud, Cliente</w:t>
+            </w:r>
+          </w:p>
         </w:tc>
       </w:tr>
       <w:tr>
@@ -1305,9 +2324,11 @@
             <w:shd w:val="clear" w:color="auto" w:fill="C00000"/>
           </w:tcPr>
           <w:p>
+            <w:proofErr w:type="spellStart"/>
             <w:r>
               <w:t>Responsible</w:t>
             </w:r>
+            <w:proofErr w:type="spellEnd"/>
           </w:p>
         </w:tc>
         <w:tc>
@@ -1326,9 +2347,11 @@
             <w:shd w:val="clear" w:color="auto" w:fill="C00000"/>
           </w:tcPr>
           <w:p>
+            <w:proofErr w:type="spellStart"/>
             <w:r>
               <w:t>Consulted</w:t>
             </w:r>
+            <w:proofErr w:type="spellEnd"/>
           </w:p>
         </w:tc>
         <w:tc>
@@ -1345,9 +2368,11 @@
             <w:shd w:val="clear" w:color="auto" w:fill="C00000"/>
           </w:tcPr>
           <w:p>
+            <w:proofErr w:type="spellStart"/>
             <w:r>
               <w:t>Accountable</w:t>
             </w:r>
+            <w:proofErr w:type="spellEnd"/>
           </w:p>
         </w:tc>
         <w:tc>
@@ -1362,9 +2387,11 @@
             <w:shd w:val="clear" w:color="auto" w:fill="C00000"/>
           </w:tcPr>
           <w:p>
+            <w:proofErr w:type="spellStart"/>
             <w:r>
               <w:t>Informed</w:t>
             </w:r>
+            <w:proofErr w:type="spellEnd"/>
           </w:p>
         </w:tc>
         <w:tc>
@@ -1378,7 +2405,7 @@
     <w:p/>
     <w:tbl>
       <w:tblPr>
-        <w:tblStyle w:val="Tablaconcuadrcula"/>
+        <w:tblStyle w:val="TableGrid"/>
         <w:tblW w:w="0" w:type="auto"/>
         <w:tblLook w:val="04A0" w:firstRow="1" w:lastRow="0" w:firstColumn="1" w:lastColumn="0" w:noHBand="0" w:noVBand="1"/>
       </w:tblPr>
@@ -1451,8 +2478,13 @@
           </w:tcPr>
           <w:p>
             <w:r>
-              <w:t>El banco registra el cliente en los sistemas de información FACT y Systematics</w:t>
-            </w:r>
+              <w:t xml:space="preserve">El banco registra el cliente en los sistemas de información FACT y </w:t>
+            </w:r>
+            <w:proofErr w:type="spellStart"/>
+            <w:r>
+              <w:t>Systematics</w:t>
+            </w:r>
+            <w:proofErr w:type="spellEnd"/>
           </w:p>
         </w:tc>
       </w:tr>
@@ -1472,7 +2504,19 @@
           <w:tcPr>
             <w:tcW w:w="2145" w:type="dxa"/>
           </w:tcPr>
-          <w:p/>
+          <w:p>
+            <w:r>
+              <w:t xml:space="preserve">Cliente,  Cuenta </w:t>
+            </w:r>
+            <w:proofErr w:type="spellStart"/>
+            <w:r>
+              <w:t>Credito</w:t>
+            </w:r>
+            <w:proofErr w:type="spellEnd"/>
+            <w:r>
+              <w:t>, Cuenta Ahorro</w:t>
+            </w:r>
+          </w:p>
         </w:tc>
         <w:tc>
           <w:tcPr>
@@ -1489,7 +2533,11 @@
           <w:tcPr>
             <w:tcW w:w="3114" w:type="dxa"/>
           </w:tcPr>
-          <w:p/>
+          <w:p>
+            <w:r>
+              <w:t>BDLA</w:t>
+            </w:r>
+          </w:p>
         </w:tc>
       </w:tr>
       <w:tr>
@@ -1499,9 +2547,11 @@
             <w:shd w:val="clear" w:color="auto" w:fill="C00000"/>
           </w:tcPr>
           <w:p>
+            <w:proofErr w:type="spellStart"/>
             <w:r>
               <w:t>Responsible</w:t>
             </w:r>
+            <w:proofErr w:type="spellEnd"/>
           </w:p>
         </w:tc>
         <w:tc>
@@ -1520,9 +2570,11 @@
             <w:shd w:val="clear" w:color="auto" w:fill="C00000"/>
           </w:tcPr>
           <w:p>
+            <w:proofErr w:type="spellStart"/>
             <w:r>
               <w:t>Consulted</w:t>
             </w:r>
+            <w:proofErr w:type="spellEnd"/>
           </w:p>
         </w:tc>
         <w:tc>
@@ -1539,9 +2591,11 @@
             <w:shd w:val="clear" w:color="auto" w:fill="C00000"/>
           </w:tcPr>
           <w:p>
+            <w:proofErr w:type="spellStart"/>
             <w:r>
               <w:t>Accountable</w:t>
             </w:r>
+            <w:proofErr w:type="spellEnd"/>
           </w:p>
         </w:tc>
         <w:tc>
@@ -1556,9 +2610,11 @@
             <w:shd w:val="clear" w:color="auto" w:fill="C00000"/>
           </w:tcPr>
           <w:p>
+            <w:proofErr w:type="spellStart"/>
             <w:r>
               <w:t>Informed</w:t>
             </w:r>
+            <w:proofErr w:type="spellEnd"/>
           </w:p>
         </w:tc>
         <w:tc>
@@ -1572,7 +2628,7 @@
     <w:p/>
     <w:tbl>
       <w:tblPr>
-        <w:tblStyle w:val="Tablaconcuadrcula"/>
+        <w:tblStyle w:val="TableGrid"/>
         <w:tblW w:w="0" w:type="auto"/>
         <w:tblLook w:val="04A0" w:firstRow="1" w:lastRow="0" w:firstColumn="1" w:lastColumn="0" w:noHBand="0" w:noVBand="1"/>
       </w:tblPr>
@@ -1645,8 +2701,13 @@
           </w:tcPr>
           <w:p>
             <w:r>
-              <w:t>Se crea una cuenta de ahorros en Systematics</w:t>
-            </w:r>
+              <w:t xml:space="preserve">Se crea una cuenta de ahorros en </w:t>
+            </w:r>
+            <w:proofErr w:type="spellStart"/>
+            <w:r>
+              <w:t>Systematics</w:t>
+            </w:r>
+            <w:proofErr w:type="spellEnd"/>
           </w:p>
         </w:tc>
       </w:tr>
@@ -1658,6 +2719,7 @@
           </w:tcPr>
           <w:p>
             <w:r>
+              <w:lastRenderedPageBreak/>
               <w:t>Entidades modificadas</w:t>
             </w:r>
           </w:p>
@@ -1666,7 +2728,11 @@
           <w:tcPr>
             <w:tcW w:w="2145" w:type="dxa"/>
           </w:tcPr>
-          <w:p/>
+          <w:p>
+            <w:r>
+              <w:t>Cuenta Ahorro</w:t>
+            </w:r>
+          </w:p>
         </w:tc>
         <w:tc>
           <w:tcPr>
@@ -1683,7 +2749,11 @@
           <w:tcPr>
             <w:tcW w:w="3114" w:type="dxa"/>
           </w:tcPr>
-          <w:p/>
+          <w:p>
+            <w:r>
+              <w:t xml:space="preserve">BDLA </w:t>
+            </w:r>
+          </w:p>
         </w:tc>
       </w:tr>
       <w:tr>
@@ -1693,9 +2763,11 @@
             <w:shd w:val="clear" w:color="auto" w:fill="C00000"/>
           </w:tcPr>
           <w:p>
+            <w:proofErr w:type="spellStart"/>
             <w:r>
               <w:t>Responsible</w:t>
             </w:r>
+            <w:proofErr w:type="spellEnd"/>
           </w:p>
         </w:tc>
         <w:tc>
@@ -1714,9 +2786,11 @@
             <w:shd w:val="clear" w:color="auto" w:fill="C00000"/>
           </w:tcPr>
           <w:p>
+            <w:proofErr w:type="spellStart"/>
             <w:r>
               <w:t>Consulted</w:t>
             </w:r>
+            <w:proofErr w:type="spellEnd"/>
           </w:p>
         </w:tc>
         <w:tc>
@@ -1733,9 +2807,11 @@
             <w:shd w:val="clear" w:color="auto" w:fill="C00000"/>
           </w:tcPr>
           <w:p>
+            <w:proofErr w:type="spellStart"/>
             <w:r>
               <w:t>Accountable</w:t>
             </w:r>
+            <w:proofErr w:type="spellEnd"/>
           </w:p>
         </w:tc>
         <w:tc>
@@ -1750,9 +2826,11 @@
             <w:shd w:val="clear" w:color="auto" w:fill="C00000"/>
           </w:tcPr>
           <w:p>
+            <w:proofErr w:type="spellStart"/>
             <w:r>
               <w:t>Informed</w:t>
             </w:r>
+            <w:proofErr w:type="spellEnd"/>
           </w:p>
         </w:tc>
         <w:tc>
@@ -1766,7 +2844,7 @@
     <w:p/>
     <w:tbl>
       <w:tblPr>
-        <w:tblStyle w:val="Tablaconcuadrcula"/>
+        <w:tblStyle w:val="TableGrid"/>
         <w:tblW w:w="0" w:type="auto"/>
         <w:tblLook w:val="04A0" w:firstRow="1" w:lastRow="0" w:firstColumn="1" w:lastColumn="0" w:noHBand="0" w:noVBand="1"/>
       </w:tblPr>
@@ -1839,8 +2917,13 @@
           </w:tcPr>
           <w:p>
             <w:r>
-              <w:t>Se crea una cuenta de ahorros en Systematics</w:t>
-            </w:r>
+              <w:t xml:space="preserve">Se crea una cuenta de ahorros en </w:t>
+            </w:r>
+            <w:proofErr w:type="spellStart"/>
+            <w:r>
+              <w:t>Systematics</w:t>
+            </w:r>
+            <w:proofErr w:type="spellEnd"/>
           </w:p>
         </w:tc>
       </w:tr>
@@ -1860,7 +2943,16 @@
           <w:tcPr>
             <w:tcW w:w="2145" w:type="dxa"/>
           </w:tcPr>
-          <w:p/>
+          <w:p>
+            <w:r>
+              <w:t xml:space="preserve">Cuenta </w:t>
+            </w:r>
+            <w:proofErr w:type="spellStart"/>
+            <w:r>
+              <w:t>Credito</w:t>
+            </w:r>
+            <w:proofErr w:type="spellEnd"/>
+          </w:p>
         </w:tc>
         <w:tc>
           <w:tcPr>
@@ -1877,7 +2969,11 @@
           <w:tcPr>
             <w:tcW w:w="3114" w:type="dxa"/>
           </w:tcPr>
-          <w:p/>
+          <w:p>
+            <w:r>
+              <w:t>BDLA</w:t>
+            </w:r>
+          </w:p>
         </w:tc>
       </w:tr>
       <w:tr>
@@ -1887,9 +2983,11 @@
             <w:shd w:val="clear" w:color="auto" w:fill="C00000"/>
           </w:tcPr>
           <w:p>
+            <w:proofErr w:type="spellStart"/>
             <w:r>
               <w:t>Responsible</w:t>
             </w:r>
+            <w:proofErr w:type="spellEnd"/>
           </w:p>
         </w:tc>
         <w:tc>
@@ -1908,9 +3006,11 @@
             <w:shd w:val="clear" w:color="auto" w:fill="C00000"/>
           </w:tcPr>
           <w:p>
+            <w:proofErr w:type="spellStart"/>
             <w:r>
               <w:t>Consulted</w:t>
             </w:r>
+            <w:proofErr w:type="spellEnd"/>
           </w:p>
         </w:tc>
         <w:tc>
@@ -1927,9 +3027,11 @@
             <w:shd w:val="clear" w:color="auto" w:fill="C00000"/>
           </w:tcPr>
           <w:p>
+            <w:proofErr w:type="spellStart"/>
             <w:r>
               <w:t>Accountable</w:t>
             </w:r>
+            <w:proofErr w:type="spellEnd"/>
           </w:p>
         </w:tc>
         <w:tc>
@@ -1944,9 +3046,11 @@
             <w:shd w:val="clear" w:color="auto" w:fill="C00000"/>
           </w:tcPr>
           <w:p>
+            <w:proofErr w:type="spellStart"/>
             <w:r>
               <w:t>Informed</w:t>
             </w:r>
+            <w:proofErr w:type="spellEnd"/>
           </w:p>
         </w:tc>
         <w:tc>
@@ -1960,7 +3064,7 @@
     <w:p/>
     <w:tbl>
       <w:tblPr>
-        <w:tblStyle w:val="Tablaconcuadrcula"/>
+        <w:tblStyle w:val="TableGrid"/>
         <w:tblW w:w="0" w:type="auto"/>
         <w:tblLook w:val="04A0" w:firstRow="1" w:lastRow="0" w:firstColumn="1" w:lastColumn="0" w:noHBand="0" w:noVBand="1"/>
       </w:tblPr>
@@ -2046,7 +3150,6 @@
           </w:tcPr>
           <w:p>
             <w:r>
-              <w:lastRenderedPageBreak/>
               <w:t>Entidades modificadas</w:t>
             </w:r>
           </w:p>
@@ -2072,7 +3175,11 @@
           <w:tcPr>
             <w:tcW w:w="3114" w:type="dxa"/>
           </w:tcPr>
-          <w:p/>
+          <w:p>
+            <w:r>
+              <w:t>BDLA</w:t>
+            </w:r>
+          </w:p>
         </w:tc>
       </w:tr>
       <w:tr>
@@ -2082,9 +3189,11 @@
             <w:shd w:val="clear" w:color="auto" w:fill="C00000"/>
           </w:tcPr>
           <w:p>
+            <w:proofErr w:type="spellStart"/>
             <w:r>
               <w:t>Responsible</w:t>
             </w:r>
+            <w:proofErr w:type="spellEnd"/>
           </w:p>
         </w:tc>
         <w:tc>
@@ -2103,9 +3212,11 @@
             <w:shd w:val="clear" w:color="auto" w:fill="C00000"/>
           </w:tcPr>
           <w:p>
+            <w:proofErr w:type="spellStart"/>
             <w:r>
               <w:t>Consulted</w:t>
             </w:r>
+            <w:proofErr w:type="spellEnd"/>
           </w:p>
         </w:tc>
         <w:tc>
@@ -2122,9 +3233,11 @@
             <w:shd w:val="clear" w:color="auto" w:fill="C00000"/>
           </w:tcPr>
           <w:p>
+            <w:proofErr w:type="spellStart"/>
             <w:r>
               <w:t>Accountable</w:t>
             </w:r>
+            <w:proofErr w:type="spellEnd"/>
           </w:p>
         </w:tc>
         <w:tc>
@@ -2139,9 +3252,11 @@
             <w:shd w:val="clear" w:color="auto" w:fill="C00000"/>
           </w:tcPr>
           <w:p>
+            <w:proofErr w:type="spellStart"/>
             <w:r>
               <w:t>Informed</w:t>
             </w:r>
+            <w:proofErr w:type="spellEnd"/>
           </w:p>
         </w:tc>
         <w:tc>
@@ -2159,7 +3274,7 @@
     <w:p/>
     <w:tbl>
       <w:tblPr>
-        <w:tblStyle w:val="Tablaconcuadrcula"/>
+        <w:tblStyle w:val="TableGrid"/>
         <w:tblW w:w="0" w:type="auto"/>
         <w:tblLook w:val="04A0" w:firstRow="1" w:lastRow="0" w:firstColumn="1" w:lastColumn="0" w:noHBand="0" w:noVBand="1"/>
       </w:tblPr>
@@ -2270,7 +3385,11 @@
           <w:tcPr>
             <w:tcW w:w="3114" w:type="dxa"/>
           </w:tcPr>
-          <w:p/>
+          <w:p>
+            <w:r>
+              <w:t>BDLA</w:t>
+            </w:r>
+          </w:p>
         </w:tc>
       </w:tr>
       <w:tr>
@@ -2280,9 +3399,11 @@
             <w:shd w:val="clear" w:color="auto" w:fill="C00000"/>
           </w:tcPr>
           <w:p>
+            <w:proofErr w:type="spellStart"/>
             <w:r>
               <w:t>Responsible</w:t>
             </w:r>
+            <w:proofErr w:type="spellEnd"/>
           </w:p>
         </w:tc>
         <w:tc>
@@ -2301,9 +3422,11 @@
             <w:shd w:val="clear" w:color="auto" w:fill="C00000"/>
           </w:tcPr>
           <w:p>
+            <w:proofErr w:type="spellStart"/>
             <w:r>
               <w:t>Consulted</w:t>
             </w:r>
+            <w:proofErr w:type="spellEnd"/>
           </w:p>
         </w:tc>
         <w:tc>
@@ -2320,9 +3443,11 @@
             <w:shd w:val="clear" w:color="auto" w:fill="C00000"/>
           </w:tcPr>
           <w:p>
+            <w:proofErr w:type="spellStart"/>
             <w:r>
               <w:t>Accountable</w:t>
             </w:r>
+            <w:proofErr w:type="spellEnd"/>
           </w:p>
         </w:tc>
         <w:tc>
@@ -2337,9 +3462,11 @@
             <w:shd w:val="clear" w:color="auto" w:fill="C00000"/>
           </w:tcPr>
           <w:p>
+            <w:proofErr w:type="spellStart"/>
             <w:r>
               <w:t>Informed</w:t>
             </w:r>
+            <w:proofErr w:type="spellEnd"/>
           </w:p>
         </w:tc>
         <w:tc>
@@ -2355,17 +3482,193 @@
       </w:tr>
     </w:tbl>
     <w:p>
-      <w:bookmarkStart w:id="0" w:name="_GoBack"/>
-      <w:bookmarkEnd w:id="0"/>
+      <w:pPr>
+        <w:pStyle w:val="Heading2"/>
+        <w:numPr>
+          <w:ilvl w:val="0"/>
+          <w:numId w:val="0"/>
+        </w:numPr>
+        <w:ind w:left="431"/>
+      </w:pPr>
+    </w:p>
+    <w:p/>
+    <w:p>
+      <w:pPr>
+        <w:pStyle w:val="Heading2"/>
+      </w:pPr>
+      <w:r>
+        <w:t>Vista de negocio</w:t>
+      </w:r>
+    </w:p>
+    <w:p/>
+    <w:p>
+      <w:pPr>
+        <w:pStyle w:val="Heading3"/>
+        <w:ind w:left="450"/>
+        <w:jc w:val="both"/>
+      </w:pPr>
+      <w:proofErr w:type="spellStart"/>
+      <w:r>
+        <w:t>Diagrama</w:t>
+      </w:r>
+      <w:proofErr w:type="spellEnd"/>
+      <w:r>
+        <w:t xml:space="preserve"> BPMN</w:t>
+      </w:r>
     </w:p>
     <w:p>
       <w:r>
+        <w:t>Proceso de solicitar de crédito</w:t>
+      </w:r>
+    </w:p>
+    <w:p/>
+    <w:p/>
+    <w:p>
+      <w:r>
+        <w:rPr>
+          <w:noProof/>
+          <w:lang w:eastAsia="es-CO"/>
+        </w:rPr>
+        <w:lastRenderedPageBreak/>
+        <w:drawing>
+          <wp:inline distT="0" distB="0" distL="0" distR="0">
+            <wp:extent cx="6084907" cy="2816352"/>
+            <wp:effectExtent l="0" t="0" r="0" b="3175"/>
+            <wp:docPr id="10" name="Picture 10" descr="C:\Users\Felipe\Desktop\ProcesoCredito.png"/>
+            <wp:cNvGraphicFramePr>
+              <a:graphicFrameLocks xmlns:a="http://schemas.openxmlformats.org/drawingml/2006/main" noChangeAspect="1"/>
+            </wp:cNvGraphicFramePr>
+            <a:graphic xmlns:a="http://schemas.openxmlformats.org/drawingml/2006/main">
+              <a:graphicData uri="http://schemas.openxmlformats.org/drawingml/2006/picture">
+                <pic:pic xmlns:pic="http://schemas.openxmlformats.org/drawingml/2006/picture">
+                  <pic:nvPicPr>
+                    <pic:cNvPr id="0" name="Picture 3" descr="C:\Users\Felipe\Desktop\ProcesoCredito.png"/>
+                    <pic:cNvPicPr>
+                      <a:picLocks noChangeAspect="1" noChangeArrowheads="1"/>
+                    </pic:cNvPicPr>
+                  </pic:nvPicPr>
+                  <pic:blipFill rotWithShape="1">
+                    <a:blip r:embed="rId11" cstate="print">
+                      <a:extLst>
+                        <a:ext uri="{28A0092B-C50C-407E-A947-70E740481C1C}">
+                          <a14:useLocalDpi xmlns:a14="http://schemas.microsoft.com/office/drawing/2010/main" val="0"/>
+                        </a:ext>
+                      </a:extLst>
+                    </a:blip>
+                    <a:srcRect b="12336"/>
+                    <a:stretch/>
+                  </pic:blipFill>
+                  <pic:spPr bwMode="auto">
+                    <a:xfrm>
+                      <a:off x="0" y="0"/>
+                      <a:ext cx="6086395" cy="2817041"/>
+                    </a:xfrm>
+                    <a:prstGeom prst="rect">
+                      <a:avLst/>
+                    </a:prstGeom>
+                    <a:noFill/>
+                    <a:ln>
+                      <a:noFill/>
+                    </a:ln>
+                    <a:extLst>
+                      <a:ext uri="{53640926-AAD7-44D8-BBD7-CCE9431645EC}">
+                        <a14:shadowObscured xmlns:a14="http://schemas.microsoft.com/office/drawing/2010/main"/>
+                      </a:ext>
+                    </a:extLst>
+                  </pic:spPr>
+                </pic:pic>
+              </a:graphicData>
+            </a:graphic>
+          </wp:inline>
+        </w:drawing>
+      </w:r>
+    </w:p>
+    <w:p/>
+    <w:p>
+      <w:r>
+        <w:t>Subproceso crear crédito</w:t>
+      </w:r>
+    </w:p>
+    <w:p>
+      <w:bookmarkStart w:id="1" w:name="_GoBack"/>
+      <w:bookmarkEnd w:id="1"/>
+      <w:r>
+        <w:rPr>
+          <w:noProof/>
+          <w:lang w:eastAsia="es-CO"/>
+        </w:rPr>
+        <w:drawing>
+          <wp:inline distT="0" distB="0" distL="0" distR="0">
+            <wp:extent cx="5604239" cy="1038758"/>
+            <wp:effectExtent l="0" t="0" r="0" b="9525"/>
+            <wp:docPr id="13" name="Picture 13" descr="C:\Users\Felipe\Desktop\CrearCredito.png"/>
+            <wp:cNvGraphicFramePr>
+              <a:graphicFrameLocks xmlns:a="http://schemas.openxmlformats.org/drawingml/2006/main" noChangeAspect="1"/>
+            </wp:cNvGraphicFramePr>
+            <a:graphic xmlns:a="http://schemas.openxmlformats.org/drawingml/2006/main">
+              <a:graphicData uri="http://schemas.openxmlformats.org/drawingml/2006/picture">
+                <pic:pic xmlns:pic="http://schemas.openxmlformats.org/drawingml/2006/picture">
+                  <pic:nvPicPr>
+                    <pic:cNvPr id="0" name="Picture 4" descr="C:\Users\Felipe\Desktop\CrearCredito.png"/>
+                    <pic:cNvPicPr>
+                      <a:picLocks noChangeAspect="1" noChangeArrowheads="1"/>
+                    </pic:cNvPicPr>
+                  </pic:nvPicPr>
+                  <pic:blipFill rotWithShape="1">
+                    <a:blip r:embed="rId12">
+                      <a:extLst>
+                        <a:ext uri="{28A0092B-C50C-407E-A947-70E740481C1C}">
+                          <a14:useLocalDpi xmlns:a14="http://schemas.microsoft.com/office/drawing/2010/main" val="0"/>
+                        </a:ext>
+                      </a:extLst>
+                    </a:blip>
+                    <a:srcRect b="44747"/>
+                    <a:stretch/>
+                  </pic:blipFill>
+                  <pic:spPr bwMode="auto">
+                    <a:xfrm>
+                      <a:off x="0" y="0"/>
+                      <a:ext cx="5612130" cy="1040221"/>
+                    </a:xfrm>
+                    <a:prstGeom prst="rect">
+                      <a:avLst/>
+                    </a:prstGeom>
+                    <a:noFill/>
+                    <a:ln>
+                      <a:noFill/>
+                    </a:ln>
+                    <a:extLst>
+                      <a:ext uri="{53640926-AAD7-44D8-BBD7-CCE9431645EC}">
+                        <a14:shadowObscured xmlns:a14="http://schemas.microsoft.com/office/drawing/2010/main"/>
+                      </a:ext>
+                    </a:extLst>
+                  </pic:spPr>
+                </pic:pic>
+              </a:graphicData>
+            </a:graphic>
+          </wp:inline>
+        </w:drawing>
+      </w:r>
+    </w:p>
+    <w:p>
+      <w:pPr>
+        <w:pStyle w:val="Heading3"/>
+        <w:ind w:left="450"/>
+        <w:jc w:val="both"/>
+        <w:rPr>
+          <w:lang w:val="es-CO"/>
+        </w:rPr>
+      </w:pPr>
+      <w:r>
+        <w:rPr>
+          <w:lang w:val="es-CO"/>
+        </w:rPr>
         <w:t>Reglas de control de flujo</w:t>
       </w:r>
     </w:p>
     <w:tbl>
       <w:tblPr>
-        <w:tblStyle w:val="Tablaconcuadrcula"/>
+        <w:tblStyle w:val="TableGrid"/>
         <w:tblW w:w="5000" w:type="pct"/>
         <w:tblLook w:val="04A0" w:firstRow="1" w:lastRow="0" w:firstColumn="1" w:lastColumn="0" w:noHBand="0" w:noVBand="1"/>
       </w:tblPr>
@@ -2559,6 +3862,709 @@
       </w:tr>
     </w:tbl>
     <w:p/>
+    <w:p>
+      <w:pPr>
+        <w:pStyle w:val="Heading2"/>
+      </w:pPr>
+      <w:r>
+        <w:t>Vista de información</w:t>
+      </w:r>
+    </w:p>
+    <w:p/>
+    <w:p>
+      <w:pPr>
+        <w:pStyle w:val="Heading3"/>
+        <w:ind w:left="450"/>
+        <w:jc w:val="both"/>
+        <w:rPr>
+          <w:lang w:val="es-CO"/>
+        </w:rPr>
+      </w:pPr>
+      <w:r>
+        <w:rPr>
+          <w:lang w:val="es-CO"/>
+        </w:rPr>
+        <w:t>Diagrama de clases</w:t>
+      </w:r>
+    </w:p>
+    <w:p>
+      <w:pPr>
+        <w:pStyle w:val="Heading3"/>
+        <w:numPr>
+          <w:ilvl w:val="0"/>
+          <w:numId w:val="0"/>
+        </w:numPr>
+        <w:ind w:left="19"/>
+        <w:jc w:val="both"/>
+        <w:rPr>
+          <w:b w:val="0"/>
+          <w:color w:val="auto"/>
+          <w:lang w:val="es-CO"/>
+        </w:rPr>
+      </w:pPr>
+      <w:r>
+        <w:rPr>
+          <w:b w:val="0"/>
+          <w:color w:val="auto"/>
+          <w:lang w:val="es-CO"/>
+        </w:rPr>
+        <w:lastRenderedPageBreak/>
+        <w:t>La entidad principal de la vista de información es aquella que representa al Banco de los Alpes que a su vez tiene un conjunto de clientes habilitados y otro conjunto de clientes rechazados.</w:t>
+      </w:r>
+      <w:r>
+        <w:rPr>
+          <w:b w:val="0"/>
+          <w:color w:val="auto"/>
+          <w:lang w:val="es-CO"/>
+        </w:rPr>
+        <w:t xml:space="preserve"> El Banco también tiene registradas cuentas de ahorro y cuentas de crédito</w:t>
+      </w:r>
+      <w:r>
+        <w:rPr>
+          <w:b w:val="0"/>
+          <w:color w:val="auto"/>
+          <w:lang w:val="es-CO"/>
+        </w:rPr>
+        <w:t>.</w:t>
+      </w:r>
+    </w:p>
+    <w:p>
+      <w:pPr>
+        <w:pStyle w:val="Heading3"/>
+        <w:numPr>
+          <w:ilvl w:val="0"/>
+          <w:numId w:val="0"/>
+        </w:numPr>
+        <w:ind w:left="19"/>
+        <w:jc w:val="both"/>
+        <w:rPr>
+          <w:b w:val="0"/>
+          <w:color w:val="auto"/>
+          <w:lang w:val="es-CO"/>
+        </w:rPr>
+      </w:pPr>
+      <w:r>
+        <w:rPr>
+          <w:b w:val="0"/>
+          <w:color w:val="auto"/>
+          <w:lang w:val="es-CO"/>
+        </w:rPr>
+        <w:t>Los clientes realizan solicitudes y las solicitudes deben conocer la información del cliente que las crea. Una solicitud en estado aprobado tiene asociada la creación de una cuenta de crédito que a su vez tiene asociada una cuenta de ahorros. Por último los clientes son poseedores de cuentas de crédito y cuentas de ahorros.</w:t>
+      </w:r>
+      <w:r>
+        <w:rPr>
+          <w:b w:val="0"/>
+          <w:color w:val="auto"/>
+          <w:lang w:val="es-CO"/>
+        </w:rPr>
+        <w:t xml:space="preserve"> </w:t>
+      </w:r>
+    </w:p>
+    <w:p>
+      <w:pPr>
+        <w:pStyle w:val="Heading3"/>
+        <w:numPr>
+          <w:ilvl w:val="0"/>
+          <w:numId w:val="0"/>
+        </w:numPr>
+        <w:ind w:left="19"/>
+        <w:jc w:val="center"/>
+        <w:rPr>
+          <w:lang w:val="es-CO"/>
+        </w:rPr>
+      </w:pPr>
+      <w:r>
+        <w:rPr>
+          <w:noProof/>
+          <w:lang w:val="es-CO" w:eastAsia="es-CO"/>
+        </w:rPr>
+        <w:drawing>
+          <wp:inline distT="0" distB="0" distL="0" distR="0" wp14:anchorId="137FD3E6" wp14:editId="29F0DC99">
+            <wp:extent cx="4659782" cy="3533242"/>
+            <wp:effectExtent l="0" t="0" r="7620" b="0"/>
+            <wp:docPr id="3" name="Imagen 3"/>
+            <wp:cNvGraphicFramePr>
+              <a:graphicFrameLocks xmlns:a="http://schemas.openxmlformats.org/drawingml/2006/main" noChangeAspect="1"/>
+            </wp:cNvGraphicFramePr>
+            <a:graphic xmlns:a="http://schemas.openxmlformats.org/drawingml/2006/main">
+              <a:graphicData uri="http://schemas.openxmlformats.org/drawingml/2006/picture">
+                <pic:pic xmlns:pic="http://schemas.openxmlformats.org/drawingml/2006/picture">
+                  <pic:nvPicPr>
+                    <pic:cNvPr id="0" name="Picture 1"/>
+                    <pic:cNvPicPr>
+                      <a:picLocks noChangeAspect="1" noChangeArrowheads="1"/>
+                    </pic:cNvPicPr>
+                  </pic:nvPicPr>
+                  <pic:blipFill>
+                    <a:blip r:embed="rId13">
+                      <a:extLst>
+                        <a:ext uri="{28A0092B-C50C-407E-A947-70E740481C1C}">
+                          <a14:useLocalDpi xmlns:a14="http://schemas.microsoft.com/office/drawing/2010/main" val="0"/>
+                        </a:ext>
+                      </a:extLst>
+                    </a:blip>
+                    <a:srcRect/>
+                    <a:stretch>
+                      <a:fillRect/>
+                    </a:stretch>
+                  </pic:blipFill>
+                  <pic:spPr bwMode="auto">
+                    <a:xfrm>
+                      <a:off x="0" y="0"/>
+                      <a:ext cx="4667997" cy="3539471"/>
+                    </a:xfrm>
+                    <a:prstGeom prst="rect">
+                      <a:avLst/>
+                    </a:prstGeom>
+                    <a:noFill/>
+                    <a:ln>
+                      <a:noFill/>
+                    </a:ln>
+                  </pic:spPr>
+                </pic:pic>
+              </a:graphicData>
+            </a:graphic>
+          </wp:inline>
+        </w:drawing>
+      </w:r>
+    </w:p>
+    <w:p>
+      <w:pPr>
+        <w:pStyle w:val="Heading2"/>
+        <w:numPr>
+          <w:ilvl w:val="0"/>
+          <w:numId w:val="0"/>
+        </w:numPr>
+        <w:ind w:left="431"/>
+      </w:pPr>
+    </w:p>
+    <w:p>
+      <w:pPr>
+        <w:pStyle w:val="Heading2"/>
+        <w:numPr>
+          <w:ilvl w:val="0"/>
+          <w:numId w:val="0"/>
+        </w:numPr>
+        <w:ind w:left="431"/>
+      </w:pPr>
+    </w:p>
+    <w:p>
+      <w:pPr>
+        <w:pStyle w:val="Heading3"/>
+        <w:ind w:left="450"/>
+        <w:jc w:val="both"/>
+        <w:rPr>
+          <w:lang w:val="es-CO"/>
+        </w:rPr>
+      </w:pPr>
+      <w:r>
+        <w:rPr>
+          <w:lang w:val="es-CO"/>
+        </w:rPr>
+        <w:t>Flujo de información</w:t>
+      </w:r>
+    </w:p>
+    <w:p>
+      <w:pPr>
+        <w:pStyle w:val="Heading2"/>
+        <w:numPr>
+          <w:ilvl w:val="0"/>
+          <w:numId w:val="0"/>
+        </w:numPr>
+        <w:ind w:left="431"/>
+      </w:pPr>
+      <w:r>
+        <w:rPr>
+          <w:noProof/>
+          <w:lang w:eastAsia="es-CO"/>
+        </w:rPr>
+        <w:lastRenderedPageBreak/>
+        <w:drawing>
+          <wp:inline distT="0" distB="0" distL="0" distR="0">
+            <wp:extent cx="5612130" cy="4548796"/>
+            <wp:effectExtent l="0" t="0" r="7620" b="4445"/>
+            <wp:docPr id="8" name="Imagen 8"/>
+            <wp:cNvGraphicFramePr>
+              <a:graphicFrameLocks xmlns:a="http://schemas.openxmlformats.org/drawingml/2006/main" noChangeAspect="1"/>
+            </wp:cNvGraphicFramePr>
+            <a:graphic xmlns:a="http://schemas.openxmlformats.org/drawingml/2006/main">
+              <a:graphicData uri="http://schemas.openxmlformats.org/drawingml/2006/picture">
+                <pic:pic xmlns:pic="http://schemas.openxmlformats.org/drawingml/2006/picture">
+                  <pic:nvPicPr>
+                    <pic:cNvPr id="0" name="Picture 2"/>
+                    <pic:cNvPicPr>
+                      <a:picLocks noChangeAspect="1" noChangeArrowheads="1"/>
+                    </pic:cNvPicPr>
+                  </pic:nvPicPr>
+                  <pic:blipFill>
+                    <a:blip r:embed="rId14">
+                      <a:extLst>
+                        <a:ext uri="{28A0092B-C50C-407E-A947-70E740481C1C}">
+                          <a14:useLocalDpi xmlns:a14="http://schemas.microsoft.com/office/drawing/2010/main" val="0"/>
+                        </a:ext>
+                      </a:extLst>
+                    </a:blip>
+                    <a:srcRect/>
+                    <a:stretch>
+                      <a:fillRect/>
+                    </a:stretch>
+                  </pic:blipFill>
+                  <pic:spPr bwMode="auto">
+                    <a:xfrm>
+                      <a:off x="0" y="0"/>
+                      <a:ext cx="5612130" cy="4548796"/>
+                    </a:xfrm>
+                    <a:prstGeom prst="rect">
+                      <a:avLst/>
+                    </a:prstGeom>
+                    <a:noFill/>
+                    <a:ln>
+                      <a:noFill/>
+                    </a:ln>
+                  </pic:spPr>
+                </pic:pic>
+              </a:graphicData>
+            </a:graphic>
+          </wp:inline>
+        </w:drawing>
+      </w:r>
+    </w:p>
+    <w:p>
+      <w:pPr>
+        <w:pStyle w:val="Heading3"/>
+        <w:ind w:left="450"/>
+        <w:jc w:val="both"/>
+        <w:rPr>
+          <w:lang w:val="es-CO"/>
+        </w:rPr>
+      </w:pPr>
+      <w:r>
+        <w:rPr>
+          <w:lang w:val="es-CO"/>
+        </w:rPr>
+        <w:t>Diagrama de objetos</w:t>
+      </w:r>
+    </w:p>
+    <w:p>
+      <w:pPr>
+        <w:pStyle w:val="Heading2"/>
+      </w:pPr>
+    </w:p>
+    <w:p/>
+    <w:p/>
+    <w:p/>
+    <w:p/>
+    <w:p/>
+    <w:p/>
+    <w:p/>
+    <w:p>
+      <w:pPr>
+        <w:pStyle w:val="Heading3"/>
+        <w:ind w:left="708" w:hanging="689"/>
+        <w:jc w:val="both"/>
+        <w:rPr>
+          <w:lang w:val="es-CO"/>
+        </w:rPr>
+      </w:pPr>
+      <w:r>
+        <w:rPr>
+          <w:lang w:val="es-CO"/>
+        </w:rPr>
+        <w:t>Diagramas de secuencia</w:t>
+      </w:r>
+    </w:p>
+    <w:p>
+      <w:pPr>
+        <w:jc w:val="both"/>
+        <w:rPr>
+          <w:noProof/>
+          <w:lang w:eastAsia="es-CO"/>
+        </w:rPr>
+      </w:pPr>
+      <w:r>
+        <w:t xml:space="preserve">Los diagramas de secuencia </w:t>
+      </w:r>
+      <w:r>
+        <w:t xml:space="preserve">cubren las actividades principales que intervienen en el flujo de control del </w:t>
+      </w:r>
+      <w:r>
+        <w:t>proceso de apertura de crédito de consumo a persona natural</w:t>
+      </w:r>
+      <w:r>
+        <w:rPr>
+          <w:noProof/>
+          <w:lang w:eastAsia="es-CO"/>
+        </w:rPr>
+        <w:t>:</w:t>
+      </w:r>
+    </w:p>
+    <w:p>
+      <w:pPr>
+        <w:jc w:val="both"/>
+        <w:rPr>
+          <w:noProof/>
+          <w:lang w:eastAsia="es-CO"/>
+        </w:rPr>
+      </w:pPr>
+      <w:r>
+        <w:rPr>
+          <w:noProof/>
+          <w:lang w:eastAsia="es-CO"/>
+        </w:rPr>
+        <w:lastRenderedPageBreak/>
+        <w:t>Cargar solicitud: En éste flujo el cliente es el que dispara el mensaje inicial de solicitud de crédito. El Banco realiza la búsqueda del cliente dentro del conjunto de clientes habilitados, si lo encuentra quiere decir que se puede proceder a crear la solicitud de crédito teniendo en cuenta los datos del cliente y los datos de la solicitud.</w:t>
+      </w:r>
+    </w:p>
+    <w:p>
+      <w:pPr>
+        <w:rPr>
+          <w:noProof/>
+          <w:lang w:eastAsia="es-CO"/>
+        </w:rPr>
+      </w:pPr>
+      <w:r>
+        <w:rPr>
+          <w:noProof/>
+          <w:lang w:eastAsia="es-CO"/>
+        </w:rPr>
+        <w:drawing>
+          <wp:inline distT="0" distB="0" distL="0" distR="0" wp14:anchorId="79D33254" wp14:editId="363EBCAC">
+            <wp:extent cx="5612130" cy="2268591"/>
+            <wp:effectExtent l="0" t="0" r="7620" b="0"/>
+            <wp:docPr id="5" name="Imagen 5"/>
+            <wp:cNvGraphicFramePr>
+              <a:graphicFrameLocks xmlns:a="http://schemas.openxmlformats.org/drawingml/2006/main" noChangeAspect="1"/>
+            </wp:cNvGraphicFramePr>
+            <a:graphic xmlns:a="http://schemas.openxmlformats.org/drawingml/2006/main">
+              <a:graphicData uri="http://schemas.openxmlformats.org/drawingml/2006/picture">
+                <pic:pic xmlns:pic="http://schemas.openxmlformats.org/drawingml/2006/picture">
+                  <pic:nvPicPr>
+                    <pic:cNvPr id="0" name="Picture 2"/>
+                    <pic:cNvPicPr>
+                      <a:picLocks noChangeAspect="1" noChangeArrowheads="1"/>
+                    </pic:cNvPicPr>
+                  </pic:nvPicPr>
+                  <pic:blipFill>
+                    <a:blip r:embed="rId15">
+                      <a:extLst>
+                        <a:ext uri="{28A0092B-C50C-407E-A947-70E740481C1C}">
+                          <a14:useLocalDpi xmlns:a14="http://schemas.microsoft.com/office/drawing/2010/main" val="0"/>
+                        </a:ext>
+                      </a:extLst>
+                    </a:blip>
+                    <a:srcRect/>
+                    <a:stretch>
+                      <a:fillRect/>
+                    </a:stretch>
+                  </pic:blipFill>
+                  <pic:spPr bwMode="auto">
+                    <a:xfrm>
+                      <a:off x="0" y="0"/>
+                      <a:ext cx="5612130" cy="2268591"/>
+                    </a:xfrm>
+                    <a:prstGeom prst="rect">
+                      <a:avLst/>
+                    </a:prstGeom>
+                    <a:noFill/>
+                    <a:ln>
+                      <a:noFill/>
+                    </a:ln>
+                  </pic:spPr>
+                </pic:pic>
+              </a:graphicData>
+            </a:graphic>
+          </wp:inline>
+        </w:drawing>
+      </w:r>
+    </w:p>
+    <w:p>
+      <w:pPr>
+        <w:jc w:val="both"/>
+      </w:pPr>
+      <w:r>
+        <w:t>Verificación crediticia: No es otra cosa que una consulta que realiza el Banco sobre el conjunto de clientes habilitados</w:t>
+      </w:r>
+      <w:r>
+        <w:t>, una vez encuentra el cliente se consulta la solicitud de crédito para reunir la información necesaria para realizar la verificación automática del riesgo crediticio del solicitante.</w:t>
+      </w:r>
+    </w:p>
+    <w:p>
+      <w:r>
+        <w:rPr>
+          <w:noProof/>
+          <w:lang w:eastAsia="es-CO"/>
+        </w:rPr>
+        <w:drawing>
+          <wp:inline distT="0" distB="0" distL="0" distR="0">
+            <wp:extent cx="5612130" cy="2481015"/>
+            <wp:effectExtent l="0" t="0" r="7620" b="0"/>
+            <wp:docPr id="6" name="Imagen 6"/>
+            <wp:cNvGraphicFramePr>
+              <a:graphicFrameLocks xmlns:a="http://schemas.openxmlformats.org/drawingml/2006/main" noChangeAspect="1"/>
+            </wp:cNvGraphicFramePr>
+            <a:graphic xmlns:a="http://schemas.openxmlformats.org/drawingml/2006/main">
+              <a:graphicData uri="http://schemas.openxmlformats.org/drawingml/2006/picture">
+                <pic:pic xmlns:pic="http://schemas.openxmlformats.org/drawingml/2006/picture">
+                  <pic:nvPicPr>
+                    <pic:cNvPr id="0" name="Picture 3"/>
+                    <pic:cNvPicPr>
+                      <a:picLocks noChangeAspect="1" noChangeArrowheads="1"/>
+                    </pic:cNvPicPr>
+                  </pic:nvPicPr>
+                  <pic:blipFill>
+                    <a:blip r:embed="rId16">
+                      <a:extLst>
+                        <a:ext uri="{28A0092B-C50C-407E-A947-70E740481C1C}">
+                          <a14:useLocalDpi xmlns:a14="http://schemas.microsoft.com/office/drawing/2010/main" val="0"/>
+                        </a:ext>
+                      </a:extLst>
+                    </a:blip>
+                    <a:srcRect/>
+                    <a:stretch>
+                      <a:fillRect/>
+                    </a:stretch>
+                  </pic:blipFill>
+                  <pic:spPr bwMode="auto">
+                    <a:xfrm>
+                      <a:off x="0" y="0"/>
+                      <a:ext cx="5612130" cy="2481015"/>
+                    </a:xfrm>
+                    <a:prstGeom prst="rect">
+                      <a:avLst/>
+                    </a:prstGeom>
+                    <a:noFill/>
+                    <a:ln>
+                      <a:noFill/>
+                    </a:ln>
+                  </pic:spPr>
+                </pic:pic>
+              </a:graphicData>
+            </a:graphic>
+          </wp:inline>
+        </w:drawing>
+      </w:r>
+    </w:p>
+    <w:p/>
+    <w:p/>
+    <w:p>
+      <w:r>
+        <w:t>Rechazar solicitud: El Banco decide, después de la verificación crediticia, incluir al cliente dentro de la contenedora de clientes rechazados; esto significa que el cliente se encuentra en una lista negra además de implicar el rechazo de su solicitud de crédito de consumo.</w:t>
+      </w:r>
+    </w:p>
+    <w:p>
+      <w:r>
+        <w:rPr>
+          <w:noProof/>
+          <w:lang w:eastAsia="es-CO"/>
+        </w:rPr>
+        <w:lastRenderedPageBreak/>
+        <w:drawing>
+          <wp:inline distT="0" distB="0" distL="0" distR="0">
+            <wp:extent cx="5612130" cy="2329372"/>
+            <wp:effectExtent l="0" t="0" r="7620" b="0"/>
+            <wp:docPr id="7" name="Imagen 7"/>
+            <wp:cNvGraphicFramePr>
+              <a:graphicFrameLocks xmlns:a="http://schemas.openxmlformats.org/drawingml/2006/main" noChangeAspect="1"/>
+            </wp:cNvGraphicFramePr>
+            <a:graphic xmlns:a="http://schemas.openxmlformats.org/drawingml/2006/main">
+              <a:graphicData uri="http://schemas.openxmlformats.org/drawingml/2006/picture">
+                <pic:pic xmlns:pic="http://schemas.openxmlformats.org/drawingml/2006/picture">
+                  <pic:nvPicPr>
+                    <pic:cNvPr id="0" name="Picture 4"/>
+                    <pic:cNvPicPr>
+                      <a:picLocks noChangeAspect="1" noChangeArrowheads="1"/>
+                    </pic:cNvPicPr>
+                  </pic:nvPicPr>
+                  <pic:blipFill>
+                    <a:blip r:embed="rId17">
+                      <a:extLst>
+                        <a:ext uri="{28A0092B-C50C-407E-A947-70E740481C1C}">
+                          <a14:useLocalDpi xmlns:a14="http://schemas.microsoft.com/office/drawing/2010/main" val="0"/>
+                        </a:ext>
+                      </a:extLst>
+                    </a:blip>
+                    <a:srcRect/>
+                    <a:stretch>
+                      <a:fillRect/>
+                    </a:stretch>
+                  </pic:blipFill>
+                  <pic:spPr bwMode="auto">
+                    <a:xfrm>
+                      <a:off x="0" y="0"/>
+                      <a:ext cx="5612130" cy="2329372"/>
+                    </a:xfrm>
+                    <a:prstGeom prst="rect">
+                      <a:avLst/>
+                    </a:prstGeom>
+                    <a:noFill/>
+                    <a:ln>
+                      <a:noFill/>
+                    </a:ln>
+                  </pic:spPr>
+                </pic:pic>
+              </a:graphicData>
+            </a:graphic>
+          </wp:inline>
+        </w:drawing>
+      </w:r>
+    </w:p>
+    <w:p/>
+    <w:p>
+      <w:pPr>
+        <w:jc w:val="both"/>
+      </w:pPr>
+      <w:r>
+        <w:t xml:space="preserve">Aceptar solicitud: El Banco consulta en la contenedora de clientes habilitados enviando la identificación del cliente con el fin de tener la información que le permita encontrar la solicitud que ese cliente realizó para cambiar su estado </w:t>
+      </w:r>
+      <w:proofErr w:type="spellStart"/>
+      <w:proofErr w:type="gramStart"/>
+      <w:r>
+        <w:t>a</w:t>
+      </w:r>
+      <w:proofErr w:type="spellEnd"/>
+      <w:proofErr w:type="gramEnd"/>
+      <w:r>
+        <w:t xml:space="preserve"> aprobado.</w:t>
+      </w:r>
+      <w:r>
+        <w:rPr>
+          <w:noProof/>
+          <w:lang w:eastAsia="es-CO"/>
+        </w:rPr>
+        <w:drawing>
+          <wp:inline distT="0" distB="0" distL="0" distR="0">
+            <wp:extent cx="5612130" cy="2032024"/>
+            <wp:effectExtent l="0" t="0" r="7620" b="6350"/>
+            <wp:docPr id="11" name="Imagen 11"/>
+            <wp:cNvGraphicFramePr>
+              <a:graphicFrameLocks xmlns:a="http://schemas.openxmlformats.org/drawingml/2006/main" noChangeAspect="1"/>
+            </wp:cNvGraphicFramePr>
+            <a:graphic xmlns:a="http://schemas.openxmlformats.org/drawingml/2006/main">
+              <a:graphicData uri="http://schemas.openxmlformats.org/drawingml/2006/picture">
+                <pic:pic xmlns:pic="http://schemas.openxmlformats.org/drawingml/2006/picture">
+                  <pic:nvPicPr>
+                    <pic:cNvPr id="0" name="Picture 3"/>
+                    <pic:cNvPicPr>
+                      <a:picLocks noChangeAspect="1" noChangeArrowheads="1"/>
+                    </pic:cNvPicPr>
+                  </pic:nvPicPr>
+                  <pic:blipFill>
+                    <a:blip r:embed="rId18">
+                      <a:extLst>
+                        <a:ext uri="{28A0092B-C50C-407E-A947-70E740481C1C}">
+                          <a14:useLocalDpi xmlns:a14="http://schemas.microsoft.com/office/drawing/2010/main" val="0"/>
+                        </a:ext>
+                      </a:extLst>
+                    </a:blip>
+                    <a:srcRect/>
+                    <a:stretch>
+                      <a:fillRect/>
+                    </a:stretch>
+                  </pic:blipFill>
+                  <pic:spPr bwMode="auto">
+                    <a:xfrm>
+                      <a:off x="0" y="0"/>
+                      <a:ext cx="5612130" cy="2032024"/>
+                    </a:xfrm>
+                    <a:prstGeom prst="rect">
+                      <a:avLst/>
+                    </a:prstGeom>
+                    <a:noFill/>
+                    <a:ln>
+                      <a:noFill/>
+                    </a:ln>
+                  </pic:spPr>
+                </pic:pic>
+              </a:graphicData>
+            </a:graphic>
+          </wp:inline>
+        </w:drawing>
+      </w:r>
+    </w:p>
+    <w:p>
+      <w:pPr>
+        <w:jc w:val="both"/>
+      </w:pPr>
+      <w:r>
+        <w:t xml:space="preserve">Crear crédito: </w:t>
+      </w:r>
+      <w:r>
+        <w:t xml:space="preserve">El Banco busca en la contenedora de clientes habilitados, el cliente cuya solicitud fue aprobada con el fin de crear una cuenta de crédito a su nombre así como una cuenta de ahorros asociada al crédito </w:t>
+      </w:r>
+      <w:proofErr w:type="spellStart"/>
+      <w:r>
+        <w:t>otrogado</w:t>
+      </w:r>
+      <w:proofErr w:type="spellEnd"/>
+      <w:r>
+        <w:t>.</w:t>
+      </w:r>
+    </w:p>
+    <w:p>
+      <w:r>
+        <w:rPr>
+          <w:noProof/>
+          <w:lang w:eastAsia="es-CO"/>
+        </w:rPr>
+        <w:lastRenderedPageBreak/>
+        <w:drawing>
+          <wp:inline distT="0" distB="0" distL="0" distR="0">
+            <wp:extent cx="5612130" cy="2071956"/>
+            <wp:effectExtent l="0" t="0" r="7620" b="5080"/>
+            <wp:docPr id="12" name="Imagen 12"/>
+            <wp:cNvGraphicFramePr>
+              <a:graphicFrameLocks xmlns:a="http://schemas.openxmlformats.org/drawingml/2006/main" noChangeAspect="1"/>
+            </wp:cNvGraphicFramePr>
+            <a:graphic xmlns:a="http://schemas.openxmlformats.org/drawingml/2006/main">
+              <a:graphicData uri="http://schemas.openxmlformats.org/drawingml/2006/picture">
+                <pic:pic xmlns:pic="http://schemas.openxmlformats.org/drawingml/2006/picture">
+                  <pic:nvPicPr>
+                    <pic:cNvPr id="0" name="Picture 4"/>
+                    <pic:cNvPicPr>
+                      <a:picLocks noChangeAspect="1" noChangeArrowheads="1"/>
+                    </pic:cNvPicPr>
+                  </pic:nvPicPr>
+                  <pic:blipFill>
+                    <a:blip r:embed="rId19">
+                      <a:extLst>
+                        <a:ext uri="{28A0092B-C50C-407E-A947-70E740481C1C}">
+                          <a14:useLocalDpi xmlns:a14="http://schemas.microsoft.com/office/drawing/2010/main" val="0"/>
+                        </a:ext>
+                      </a:extLst>
+                    </a:blip>
+                    <a:srcRect/>
+                    <a:stretch>
+                      <a:fillRect/>
+                    </a:stretch>
+                  </pic:blipFill>
+                  <pic:spPr bwMode="auto">
+                    <a:xfrm>
+                      <a:off x="0" y="0"/>
+                      <a:ext cx="5612130" cy="2071956"/>
+                    </a:xfrm>
+                    <a:prstGeom prst="rect">
+                      <a:avLst/>
+                    </a:prstGeom>
+                    <a:noFill/>
+                    <a:ln>
+                      <a:noFill/>
+                    </a:ln>
+                  </pic:spPr>
+                </pic:pic>
+              </a:graphicData>
+            </a:graphic>
+          </wp:inline>
+        </w:drawing>
+      </w:r>
+    </w:p>
+    <w:p/>
+    <w:p>
+      <w:pPr>
+        <w:rPr>
+          <w:u w:val="single"/>
+        </w:rPr>
+      </w:pPr>
+    </w:p>
     <w:sectPr>
       <w:pgSz w:w="12240" w:h="15840"/>
       <w:pgMar w:top="1417" w:right="1701" w:bottom="1417" w:left="1701" w:header="708" w:footer="708" w:gutter="0"/>
@@ -2567,6 +4573,358 @@
     </w:sectPr>
   </w:body>
 </w:document>
+</file>
+
+<file path=word/endnotes.xml><?xml version="1.0" encoding="utf-8"?>
+<w:endnotes xmlns:wpc="http://schemas.microsoft.com/office/word/2010/wordprocessingCanvas" xmlns:mc="http://schemas.openxmlformats.org/markup-compatibility/2006" xmlns:o="urn:schemas-microsoft-com:office:office" xmlns:r="http://schemas.openxmlformats.org/officeDocument/2006/relationships" xmlns:m="http://schemas.openxmlformats.org/officeDocument/2006/math" xmlns:v="urn:schemas-microsoft-com:vml" xmlns:wp14="http://schemas.microsoft.com/office/word/2010/wordprocessingDrawing" xmlns:wp="http://schemas.openxmlformats.org/drawingml/2006/wordprocessingDrawing" xmlns:w10="urn:schemas-microsoft-com:office:word" xmlns:w="http://schemas.openxmlformats.org/wordprocessingml/2006/main" xmlns:w14="http://schemas.microsoft.com/office/word/2010/wordml" xmlns:wpg="http://schemas.microsoft.com/office/word/2010/wordprocessingGroup" xmlns:wpi="http://schemas.microsoft.com/office/word/2010/wordprocessingInk" xmlns:wne="http://schemas.microsoft.com/office/word/2006/wordml" xmlns:wps="http://schemas.microsoft.com/office/word/2010/wordprocessingShape" mc:Ignorable="w14 wp14">
+  <w:endnote w:type="separator" w:id="-1">
+    <w:p>
+      <w:pPr>
+        <w:spacing w:after="0" w:line="240" w:lineRule="auto"/>
+      </w:pPr>
+      <w:r>
+        <w:separator/>
+      </w:r>
+    </w:p>
+  </w:endnote>
+  <w:endnote w:type="continuationSeparator" w:id="0">
+    <w:p>
+      <w:pPr>
+        <w:spacing w:after="0" w:line="240" w:lineRule="auto"/>
+      </w:pPr>
+      <w:r>
+        <w:continuationSeparator/>
+      </w:r>
+    </w:p>
+  </w:endnote>
+</w:endnotes>
+</file>
+
+<file path=word/footnotes.xml><?xml version="1.0" encoding="utf-8"?>
+<w:footnotes xmlns:wpc="http://schemas.microsoft.com/office/word/2010/wordprocessingCanvas" xmlns:mc="http://schemas.openxmlformats.org/markup-compatibility/2006" xmlns:o="urn:schemas-microsoft-com:office:office" xmlns:r="http://schemas.openxmlformats.org/officeDocument/2006/relationships" xmlns:m="http://schemas.openxmlformats.org/officeDocument/2006/math" xmlns:v="urn:schemas-microsoft-com:vml" xmlns:wp14="http://schemas.microsoft.com/office/word/2010/wordprocessingDrawing" xmlns:wp="http://schemas.openxmlformats.org/drawingml/2006/wordprocessingDrawing" xmlns:w10="urn:schemas-microsoft-com:office:word" xmlns:w="http://schemas.openxmlformats.org/wordprocessingml/2006/main" xmlns:w14="http://schemas.microsoft.com/office/word/2010/wordml" xmlns:wpg="http://schemas.microsoft.com/office/word/2010/wordprocessingGroup" xmlns:wpi="http://schemas.microsoft.com/office/word/2010/wordprocessingInk" xmlns:wne="http://schemas.microsoft.com/office/word/2006/wordml" xmlns:wps="http://schemas.microsoft.com/office/word/2010/wordprocessingShape" mc:Ignorable="w14 wp14">
+  <w:footnote w:type="separator" w:id="-1">
+    <w:p>
+      <w:pPr>
+        <w:spacing w:after="0" w:line="240" w:lineRule="auto"/>
+      </w:pPr>
+      <w:r>
+        <w:separator/>
+      </w:r>
+    </w:p>
+  </w:footnote>
+  <w:footnote w:type="continuationSeparator" w:id="0">
+    <w:p>
+      <w:pPr>
+        <w:spacing w:after="0" w:line="240" w:lineRule="auto"/>
+      </w:pPr>
+      <w:r>
+        <w:continuationSeparator/>
+      </w:r>
+    </w:p>
+  </w:footnote>
+</w:footnotes>
+</file>
+
+<file path=word/numbering.xml><?xml version="1.0" encoding="utf-8"?>
+<w:numbering xmlns:wpc="http://schemas.microsoft.com/office/word/2010/wordprocessingCanvas" xmlns:mc="http://schemas.openxmlformats.org/markup-compatibility/2006" xmlns:o="urn:schemas-microsoft-com:office:office" xmlns:r="http://schemas.openxmlformats.org/officeDocument/2006/relationships" xmlns:m="http://schemas.openxmlformats.org/officeDocument/2006/math" xmlns:v="urn:schemas-microsoft-com:vml" xmlns:wp14="http://schemas.microsoft.com/office/word/2010/wordprocessingDrawing" xmlns:wp="http://schemas.openxmlformats.org/drawingml/2006/wordprocessingDrawing" xmlns:w10="urn:schemas-microsoft-com:office:word" xmlns:w="http://schemas.openxmlformats.org/wordprocessingml/2006/main" xmlns:w14="http://schemas.microsoft.com/office/word/2010/wordml" xmlns:wpg="http://schemas.microsoft.com/office/word/2010/wordprocessingGroup" xmlns:wpi="http://schemas.microsoft.com/office/word/2010/wordprocessingInk" xmlns:wne="http://schemas.microsoft.com/office/word/2006/wordml" xmlns:wps="http://schemas.microsoft.com/office/word/2010/wordprocessingShape" mc:Ignorable="w14 wp14">
+  <w:abstractNum w:abstractNumId="0">
+    <w:nsid w:val="255451A9"/>
+    <w:multiLevelType w:val="multilevel"/>
+    <w:tmpl w:val="97CA95CA"/>
+    <w:lvl w:ilvl="0">
+      <w:start w:val="1"/>
+      <w:numFmt w:val="decimal"/>
+      <w:pStyle w:val="Heading1"/>
+      <w:lvlText w:val="%1"/>
+      <w:lvlJc w:val="left"/>
+      <w:pPr>
+        <w:ind w:left="432" w:hanging="432"/>
+      </w:pPr>
+      <w:rPr>
+        <w:rFonts w:hint="default"/>
+        <w:b/>
+      </w:rPr>
+    </w:lvl>
+    <w:lvl w:ilvl="1">
+      <w:start w:val="1"/>
+      <w:numFmt w:val="decimal"/>
+      <w:pStyle w:val="Heading2"/>
+      <w:lvlText w:val="%1.%2"/>
+      <w:lvlJc w:val="left"/>
+      <w:pPr>
+        <w:ind w:left="431" w:hanging="289"/>
+      </w:pPr>
+      <w:rPr>
+        <w:rFonts w:hint="default"/>
+      </w:rPr>
+    </w:lvl>
+    <w:lvl w:ilvl="2">
+      <w:start w:val="1"/>
+      <w:numFmt w:val="decimal"/>
+      <w:pStyle w:val="Heading3"/>
+      <w:lvlText w:val="%1.%2.%3"/>
+      <w:lvlJc w:val="left"/>
+      <w:pPr>
+        <w:ind w:left="4684" w:hanging="431"/>
+      </w:pPr>
+      <w:rPr>
+        <w:rFonts w:hint="default"/>
+        <w:b/>
+      </w:rPr>
+    </w:lvl>
+    <w:lvl w:ilvl="3">
+      <w:start w:val="1"/>
+      <w:numFmt w:val="decimal"/>
+      <w:pStyle w:val="Heading4"/>
+      <w:lvlText w:val="%1.%2.%3.%4"/>
+      <w:lvlJc w:val="left"/>
+      <w:pPr>
+        <w:ind w:left="431" w:hanging="431"/>
+      </w:pPr>
+      <w:rPr>
+        <w:rFonts w:hint="default"/>
+      </w:rPr>
+    </w:lvl>
+    <w:lvl w:ilvl="4">
+      <w:start w:val="1"/>
+      <w:numFmt w:val="decimal"/>
+      <w:pStyle w:val="Heading5"/>
+      <w:lvlText w:val="%1.%2.%3.%4.%5"/>
+      <w:lvlJc w:val="left"/>
+      <w:pPr>
+        <w:ind w:left="431" w:hanging="5"/>
+      </w:pPr>
+      <w:rPr>
+        <w:rFonts w:asciiTheme="minorHAnsi" w:hAnsiTheme="minorHAnsi" w:cs="Times New Roman" w:hint="default"/>
+        <w:b/>
+        <w:bCs w:val="0"/>
+        <w:i w:val="0"/>
+        <w:iCs w:val="0"/>
+        <w:caps w:val="0"/>
+        <w:smallCaps w:val="0"/>
+        <w:strike w:val="0"/>
+        <w:dstrike w:val="0"/>
+        <w:outline w:val="0"/>
+        <w:shadow w:val="0"/>
+        <w:emboss w:val="0"/>
+        <w:imprint w:val="0"/>
+        <w:noProof w:val="0"/>
+        <w:snapToGrid w:val="0"/>
+        <w:vanish w:val="0"/>
+        <w:color w:val="C00000"/>
+        <w:spacing w:val="0"/>
+        <w:w w:val="0"/>
+        <w:kern w:val="0"/>
+        <w:position w:val="0"/>
+        <w:szCs w:val="0"/>
+        <w:u w:val="none"/>
+        <w:vertAlign w:val="baseline"/>
+        <w:em w:val="none"/>
+      </w:rPr>
+    </w:lvl>
+    <w:lvl w:ilvl="5">
+      <w:start w:val="1"/>
+      <w:numFmt w:val="decimal"/>
+      <w:pStyle w:val="Heading6"/>
+      <w:lvlText w:val="%1.%2.%3.%4.%5.%6"/>
+      <w:lvlJc w:val="left"/>
+      <w:pPr>
+        <w:ind w:left="431" w:hanging="431"/>
+      </w:pPr>
+      <w:rPr>
+        <w:rFonts w:hint="default"/>
+      </w:rPr>
+    </w:lvl>
+    <w:lvl w:ilvl="6">
+      <w:start w:val="1"/>
+      <w:numFmt w:val="decimal"/>
+      <w:pStyle w:val="Heading7"/>
+      <w:lvlText w:val="%1.%2.%3.%4.%5.%6.%7"/>
+      <w:lvlJc w:val="left"/>
+      <w:pPr>
+        <w:ind w:left="431" w:hanging="431"/>
+      </w:pPr>
+      <w:rPr>
+        <w:rFonts w:hint="default"/>
+      </w:rPr>
+    </w:lvl>
+    <w:lvl w:ilvl="7">
+      <w:start w:val="1"/>
+      <w:numFmt w:val="decimal"/>
+      <w:pStyle w:val="Heading8"/>
+      <w:lvlText w:val="%1.%2.%3.%4.%5.%6.%7.%8"/>
+      <w:lvlJc w:val="left"/>
+      <w:pPr>
+        <w:ind w:left="1440" w:hanging="1440"/>
+      </w:pPr>
+      <w:rPr>
+        <w:rFonts w:hint="default"/>
+      </w:rPr>
+    </w:lvl>
+    <w:lvl w:ilvl="8">
+      <w:start w:val="1"/>
+      <w:numFmt w:val="decimal"/>
+      <w:pStyle w:val="Heading9"/>
+      <w:lvlText w:val="%1.%2.%3.%4.%5.%6.%7.%8.%9"/>
+      <w:lvlJc w:val="left"/>
+      <w:pPr>
+        <w:ind w:left="1584" w:hanging="1584"/>
+      </w:pPr>
+      <w:rPr>
+        <w:rFonts w:hint="default"/>
+      </w:rPr>
+    </w:lvl>
+  </w:abstractNum>
+  <w:abstractNum w:abstractNumId="1">
+    <w:nsid w:val="78A0641B"/>
+    <w:multiLevelType w:val="hybridMultilevel"/>
+    <w:tmpl w:val="F5486902"/>
+    <w:lvl w:ilvl="0" w:tplc="240A001B">
+      <w:start w:val="1"/>
+      <w:numFmt w:val="lowerRoman"/>
+      <w:lvlText w:val="%1."/>
+      <w:lvlJc w:val="right"/>
+      <w:pPr>
+        <w:ind w:left="502" w:hanging="360"/>
+      </w:pPr>
+    </w:lvl>
+    <w:lvl w:ilvl="1" w:tplc="240A0019" w:tentative="1">
+      <w:start w:val="1"/>
+      <w:numFmt w:val="lowerLetter"/>
+      <w:lvlText w:val="%2."/>
+      <w:lvlJc w:val="left"/>
+      <w:pPr>
+        <w:ind w:left="1222" w:hanging="360"/>
+      </w:pPr>
+    </w:lvl>
+    <w:lvl w:ilvl="2" w:tplc="240A001B" w:tentative="1">
+      <w:start w:val="1"/>
+      <w:numFmt w:val="lowerRoman"/>
+      <w:lvlText w:val="%3."/>
+      <w:lvlJc w:val="right"/>
+      <w:pPr>
+        <w:ind w:left="1942" w:hanging="180"/>
+      </w:pPr>
+    </w:lvl>
+    <w:lvl w:ilvl="3" w:tplc="240A000F" w:tentative="1">
+      <w:start w:val="1"/>
+      <w:numFmt w:val="decimal"/>
+      <w:lvlText w:val="%4."/>
+      <w:lvlJc w:val="left"/>
+      <w:pPr>
+        <w:ind w:left="2662" w:hanging="360"/>
+      </w:pPr>
+    </w:lvl>
+    <w:lvl w:ilvl="4" w:tplc="240A0019" w:tentative="1">
+      <w:start w:val="1"/>
+      <w:numFmt w:val="lowerLetter"/>
+      <w:lvlText w:val="%5."/>
+      <w:lvlJc w:val="left"/>
+      <w:pPr>
+        <w:ind w:left="3382" w:hanging="360"/>
+      </w:pPr>
+    </w:lvl>
+    <w:lvl w:ilvl="5" w:tplc="240A001B" w:tentative="1">
+      <w:start w:val="1"/>
+      <w:numFmt w:val="lowerRoman"/>
+      <w:lvlText w:val="%6."/>
+      <w:lvlJc w:val="right"/>
+      <w:pPr>
+        <w:ind w:left="4102" w:hanging="180"/>
+      </w:pPr>
+    </w:lvl>
+    <w:lvl w:ilvl="6" w:tplc="240A000F" w:tentative="1">
+      <w:start w:val="1"/>
+      <w:numFmt w:val="decimal"/>
+      <w:lvlText w:val="%7."/>
+      <w:lvlJc w:val="left"/>
+      <w:pPr>
+        <w:ind w:left="4822" w:hanging="360"/>
+      </w:pPr>
+    </w:lvl>
+    <w:lvl w:ilvl="7" w:tplc="240A0019" w:tentative="1">
+      <w:start w:val="1"/>
+      <w:numFmt w:val="lowerLetter"/>
+      <w:lvlText w:val="%8."/>
+      <w:lvlJc w:val="left"/>
+      <w:pPr>
+        <w:ind w:left="5542" w:hanging="360"/>
+      </w:pPr>
+    </w:lvl>
+    <w:lvl w:ilvl="8" w:tplc="240A001B" w:tentative="1">
+      <w:start w:val="1"/>
+      <w:numFmt w:val="lowerRoman"/>
+      <w:lvlText w:val="%9."/>
+      <w:lvlJc w:val="right"/>
+      <w:pPr>
+        <w:ind w:left="6262" w:hanging="180"/>
+      </w:pPr>
+    </w:lvl>
+  </w:abstractNum>
+  <w:num w:numId="1">
+    <w:abstractNumId w:val="0"/>
+  </w:num>
+  <w:num w:numId="2">
+    <w:abstractNumId w:val="0"/>
+  </w:num>
+  <w:num w:numId="3">
+    <w:abstractNumId w:val="1"/>
+  </w:num>
+  <w:num w:numId="4">
+    <w:abstractNumId w:val="0"/>
+  </w:num>
+  <w:num w:numId="5">
+    <w:abstractNumId w:val="0"/>
+  </w:num>
+  <w:num w:numId="6">
+    <w:abstractNumId w:val="0"/>
+  </w:num>
+  <w:num w:numId="7">
+    <w:abstractNumId w:val="0"/>
+  </w:num>
+  <w:num w:numId="8">
+    <w:abstractNumId w:val="0"/>
+  </w:num>
+  <w:num w:numId="9">
+    <w:abstractNumId w:val="0"/>
+    <w:lvlOverride w:ilvl="0">
+      <w:startOverride w:val="1"/>
+    </w:lvlOverride>
+    <w:lvlOverride w:ilvl="1">
+      <w:startOverride w:val="1"/>
+    </w:lvlOverride>
+    <w:lvlOverride w:ilvl="2">
+      <w:startOverride w:val="1"/>
+    </w:lvlOverride>
+    <w:lvlOverride w:ilvl="3">
+      <w:startOverride w:val="1"/>
+    </w:lvlOverride>
+    <w:lvlOverride w:ilvl="4">
+      <w:startOverride w:val="1"/>
+    </w:lvlOverride>
+    <w:lvlOverride w:ilvl="5">
+      <w:startOverride w:val="1"/>
+    </w:lvlOverride>
+    <w:lvlOverride w:ilvl="6">
+      <w:startOverride w:val="1"/>
+    </w:lvlOverride>
+    <w:lvlOverride w:ilvl="7">
+      <w:startOverride w:val="1"/>
+    </w:lvlOverride>
+    <w:lvlOverride w:ilvl="8">
+      <w:startOverride w:val="1"/>
+    </w:lvlOverride>
+  </w:num>
+  <w:num w:numId="10">
+    <w:abstractNumId w:val="0"/>
+  </w:num>
+  <w:num w:numId="11">
+    <w:abstractNumId w:val="0"/>
+  </w:num>
+  <w:num w:numId="12">
+    <w:abstractNumId w:val="0"/>
+  </w:num>
+</w:numbering>
 </file>
 
 <file path=word/styles.xml><?xml version="1.0" encoding="utf-8"?>
@@ -2729,12 +5087,262 @@
     <w:name w:val="Normal"/>
     <w:qFormat/>
   </w:style>
-  <w:style w:type="character" w:default="1" w:styleId="Fuentedeprrafopredeter">
+  <w:style w:type="paragraph" w:styleId="Heading1">
+    <w:name w:val="heading 1"/>
+    <w:basedOn w:val="Normal"/>
+    <w:next w:val="Normal"/>
+    <w:link w:val="Heading1Char"/>
+    <w:uiPriority w:val="9"/>
+    <w:qFormat/>
+    <w:rsid w:val="006B2351"/>
+    <w:pPr>
+      <w:keepNext/>
+      <w:keepLines/>
+      <w:numPr>
+        <w:numId w:val="1"/>
+      </w:numPr>
+      <w:spacing w:after="0"/>
+      <w:outlineLvl w:val="0"/>
+    </w:pPr>
+    <w:rPr>
+      <w:rFonts w:eastAsiaTheme="majorEastAsia" w:cstheme="majorBidi"/>
+      <w:b/>
+      <w:bCs/>
+      <w:color w:val="C00000"/>
+      <w:sz w:val="24"/>
+      <w:szCs w:val="28"/>
+    </w:rPr>
+  </w:style>
+  <w:style w:type="paragraph" w:styleId="Heading2">
+    <w:name w:val="heading 2"/>
+    <w:basedOn w:val="Normal"/>
+    <w:next w:val="Normal"/>
+    <w:link w:val="Heading2Char"/>
+    <w:uiPriority w:val="9"/>
+    <w:unhideWhenUsed/>
+    <w:qFormat/>
+    <w:rsid w:val="006B2351"/>
+    <w:pPr>
+      <w:keepNext/>
+      <w:keepLines/>
+      <w:numPr>
+        <w:ilvl w:val="1"/>
+        <w:numId w:val="1"/>
+      </w:numPr>
+      <w:spacing w:after="0"/>
+      <w:outlineLvl w:val="1"/>
+    </w:pPr>
+    <w:rPr>
+      <w:rFonts w:eastAsiaTheme="majorEastAsia" w:cstheme="majorBidi"/>
+      <w:b/>
+      <w:bCs/>
+      <w:color w:val="C00000"/>
+      <w:sz w:val="24"/>
+      <w:szCs w:val="26"/>
+    </w:rPr>
+  </w:style>
+  <w:style w:type="paragraph" w:styleId="Heading3">
+    <w:name w:val="heading 3"/>
+    <w:basedOn w:val="Normal"/>
+    <w:link w:val="Heading3Char"/>
+    <w:uiPriority w:val="9"/>
+    <w:qFormat/>
+    <w:rsid w:val="006B2351"/>
+    <w:pPr>
+      <w:numPr>
+        <w:ilvl w:val="2"/>
+        <w:numId w:val="1"/>
+      </w:numPr>
+      <w:spacing w:beforeAutospacing="1" w:after="0" w:afterAutospacing="1" w:line="240" w:lineRule="auto"/>
+      <w:outlineLvl w:val="2"/>
+    </w:pPr>
+    <w:rPr>
+      <w:rFonts w:eastAsia="Times New Roman" w:cs="Times New Roman"/>
+      <w:b/>
+      <w:bCs/>
+      <w:color w:val="C00000"/>
+      <w:sz w:val="24"/>
+      <w:szCs w:val="27"/>
+      <w:lang w:val="en-US"/>
+    </w:rPr>
+  </w:style>
+  <w:style w:type="paragraph" w:styleId="Heading4">
+    <w:name w:val="heading 4"/>
+    <w:basedOn w:val="Normal"/>
+    <w:next w:val="Normal"/>
+    <w:link w:val="Heading4Char"/>
+    <w:uiPriority w:val="9"/>
+    <w:unhideWhenUsed/>
+    <w:qFormat/>
+    <w:rsid w:val="006B2351"/>
+    <w:pPr>
+      <w:keepNext/>
+      <w:keepLines/>
+      <w:numPr>
+        <w:ilvl w:val="3"/>
+        <w:numId w:val="1"/>
+      </w:numPr>
+      <w:spacing w:after="0"/>
+      <w:jc w:val="both"/>
+      <w:outlineLvl w:val="3"/>
+    </w:pPr>
+    <w:rPr>
+      <w:rFonts w:eastAsiaTheme="majorEastAsia" w:cstheme="majorBidi"/>
+      <w:b/>
+      <w:bCs/>
+      <w:iCs/>
+      <w:color w:val="C00000"/>
+      <w:sz w:val="24"/>
+    </w:rPr>
+  </w:style>
+  <w:style w:type="paragraph" w:styleId="Heading5">
+    <w:name w:val="heading 5"/>
+    <w:basedOn w:val="Normal"/>
+    <w:next w:val="Normal"/>
+    <w:link w:val="Heading5Char"/>
+    <w:uiPriority w:val="9"/>
+    <w:unhideWhenUsed/>
+    <w:qFormat/>
+    <w:rsid w:val="006B2351"/>
+    <w:pPr>
+      <w:keepNext/>
+      <w:keepLines/>
+      <w:numPr>
+        <w:ilvl w:val="4"/>
+        <w:numId w:val="1"/>
+      </w:numPr>
+      <w:spacing w:after="0"/>
+      <w:ind w:left="5"/>
+      <w:outlineLvl w:val="4"/>
+    </w:pPr>
+    <w:rPr>
+      <w:rFonts w:asciiTheme="majorHAnsi" w:eastAsiaTheme="majorEastAsia" w:hAnsiTheme="majorHAnsi" w:cstheme="majorBidi"/>
+      <w:b/>
+      <w:color w:val="C00000"/>
+      <w:sz w:val="24"/>
+    </w:rPr>
+  </w:style>
+  <w:style w:type="paragraph" w:styleId="Heading6">
+    <w:name w:val="heading 6"/>
+    <w:basedOn w:val="Normal"/>
+    <w:next w:val="Normal"/>
+    <w:link w:val="Heading6Char"/>
+    <w:uiPriority w:val="9"/>
+    <w:unhideWhenUsed/>
+    <w:qFormat/>
+    <w:rsid w:val="006B2351"/>
+    <w:pPr>
+      <w:keepNext/>
+      <w:keepLines/>
+      <w:numPr>
+        <w:ilvl w:val="5"/>
+        <w:numId w:val="1"/>
+      </w:numPr>
+      <w:spacing w:before="200" w:after="0"/>
+      <w:outlineLvl w:val="5"/>
+    </w:pPr>
+    <w:rPr>
+      <w:rFonts w:asciiTheme="majorHAnsi" w:eastAsiaTheme="majorEastAsia" w:hAnsiTheme="majorHAnsi" w:cstheme="majorBidi"/>
+      <w:b/>
+      <w:iCs/>
+      <w:color w:val="C00000"/>
+      <w:sz w:val="28"/>
+    </w:rPr>
+  </w:style>
+  <w:style w:type="paragraph" w:styleId="Heading7">
+    <w:name w:val="heading 7"/>
+    <w:basedOn w:val="Normal"/>
+    <w:next w:val="Normal"/>
+    <w:link w:val="Heading7Char"/>
+    <w:uiPriority w:val="9"/>
+    <w:semiHidden/>
+    <w:unhideWhenUsed/>
+    <w:qFormat/>
+    <w:rsid w:val="006B2351"/>
+    <w:pPr>
+      <w:keepNext/>
+      <w:keepLines/>
+      <w:numPr>
+        <w:ilvl w:val="6"/>
+        <w:numId w:val="1"/>
+      </w:numPr>
+      <w:spacing w:before="200" w:after="0"/>
+      <w:jc w:val="both"/>
+      <w:outlineLvl w:val="6"/>
+    </w:pPr>
+    <w:rPr>
+      <w:rFonts w:asciiTheme="majorHAnsi" w:eastAsiaTheme="majorEastAsia" w:hAnsiTheme="majorHAnsi" w:cstheme="majorBidi"/>
+      <w:i/>
+      <w:iCs/>
+      <w:color w:val="404040" w:themeColor="text1" w:themeTint="BF"/>
+      <w:sz w:val="20"/>
+    </w:rPr>
+  </w:style>
+  <w:style w:type="paragraph" w:styleId="Heading8">
+    <w:name w:val="heading 8"/>
+    <w:basedOn w:val="Normal"/>
+    <w:next w:val="Normal"/>
+    <w:link w:val="Heading8Char"/>
+    <w:uiPriority w:val="9"/>
+    <w:semiHidden/>
+    <w:unhideWhenUsed/>
+    <w:qFormat/>
+    <w:rsid w:val="006B2351"/>
+    <w:pPr>
+      <w:keepNext/>
+      <w:keepLines/>
+      <w:numPr>
+        <w:ilvl w:val="7"/>
+        <w:numId w:val="1"/>
+      </w:numPr>
+      <w:spacing w:before="200" w:after="0"/>
+      <w:jc w:val="both"/>
+      <w:outlineLvl w:val="7"/>
+    </w:pPr>
+    <w:rPr>
+      <w:rFonts w:asciiTheme="majorHAnsi" w:eastAsiaTheme="majorEastAsia" w:hAnsiTheme="majorHAnsi" w:cstheme="majorBidi"/>
+      <w:color w:val="404040" w:themeColor="text1" w:themeTint="BF"/>
+      <w:sz w:val="20"/>
+      <w:szCs w:val="20"/>
+    </w:rPr>
+  </w:style>
+  <w:style w:type="paragraph" w:styleId="Heading9">
+    <w:name w:val="heading 9"/>
+    <w:basedOn w:val="Normal"/>
+    <w:next w:val="Normal"/>
+    <w:link w:val="Heading9Char"/>
+    <w:uiPriority w:val="9"/>
+    <w:semiHidden/>
+    <w:unhideWhenUsed/>
+    <w:qFormat/>
+    <w:rsid w:val="006B2351"/>
+    <w:pPr>
+      <w:keepNext/>
+      <w:keepLines/>
+      <w:numPr>
+        <w:ilvl w:val="8"/>
+        <w:numId w:val="1"/>
+      </w:numPr>
+      <w:spacing w:before="200" w:after="0"/>
+      <w:jc w:val="both"/>
+      <w:outlineLvl w:val="8"/>
+    </w:pPr>
+    <w:rPr>
+      <w:rFonts w:asciiTheme="majorHAnsi" w:eastAsiaTheme="majorEastAsia" w:hAnsiTheme="majorHAnsi" w:cstheme="majorBidi"/>
+      <w:i/>
+      <w:iCs/>
+      <w:color w:val="404040" w:themeColor="text1" w:themeTint="BF"/>
+      <w:sz w:val="20"/>
+      <w:szCs w:val="20"/>
+    </w:rPr>
+  </w:style>
+  <w:style w:type="character" w:default="1" w:styleId="DefaultParagraphFont">
     <w:name w:val="Default Paragraph Font"/>
     <w:uiPriority w:val="1"/>
+    <w:semiHidden/>
     <w:unhideWhenUsed/>
   </w:style>
-  <w:style w:type="table" w:default="1" w:styleId="Tablanormal">
+  <w:style w:type="table" w:default="1" w:styleId="TableNormal">
     <w:name w:val="Normal Table"/>
     <w:uiPriority w:val="99"/>
     <w:semiHidden/>
@@ -2749,15 +5357,15 @@
       </w:tblCellMar>
     </w:tblPr>
   </w:style>
-  <w:style w:type="numbering" w:default="1" w:styleId="Sinlista">
+  <w:style w:type="numbering" w:default="1" w:styleId="NoList">
     <w:name w:val="No List"/>
     <w:uiPriority w:val="99"/>
     <w:semiHidden/>
     <w:unhideWhenUsed/>
   </w:style>
-  <w:style w:type="table" w:styleId="Tablaconcuadrcula">
+  <w:style w:type="table" w:styleId="TableGrid">
     <w:name w:val="Table Grid"/>
-    <w:basedOn w:val="Tablanormal"/>
+    <w:basedOn w:val="TableNormal"/>
     <w:uiPriority w:val="59"/>
     <w:rsid w:val="005868B1"/>
     <w:pPr>
@@ -2780,6 +5388,376 @@
         <w:right w:w="108" w:type="dxa"/>
       </w:tblCellMar>
     </w:tblPr>
+  </w:style>
+  <w:style w:type="paragraph" w:styleId="BalloonText">
+    <w:name w:val="Balloon Text"/>
+    <w:basedOn w:val="Normal"/>
+    <w:link w:val="BalloonTextChar"/>
+    <w:uiPriority w:val="99"/>
+    <w:semiHidden/>
+    <w:unhideWhenUsed/>
+    <w:rsid w:val="008F489D"/>
+    <w:pPr>
+      <w:spacing w:after="0" w:line="240" w:lineRule="auto"/>
+    </w:pPr>
+    <w:rPr>
+      <w:rFonts w:ascii="Tahoma" w:hAnsi="Tahoma" w:cs="Tahoma"/>
+      <w:sz w:val="16"/>
+      <w:szCs w:val="16"/>
+    </w:rPr>
+  </w:style>
+  <w:style w:type="character" w:customStyle="1" w:styleId="BalloonTextChar">
+    <w:name w:val="Balloon Text Char"/>
+    <w:basedOn w:val="DefaultParagraphFont"/>
+    <w:link w:val="BalloonText"/>
+    <w:uiPriority w:val="99"/>
+    <w:semiHidden/>
+    <w:rsid w:val="008F489D"/>
+    <w:rPr>
+      <w:rFonts w:ascii="Tahoma" w:hAnsi="Tahoma" w:cs="Tahoma"/>
+      <w:sz w:val="16"/>
+      <w:szCs w:val="16"/>
+    </w:rPr>
+  </w:style>
+  <w:style w:type="paragraph" w:styleId="Header">
+    <w:name w:val="header"/>
+    <w:basedOn w:val="Normal"/>
+    <w:link w:val="HeaderChar"/>
+    <w:uiPriority w:val="99"/>
+    <w:unhideWhenUsed/>
+    <w:rsid w:val="00AE4577"/>
+    <w:pPr>
+      <w:tabs>
+        <w:tab w:val="center" w:pos="4419"/>
+        <w:tab w:val="right" w:pos="8838"/>
+      </w:tabs>
+      <w:spacing w:after="0" w:line="240" w:lineRule="auto"/>
+    </w:pPr>
+  </w:style>
+  <w:style w:type="character" w:customStyle="1" w:styleId="HeaderChar">
+    <w:name w:val="Header Char"/>
+    <w:basedOn w:val="DefaultParagraphFont"/>
+    <w:link w:val="Header"/>
+    <w:uiPriority w:val="99"/>
+    <w:rsid w:val="00AE4577"/>
+  </w:style>
+  <w:style w:type="paragraph" w:styleId="Footer">
+    <w:name w:val="footer"/>
+    <w:basedOn w:val="Normal"/>
+    <w:link w:val="FooterChar"/>
+    <w:uiPriority w:val="99"/>
+    <w:unhideWhenUsed/>
+    <w:rsid w:val="00AE4577"/>
+    <w:pPr>
+      <w:tabs>
+        <w:tab w:val="center" w:pos="4419"/>
+        <w:tab w:val="right" w:pos="8838"/>
+      </w:tabs>
+      <w:spacing w:after="0" w:line="240" w:lineRule="auto"/>
+    </w:pPr>
+  </w:style>
+  <w:style w:type="character" w:customStyle="1" w:styleId="FooterChar">
+    <w:name w:val="Footer Char"/>
+    <w:basedOn w:val="DefaultParagraphFont"/>
+    <w:link w:val="Footer"/>
+    <w:uiPriority w:val="99"/>
+    <w:rsid w:val="00AE4577"/>
+  </w:style>
+  <w:style w:type="paragraph" w:customStyle="1" w:styleId="Cuadrculamedia21">
+    <w:name w:val="Cuadrícula media 21"/>
+    <w:link w:val="Cuadrculamedia2Car"/>
+    <w:uiPriority w:val="1"/>
+    <w:qFormat/>
+    <w:rsid w:val="00C3302A"/>
+    <w:pPr>
+      <w:tabs>
+        <w:tab w:val="left" w:pos="1701"/>
+      </w:tabs>
+      <w:spacing w:after="0" w:line="240" w:lineRule="auto"/>
+    </w:pPr>
+    <w:rPr>
+      <w:rFonts w:ascii="Verdana" w:eastAsia="Times New Roman" w:hAnsi="Verdana" w:cs="Times New Roman"/>
+      <w:spacing w:val="-10"/>
+      <w:sz w:val="20"/>
+      <w:szCs w:val="20"/>
+      <w:lang w:eastAsia="es-ES"/>
+    </w:rPr>
+  </w:style>
+  <w:style w:type="character" w:customStyle="1" w:styleId="Cuadrculamedia2Car">
+    <w:name w:val="Cuadrícula media 2 Car"/>
+    <w:link w:val="Cuadrculamedia21"/>
+    <w:uiPriority w:val="1"/>
+    <w:locked/>
+    <w:rsid w:val="00C3302A"/>
+    <w:rPr>
+      <w:rFonts w:ascii="Verdana" w:eastAsia="Times New Roman" w:hAnsi="Verdana" w:cs="Times New Roman"/>
+      <w:spacing w:val="-10"/>
+      <w:sz w:val="20"/>
+      <w:szCs w:val="20"/>
+      <w:lang w:eastAsia="es-ES"/>
+    </w:rPr>
+  </w:style>
+  <w:style w:type="table" w:styleId="MediumList2-Accent2">
+    <w:name w:val="Medium List 2 Accent 2"/>
+    <w:basedOn w:val="TableNormal"/>
+    <w:uiPriority w:val="66"/>
+    <w:rsid w:val="00C3302A"/>
+    <w:pPr>
+      <w:spacing w:after="0" w:line="240" w:lineRule="auto"/>
+    </w:pPr>
+    <w:rPr>
+      <w:rFonts w:asciiTheme="majorHAnsi" w:eastAsiaTheme="majorEastAsia" w:hAnsiTheme="majorHAnsi" w:cstheme="majorBidi"/>
+      <w:color w:val="000000" w:themeColor="text1"/>
+      <w:lang w:eastAsia="es-CO"/>
+    </w:rPr>
+    <w:tblPr>
+      <w:tblStyleRowBandSize w:val="1"/>
+      <w:tblStyleColBandSize w:val="1"/>
+      <w:tblInd w:w="0" w:type="dxa"/>
+      <w:tblBorders>
+        <w:top w:val="single" w:sz="8" w:space="0" w:color="C0504D" w:themeColor="accent2"/>
+        <w:left w:val="single" w:sz="8" w:space="0" w:color="C0504D" w:themeColor="accent2"/>
+        <w:bottom w:val="single" w:sz="8" w:space="0" w:color="C0504D" w:themeColor="accent2"/>
+        <w:right w:val="single" w:sz="8" w:space="0" w:color="C0504D" w:themeColor="accent2"/>
+      </w:tblBorders>
+      <w:tblCellMar>
+        <w:top w:w="0" w:type="dxa"/>
+        <w:left w:w="108" w:type="dxa"/>
+        <w:bottom w:w="0" w:type="dxa"/>
+        <w:right w:w="108" w:type="dxa"/>
+      </w:tblCellMar>
+    </w:tblPr>
+    <w:tblStylePr w:type="firstRow">
+      <w:rPr>
+        <w:sz w:val="24"/>
+        <w:szCs w:val="24"/>
+      </w:rPr>
+      <w:tblPr/>
+      <w:tcPr>
+        <w:tcBorders>
+          <w:top w:val="nil"/>
+          <w:left w:val="nil"/>
+          <w:bottom w:val="single" w:sz="24" w:space="0" w:color="C0504D" w:themeColor="accent2"/>
+          <w:right w:val="nil"/>
+          <w:insideH w:val="nil"/>
+          <w:insideV w:val="nil"/>
+        </w:tcBorders>
+        <w:shd w:val="clear" w:color="auto" w:fill="FFFFFF" w:themeFill="background1"/>
+      </w:tcPr>
+    </w:tblStylePr>
+    <w:tblStylePr w:type="lastRow">
+      <w:tblPr/>
+      <w:tcPr>
+        <w:tcBorders>
+          <w:top w:val="single" w:sz="8" w:space="0" w:color="C0504D" w:themeColor="accent2"/>
+          <w:left w:val="nil"/>
+          <w:bottom w:val="nil"/>
+          <w:right w:val="nil"/>
+          <w:insideH w:val="nil"/>
+          <w:insideV w:val="nil"/>
+        </w:tcBorders>
+        <w:shd w:val="clear" w:color="auto" w:fill="FFFFFF" w:themeFill="background1"/>
+      </w:tcPr>
+    </w:tblStylePr>
+    <w:tblStylePr w:type="firstCol">
+      <w:tblPr/>
+      <w:tcPr>
+        <w:tcBorders>
+          <w:top w:val="nil"/>
+          <w:left w:val="nil"/>
+          <w:bottom w:val="nil"/>
+          <w:right w:val="single" w:sz="8" w:space="0" w:color="C0504D" w:themeColor="accent2"/>
+          <w:insideH w:val="nil"/>
+          <w:insideV w:val="nil"/>
+        </w:tcBorders>
+        <w:shd w:val="clear" w:color="auto" w:fill="FFFFFF" w:themeFill="background1"/>
+      </w:tcPr>
+    </w:tblStylePr>
+    <w:tblStylePr w:type="lastCol">
+      <w:tblPr/>
+      <w:tcPr>
+        <w:tcBorders>
+          <w:top w:val="nil"/>
+          <w:left w:val="single" w:sz="8" w:space="0" w:color="C0504D" w:themeColor="accent2"/>
+          <w:bottom w:val="nil"/>
+          <w:right w:val="nil"/>
+          <w:insideH w:val="nil"/>
+          <w:insideV w:val="nil"/>
+        </w:tcBorders>
+        <w:shd w:val="clear" w:color="auto" w:fill="FFFFFF" w:themeFill="background1"/>
+      </w:tcPr>
+    </w:tblStylePr>
+    <w:tblStylePr w:type="band1Vert">
+      <w:tblPr/>
+      <w:tcPr>
+        <w:tcBorders>
+          <w:left w:val="nil"/>
+          <w:right w:val="nil"/>
+          <w:insideH w:val="nil"/>
+          <w:insideV w:val="nil"/>
+        </w:tcBorders>
+        <w:shd w:val="clear" w:color="auto" w:fill="EFD3D2" w:themeFill="accent2" w:themeFillTint="3F"/>
+      </w:tcPr>
+    </w:tblStylePr>
+    <w:tblStylePr w:type="band1Horz">
+      <w:tblPr/>
+      <w:tcPr>
+        <w:tcBorders>
+          <w:top w:val="nil"/>
+          <w:bottom w:val="nil"/>
+          <w:insideH w:val="nil"/>
+          <w:insideV w:val="nil"/>
+        </w:tcBorders>
+        <w:shd w:val="clear" w:color="auto" w:fill="EFD3D2" w:themeFill="accent2" w:themeFillTint="3F"/>
+      </w:tcPr>
+    </w:tblStylePr>
+    <w:tblStylePr w:type="nwCell">
+      <w:tblPr/>
+      <w:tcPr>
+        <w:shd w:val="clear" w:color="auto" w:fill="FFFFFF" w:themeFill="background1"/>
+      </w:tcPr>
+    </w:tblStylePr>
+    <w:tblStylePr w:type="swCell">
+      <w:tblPr/>
+      <w:tcPr>
+        <w:tcBorders>
+          <w:top w:val="nil"/>
+        </w:tcBorders>
+      </w:tcPr>
+    </w:tblStylePr>
+  </w:style>
+  <w:style w:type="character" w:customStyle="1" w:styleId="Heading1Char">
+    <w:name w:val="Heading 1 Char"/>
+    <w:basedOn w:val="DefaultParagraphFont"/>
+    <w:link w:val="Heading1"/>
+    <w:uiPriority w:val="9"/>
+    <w:rsid w:val="006B2351"/>
+    <w:rPr>
+      <w:rFonts w:eastAsiaTheme="majorEastAsia" w:cstheme="majorBidi"/>
+      <w:b/>
+      <w:bCs/>
+      <w:color w:val="C00000"/>
+      <w:sz w:val="24"/>
+      <w:szCs w:val="28"/>
+    </w:rPr>
+  </w:style>
+  <w:style w:type="character" w:customStyle="1" w:styleId="Heading2Char">
+    <w:name w:val="Heading 2 Char"/>
+    <w:basedOn w:val="DefaultParagraphFont"/>
+    <w:link w:val="Heading2"/>
+    <w:uiPriority w:val="9"/>
+    <w:rsid w:val="006B2351"/>
+    <w:rPr>
+      <w:rFonts w:eastAsiaTheme="majorEastAsia" w:cstheme="majorBidi"/>
+      <w:b/>
+      <w:bCs/>
+      <w:color w:val="C00000"/>
+      <w:sz w:val="24"/>
+      <w:szCs w:val="26"/>
+    </w:rPr>
+  </w:style>
+  <w:style w:type="character" w:customStyle="1" w:styleId="Heading3Char">
+    <w:name w:val="Heading 3 Char"/>
+    <w:basedOn w:val="DefaultParagraphFont"/>
+    <w:link w:val="Heading3"/>
+    <w:uiPriority w:val="9"/>
+    <w:rsid w:val="006B2351"/>
+    <w:rPr>
+      <w:rFonts w:eastAsia="Times New Roman" w:cs="Times New Roman"/>
+      <w:b/>
+      <w:bCs/>
+      <w:color w:val="C00000"/>
+      <w:sz w:val="24"/>
+      <w:szCs w:val="27"/>
+      <w:lang w:val="en-US"/>
+    </w:rPr>
+  </w:style>
+  <w:style w:type="character" w:customStyle="1" w:styleId="Heading4Char">
+    <w:name w:val="Heading 4 Char"/>
+    <w:basedOn w:val="DefaultParagraphFont"/>
+    <w:link w:val="Heading4"/>
+    <w:uiPriority w:val="9"/>
+    <w:rsid w:val="006B2351"/>
+    <w:rPr>
+      <w:rFonts w:eastAsiaTheme="majorEastAsia" w:cstheme="majorBidi"/>
+      <w:b/>
+      <w:bCs/>
+      <w:iCs/>
+      <w:color w:val="C00000"/>
+      <w:sz w:val="24"/>
+    </w:rPr>
+  </w:style>
+  <w:style w:type="character" w:customStyle="1" w:styleId="Heading5Char">
+    <w:name w:val="Heading 5 Char"/>
+    <w:basedOn w:val="DefaultParagraphFont"/>
+    <w:link w:val="Heading5"/>
+    <w:uiPriority w:val="9"/>
+    <w:rsid w:val="006B2351"/>
+    <w:rPr>
+      <w:rFonts w:asciiTheme="majorHAnsi" w:eastAsiaTheme="majorEastAsia" w:hAnsiTheme="majorHAnsi" w:cstheme="majorBidi"/>
+      <w:b/>
+      <w:color w:val="C00000"/>
+      <w:sz w:val="24"/>
+    </w:rPr>
+  </w:style>
+  <w:style w:type="character" w:customStyle="1" w:styleId="Heading6Char">
+    <w:name w:val="Heading 6 Char"/>
+    <w:basedOn w:val="DefaultParagraphFont"/>
+    <w:link w:val="Heading6"/>
+    <w:uiPriority w:val="9"/>
+    <w:rsid w:val="006B2351"/>
+    <w:rPr>
+      <w:rFonts w:asciiTheme="majorHAnsi" w:eastAsiaTheme="majorEastAsia" w:hAnsiTheme="majorHAnsi" w:cstheme="majorBidi"/>
+      <w:b/>
+      <w:iCs/>
+      <w:color w:val="C00000"/>
+      <w:sz w:val="28"/>
+    </w:rPr>
+  </w:style>
+  <w:style w:type="character" w:customStyle="1" w:styleId="Heading7Char">
+    <w:name w:val="Heading 7 Char"/>
+    <w:basedOn w:val="DefaultParagraphFont"/>
+    <w:link w:val="Heading7"/>
+    <w:uiPriority w:val="9"/>
+    <w:semiHidden/>
+    <w:rsid w:val="006B2351"/>
+    <w:rPr>
+      <w:rFonts w:asciiTheme="majorHAnsi" w:eastAsiaTheme="majorEastAsia" w:hAnsiTheme="majorHAnsi" w:cstheme="majorBidi"/>
+      <w:i/>
+      <w:iCs/>
+      <w:color w:val="404040" w:themeColor="text1" w:themeTint="BF"/>
+      <w:sz w:val="20"/>
+    </w:rPr>
+  </w:style>
+  <w:style w:type="character" w:customStyle="1" w:styleId="Heading8Char">
+    <w:name w:val="Heading 8 Char"/>
+    <w:basedOn w:val="DefaultParagraphFont"/>
+    <w:link w:val="Heading8"/>
+    <w:uiPriority w:val="9"/>
+    <w:semiHidden/>
+    <w:rsid w:val="006B2351"/>
+    <w:rPr>
+      <w:rFonts w:asciiTheme="majorHAnsi" w:eastAsiaTheme="majorEastAsia" w:hAnsiTheme="majorHAnsi" w:cstheme="majorBidi"/>
+      <w:color w:val="404040" w:themeColor="text1" w:themeTint="BF"/>
+      <w:sz w:val="20"/>
+      <w:szCs w:val="20"/>
+    </w:rPr>
+  </w:style>
+  <w:style w:type="character" w:customStyle="1" w:styleId="Heading9Char">
+    <w:name w:val="Heading 9 Char"/>
+    <w:basedOn w:val="DefaultParagraphFont"/>
+    <w:link w:val="Heading9"/>
+    <w:uiPriority w:val="9"/>
+    <w:semiHidden/>
+    <w:rsid w:val="006B2351"/>
+    <w:rPr>
+      <w:rFonts w:asciiTheme="majorHAnsi" w:eastAsiaTheme="majorEastAsia" w:hAnsiTheme="majorHAnsi" w:cstheme="majorBidi"/>
+      <w:i/>
+      <w:iCs/>
+      <w:color w:val="404040" w:themeColor="text1" w:themeTint="BF"/>
+      <w:sz w:val="20"/>
+      <w:szCs w:val="20"/>
+    </w:rPr>
   </w:style>
 </w:styles>
 </file>
@@ -2944,12 +5922,262 @@
     <w:name w:val="Normal"/>
     <w:qFormat/>
   </w:style>
-  <w:style w:type="character" w:default="1" w:styleId="Fuentedeprrafopredeter">
+  <w:style w:type="paragraph" w:styleId="Heading1">
+    <w:name w:val="heading 1"/>
+    <w:basedOn w:val="Normal"/>
+    <w:next w:val="Normal"/>
+    <w:link w:val="Heading1Char"/>
+    <w:uiPriority w:val="9"/>
+    <w:qFormat/>
+    <w:rsid w:val="006B2351"/>
+    <w:pPr>
+      <w:keepNext/>
+      <w:keepLines/>
+      <w:numPr>
+        <w:numId w:val="1"/>
+      </w:numPr>
+      <w:spacing w:after="0"/>
+      <w:outlineLvl w:val="0"/>
+    </w:pPr>
+    <w:rPr>
+      <w:rFonts w:eastAsiaTheme="majorEastAsia" w:cstheme="majorBidi"/>
+      <w:b/>
+      <w:bCs/>
+      <w:color w:val="C00000"/>
+      <w:sz w:val="24"/>
+      <w:szCs w:val="28"/>
+    </w:rPr>
+  </w:style>
+  <w:style w:type="paragraph" w:styleId="Heading2">
+    <w:name w:val="heading 2"/>
+    <w:basedOn w:val="Normal"/>
+    <w:next w:val="Normal"/>
+    <w:link w:val="Heading2Char"/>
+    <w:uiPriority w:val="9"/>
+    <w:unhideWhenUsed/>
+    <w:qFormat/>
+    <w:rsid w:val="006B2351"/>
+    <w:pPr>
+      <w:keepNext/>
+      <w:keepLines/>
+      <w:numPr>
+        <w:ilvl w:val="1"/>
+        <w:numId w:val="1"/>
+      </w:numPr>
+      <w:spacing w:after="0"/>
+      <w:outlineLvl w:val="1"/>
+    </w:pPr>
+    <w:rPr>
+      <w:rFonts w:eastAsiaTheme="majorEastAsia" w:cstheme="majorBidi"/>
+      <w:b/>
+      <w:bCs/>
+      <w:color w:val="C00000"/>
+      <w:sz w:val="24"/>
+      <w:szCs w:val="26"/>
+    </w:rPr>
+  </w:style>
+  <w:style w:type="paragraph" w:styleId="Heading3">
+    <w:name w:val="heading 3"/>
+    <w:basedOn w:val="Normal"/>
+    <w:link w:val="Heading3Char"/>
+    <w:uiPriority w:val="9"/>
+    <w:qFormat/>
+    <w:rsid w:val="006B2351"/>
+    <w:pPr>
+      <w:numPr>
+        <w:ilvl w:val="2"/>
+        <w:numId w:val="1"/>
+      </w:numPr>
+      <w:spacing w:beforeAutospacing="1" w:after="0" w:afterAutospacing="1" w:line="240" w:lineRule="auto"/>
+      <w:outlineLvl w:val="2"/>
+    </w:pPr>
+    <w:rPr>
+      <w:rFonts w:eastAsia="Times New Roman" w:cs="Times New Roman"/>
+      <w:b/>
+      <w:bCs/>
+      <w:color w:val="C00000"/>
+      <w:sz w:val="24"/>
+      <w:szCs w:val="27"/>
+      <w:lang w:val="en-US"/>
+    </w:rPr>
+  </w:style>
+  <w:style w:type="paragraph" w:styleId="Heading4">
+    <w:name w:val="heading 4"/>
+    <w:basedOn w:val="Normal"/>
+    <w:next w:val="Normal"/>
+    <w:link w:val="Heading4Char"/>
+    <w:uiPriority w:val="9"/>
+    <w:unhideWhenUsed/>
+    <w:qFormat/>
+    <w:rsid w:val="006B2351"/>
+    <w:pPr>
+      <w:keepNext/>
+      <w:keepLines/>
+      <w:numPr>
+        <w:ilvl w:val="3"/>
+        <w:numId w:val="1"/>
+      </w:numPr>
+      <w:spacing w:after="0"/>
+      <w:jc w:val="both"/>
+      <w:outlineLvl w:val="3"/>
+    </w:pPr>
+    <w:rPr>
+      <w:rFonts w:eastAsiaTheme="majorEastAsia" w:cstheme="majorBidi"/>
+      <w:b/>
+      <w:bCs/>
+      <w:iCs/>
+      <w:color w:val="C00000"/>
+      <w:sz w:val="24"/>
+    </w:rPr>
+  </w:style>
+  <w:style w:type="paragraph" w:styleId="Heading5">
+    <w:name w:val="heading 5"/>
+    <w:basedOn w:val="Normal"/>
+    <w:next w:val="Normal"/>
+    <w:link w:val="Heading5Char"/>
+    <w:uiPriority w:val="9"/>
+    <w:unhideWhenUsed/>
+    <w:qFormat/>
+    <w:rsid w:val="006B2351"/>
+    <w:pPr>
+      <w:keepNext/>
+      <w:keepLines/>
+      <w:numPr>
+        <w:ilvl w:val="4"/>
+        <w:numId w:val="1"/>
+      </w:numPr>
+      <w:spacing w:after="0"/>
+      <w:ind w:left="5"/>
+      <w:outlineLvl w:val="4"/>
+    </w:pPr>
+    <w:rPr>
+      <w:rFonts w:asciiTheme="majorHAnsi" w:eastAsiaTheme="majorEastAsia" w:hAnsiTheme="majorHAnsi" w:cstheme="majorBidi"/>
+      <w:b/>
+      <w:color w:val="C00000"/>
+      <w:sz w:val="24"/>
+    </w:rPr>
+  </w:style>
+  <w:style w:type="paragraph" w:styleId="Heading6">
+    <w:name w:val="heading 6"/>
+    <w:basedOn w:val="Normal"/>
+    <w:next w:val="Normal"/>
+    <w:link w:val="Heading6Char"/>
+    <w:uiPriority w:val="9"/>
+    <w:unhideWhenUsed/>
+    <w:qFormat/>
+    <w:rsid w:val="006B2351"/>
+    <w:pPr>
+      <w:keepNext/>
+      <w:keepLines/>
+      <w:numPr>
+        <w:ilvl w:val="5"/>
+        <w:numId w:val="1"/>
+      </w:numPr>
+      <w:spacing w:before="200" w:after="0"/>
+      <w:outlineLvl w:val="5"/>
+    </w:pPr>
+    <w:rPr>
+      <w:rFonts w:asciiTheme="majorHAnsi" w:eastAsiaTheme="majorEastAsia" w:hAnsiTheme="majorHAnsi" w:cstheme="majorBidi"/>
+      <w:b/>
+      <w:iCs/>
+      <w:color w:val="C00000"/>
+      <w:sz w:val="28"/>
+    </w:rPr>
+  </w:style>
+  <w:style w:type="paragraph" w:styleId="Heading7">
+    <w:name w:val="heading 7"/>
+    <w:basedOn w:val="Normal"/>
+    <w:next w:val="Normal"/>
+    <w:link w:val="Heading7Char"/>
+    <w:uiPriority w:val="9"/>
+    <w:semiHidden/>
+    <w:unhideWhenUsed/>
+    <w:qFormat/>
+    <w:rsid w:val="006B2351"/>
+    <w:pPr>
+      <w:keepNext/>
+      <w:keepLines/>
+      <w:numPr>
+        <w:ilvl w:val="6"/>
+        <w:numId w:val="1"/>
+      </w:numPr>
+      <w:spacing w:before="200" w:after="0"/>
+      <w:jc w:val="both"/>
+      <w:outlineLvl w:val="6"/>
+    </w:pPr>
+    <w:rPr>
+      <w:rFonts w:asciiTheme="majorHAnsi" w:eastAsiaTheme="majorEastAsia" w:hAnsiTheme="majorHAnsi" w:cstheme="majorBidi"/>
+      <w:i/>
+      <w:iCs/>
+      <w:color w:val="404040" w:themeColor="text1" w:themeTint="BF"/>
+      <w:sz w:val="20"/>
+    </w:rPr>
+  </w:style>
+  <w:style w:type="paragraph" w:styleId="Heading8">
+    <w:name w:val="heading 8"/>
+    <w:basedOn w:val="Normal"/>
+    <w:next w:val="Normal"/>
+    <w:link w:val="Heading8Char"/>
+    <w:uiPriority w:val="9"/>
+    <w:semiHidden/>
+    <w:unhideWhenUsed/>
+    <w:qFormat/>
+    <w:rsid w:val="006B2351"/>
+    <w:pPr>
+      <w:keepNext/>
+      <w:keepLines/>
+      <w:numPr>
+        <w:ilvl w:val="7"/>
+        <w:numId w:val="1"/>
+      </w:numPr>
+      <w:spacing w:before="200" w:after="0"/>
+      <w:jc w:val="both"/>
+      <w:outlineLvl w:val="7"/>
+    </w:pPr>
+    <w:rPr>
+      <w:rFonts w:asciiTheme="majorHAnsi" w:eastAsiaTheme="majorEastAsia" w:hAnsiTheme="majorHAnsi" w:cstheme="majorBidi"/>
+      <w:color w:val="404040" w:themeColor="text1" w:themeTint="BF"/>
+      <w:sz w:val="20"/>
+      <w:szCs w:val="20"/>
+    </w:rPr>
+  </w:style>
+  <w:style w:type="paragraph" w:styleId="Heading9">
+    <w:name w:val="heading 9"/>
+    <w:basedOn w:val="Normal"/>
+    <w:next w:val="Normal"/>
+    <w:link w:val="Heading9Char"/>
+    <w:uiPriority w:val="9"/>
+    <w:semiHidden/>
+    <w:unhideWhenUsed/>
+    <w:qFormat/>
+    <w:rsid w:val="006B2351"/>
+    <w:pPr>
+      <w:keepNext/>
+      <w:keepLines/>
+      <w:numPr>
+        <w:ilvl w:val="8"/>
+        <w:numId w:val="1"/>
+      </w:numPr>
+      <w:spacing w:before="200" w:after="0"/>
+      <w:jc w:val="both"/>
+      <w:outlineLvl w:val="8"/>
+    </w:pPr>
+    <w:rPr>
+      <w:rFonts w:asciiTheme="majorHAnsi" w:eastAsiaTheme="majorEastAsia" w:hAnsiTheme="majorHAnsi" w:cstheme="majorBidi"/>
+      <w:i/>
+      <w:iCs/>
+      <w:color w:val="404040" w:themeColor="text1" w:themeTint="BF"/>
+      <w:sz w:val="20"/>
+      <w:szCs w:val="20"/>
+    </w:rPr>
+  </w:style>
+  <w:style w:type="character" w:default="1" w:styleId="DefaultParagraphFont">
     <w:name w:val="Default Paragraph Font"/>
     <w:uiPriority w:val="1"/>
+    <w:semiHidden/>
     <w:unhideWhenUsed/>
   </w:style>
-  <w:style w:type="table" w:default="1" w:styleId="Tablanormal">
+  <w:style w:type="table" w:default="1" w:styleId="TableNormal">
     <w:name w:val="Normal Table"/>
     <w:uiPriority w:val="99"/>
     <w:semiHidden/>
@@ -2964,15 +6192,15 @@
       </w:tblCellMar>
     </w:tblPr>
   </w:style>
-  <w:style w:type="numbering" w:default="1" w:styleId="Sinlista">
+  <w:style w:type="numbering" w:default="1" w:styleId="NoList">
     <w:name w:val="No List"/>
     <w:uiPriority w:val="99"/>
     <w:semiHidden/>
     <w:unhideWhenUsed/>
   </w:style>
-  <w:style w:type="table" w:styleId="Tablaconcuadrcula">
+  <w:style w:type="table" w:styleId="TableGrid">
     <w:name w:val="Table Grid"/>
-    <w:basedOn w:val="Tablanormal"/>
+    <w:basedOn w:val="TableNormal"/>
     <w:uiPriority w:val="59"/>
     <w:rsid w:val="005868B1"/>
     <w:pPr>
@@ -2995,6 +6223,376 @@
         <w:right w:w="108" w:type="dxa"/>
       </w:tblCellMar>
     </w:tblPr>
+  </w:style>
+  <w:style w:type="paragraph" w:styleId="BalloonText">
+    <w:name w:val="Balloon Text"/>
+    <w:basedOn w:val="Normal"/>
+    <w:link w:val="BalloonTextChar"/>
+    <w:uiPriority w:val="99"/>
+    <w:semiHidden/>
+    <w:unhideWhenUsed/>
+    <w:rsid w:val="008F489D"/>
+    <w:pPr>
+      <w:spacing w:after="0" w:line="240" w:lineRule="auto"/>
+    </w:pPr>
+    <w:rPr>
+      <w:rFonts w:ascii="Tahoma" w:hAnsi="Tahoma" w:cs="Tahoma"/>
+      <w:sz w:val="16"/>
+      <w:szCs w:val="16"/>
+    </w:rPr>
+  </w:style>
+  <w:style w:type="character" w:customStyle="1" w:styleId="BalloonTextChar">
+    <w:name w:val="Balloon Text Char"/>
+    <w:basedOn w:val="DefaultParagraphFont"/>
+    <w:link w:val="BalloonText"/>
+    <w:uiPriority w:val="99"/>
+    <w:semiHidden/>
+    <w:rsid w:val="008F489D"/>
+    <w:rPr>
+      <w:rFonts w:ascii="Tahoma" w:hAnsi="Tahoma" w:cs="Tahoma"/>
+      <w:sz w:val="16"/>
+      <w:szCs w:val="16"/>
+    </w:rPr>
+  </w:style>
+  <w:style w:type="paragraph" w:styleId="Header">
+    <w:name w:val="header"/>
+    <w:basedOn w:val="Normal"/>
+    <w:link w:val="HeaderChar"/>
+    <w:uiPriority w:val="99"/>
+    <w:unhideWhenUsed/>
+    <w:rsid w:val="00AE4577"/>
+    <w:pPr>
+      <w:tabs>
+        <w:tab w:val="center" w:pos="4419"/>
+        <w:tab w:val="right" w:pos="8838"/>
+      </w:tabs>
+      <w:spacing w:after="0" w:line="240" w:lineRule="auto"/>
+    </w:pPr>
+  </w:style>
+  <w:style w:type="character" w:customStyle="1" w:styleId="HeaderChar">
+    <w:name w:val="Header Char"/>
+    <w:basedOn w:val="DefaultParagraphFont"/>
+    <w:link w:val="Header"/>
+    <w:uiPriority w:val="99"/>
+    <w:rsid w:val="00AE4577"/>
+  </w:style>
+  <w:style w:type="paragraph" w:styleId="Footer">
+    <w:name w:val="footer"/>
+    <w:basedOn w:val="Normal"/>
+    <w:link w:val="FooterChar"/>
+    <w:uiPriority w:val="99"/>
+    <w:unhideWhenUsed/>
+    <w:rsid w:val="00AE4577"/>
+    <w:pPr>
+      <w:tabs>
+        <w:tab w:val="center" w:pos="4419"/>
+        <w:tab w:val="right" w:pos="8838"/>
+      </w:tabs>
+      <w:spacing w:after="0" w:line="240" w:lineRule="auto"/>
+    </w:pPr>
+  </w:style>
+  <w:style w:type="character" w:customStyle="1" w:styleId="FooterChar">
+    <w:name w:val="Footer Char"/>
+    <w:basedOn w:val="DefaultParagraphFont"/>
+    <w:link w:val="Footer"/>
+    <w:uiPriority w:val="99"/>
+    <w:rsid w:val="00AE4577"/>
+  </w:style>
+  <w:style w:type="paragraph" w:customStyle="1" w:styleId="Cuadrculamedia21">
+    <w:name w:val="Cuadrícula media 21"/>
+    <w:link w:val="Cuadrculamedia2Car"/>
+    <w:uiPriority w:val="1"/>
+    <w:qFormat/>
+    <w:rsid w:val="00C3302A"/>
+    <w:pPr>
+      <w:tabs>
+        <w:tab w:val="left" w:pos="1701"/>
+      </w:tabs>
+      <w:spacing w:after="0" w:line="240" w:lineRule="auto"/>
+    </w:pPr>
+    <w:rPr>
+      <w:rFonts w:ascii="Verdana" w:eastAsia="Times New Roman" w:hAnsi="Verdana" w:cs="Times New Roman"/>
+      <w:spacing w:val="-10"/>
+      <w:sz w:val="20"/>
+      <w:szCs w:val="20"/>
+      <w:lang w:eastAsia="es-ES"/>
+    </w:rPr>
+  </w:style>
+  <w:style w:type="character" w:customStyle="1" w:styleId="Cuadrculamedia2Car">
+    <w:name w:val="Cuadrícula media 2 Car"/>
+    <w:link w:val="Cuadrculamedia21"/>
+    <w:uiPriority w:val="1"/>
+    <w:locked/>
+    <w:rsid w:val="00C3302A"/>
+    <w:rPr>
+      <w:rFonts w:ascii="Verdana" w:eastAsia="Times New Roman" w:hAnsi="Verdana" w:cs="Times New Roman"/>
+      <w:spacing w:val="-10"/>
+      <w:sz w:val="20"/>
+      <w:szCs w:val="20"/>
+      <w:lang w:eastAsia="es-ES"/>
+    </w:rPr>
+  </w:style>
+  <w:style w:type="table" w:styleId="MediumList2-Accent2">
+    <w:name w:val="Medium List 2 Accent 2"/>
+    <w:basedOn w:val="TableNormal"/>
+    <w:uiPriority w:val="66"/>
+    <w:rsid w:val="00C3302A"/>
+    <w:pPr>
+      <w:spacing w:after="0" w:line="240" w:lineRule="auto"/>
+    </w:pPr>
+    <w:rPr>
+      <w:rFonts w:asciiTheme="majorHAnsi" w:eastAsiaTheme="majorEastAsia" w:hAnsiTheme="majorHAnsi" w:cstheme="majorBidi"/>
+      <w:color w:val="000000" w:themeColor="text1"/>
+      <w:lang w:eastAsia="es-CO"/>
+    </w:rPr>
+    <w:tblPr>
+      <w:tblStyleRowBandSize w:val="1"/>
+      <w:tblStyleColBandSize w:val="1"/>
+      <w:tblInd w:w="0" w:type="dxa"/>
+      <w:tblBorders>
+        <w:top w:val="single" w:sz="8" w:space="0" w:color="C0504D" w:themeColor="accent2"/>
+        <w:left w:val="single" w:sz="8" w:space="0" w:color="C0504D" w:themeColor="accent2"/>
+        <w:bottom w:val="single" w:sz="8" w:space="0" w:color="C0504D" w:themeColor="accent2"/>
+        <w:right w:val="single" w:sz="8" w:space="0" w:color="C0504D" w:themeColor="accent2"/>
+      </w:tblBorders>
+      <w:tblCellMar>
+        <w:top w:w="0" w:type="dxa"/>
+        <w:left w:w="108" w:type="dxa"/>
+        <w:bottom w:w="0" w:type="dxa"/>
+        <w:right w:w="108" w:type="dxa"/>
+      </w:tblCellMar>
+    </w:tblPr>
+    <w:tblStylePr w:type="firstRow">
+      <w:rPr>
+        <w:sz w:val="24"/>
+        <w:szCs w:val="24"/>
+      </w:rPr>
+      <w:tblPr/>
+      <w:tcPr>
+        <w:tcBorders>
+          <w:top w:val="nil"/>
+          <w:left w:val="nil"/>
+          <w:bottom w:val="single" w:sz="24" w:space="0" w:color="C0504D" w:themeColor="accent2"/>
+          <w:right w:val="nil"/>
+          <w:insideH w:val="nil"/>
+          <w:insideV w:val="nil"/>
+        </w:tcBorders>
+        <w:shd w:val="clear" w:color="auto" w:fill="FFFFFF" w:themeFill="background1"/>
+      </w:tcPr>
+    </w:tblStylePr>
+    <w:tblStylePr w:type="lastRow">
+      <w:tblPr/>
+      <w:tcPr>
+        <w:tcBorders>
+          <w:top w:val="single" w:sz="8" w:space="0" w:color="C0504D" w:themeColor="accent2"/>
+          <w:left w:val="nil"/>
+          <w:bottom w:val="nil"/>
+          <w:right w:val="nil"/>
+          <w:insideH w:val="nil"/>
+          <w:insideV w:val="nil"/>
+        </w:tcBorders>
+        <w:shd w:val="clear" w:color="auto" w:fill="FFFFFF" w:themeFill="background1"/>
+      </w:tcPr>
+    </w:tblStylePr>
+    <w:tblStylePr w:type="firstCol">
+      <w:tblPr/>
+      <w:tcPr>
+        <w:tcBorders>
+          <w:top w:val="nil"/>
+          <w:left w:val="nil"/>
+          <w:bottom w:val="nil"/>
+          <w:right w:val="single" w:sz="8" w:space="0" w:color="C0504D" w:themeColor="accent2"/>
+          <w:insideH w:val="nil"/>
+          <w:insideV w:val="nil"/>
+        </w:tcBorders>
+        <w:shd w:val="clear" w:color="auto" w:fill="FFFFFF" w:themeFill="background1"/>
+      </w:tcPr>
+    </w:tblStylePr>
+    <w:tblStylePr w:type="lastCol">
+      <w:tblPr/>
+      <w:tcPr>
+        <w:tcBorders>
+          <w:top w:val="nil"/>
+          <w:left w:val="single" w:sz="8" w:space="0" w:color="C0504D" w:themeColor="accent2"/>
+          <w:bottom w:val="nil"/>
+          <w:right w:val="nil"/>
+          <w:insideH w:val="nil"/>
+          <w:insideV w:val="nil"/>
+        </w:tcBorders>
+        <w:shd w:val="clear" w:color="auto" w:fill="FFFFFF" w:themeFill="background1"/>
+      </w:tcPr>
+    </w:tblStylePr>
+    <w:tblStylePr w:type="band1Vert">
+      <w:tblPr/>
+      <w:tcPr>
+        <w:tcBorders>
+          <w:left w:val="nil"/>
+          <w:right w:val="nil"/>
+          <w:insideH w:val="nil"/>
+          <w:insideV w:val="nil"/>
+        </w:tcBorders>
+        <w:shd w:val="clear" w:color="auto" w:fill="EFD3D2" w:themeFill="accent2" w:themeFillTint="3F"/>
+      </w:tcPr>
+    </w:tblStylePr>
+    <w:tblStylePr w:type="band1Horz">
+      <w:tblPr/>
+      <w:tcPr>
+        <w:tcBorders>
+          <w:top w:val="nil"/>
+          <w:bottom w:val="nil"/>
+          <w:insideH w:val="nil"/>
+          <w:insideV w:val="nil"/>
+        </w:tcBorders>
+        <w:shd w:val="clear" w:color="auto" w:fill="EFD3D2" w:themeFill="accent2" w:themeFillTint="3F"/>
+      </w:tcPr>
+    </w:tblStylePr>
+    <w:tblStylePr w:type="nwCell">
+      <w:tblPr/>
+      <w:tcPr>
+        <w:shd w:val="clear" w:color="auto" w:fill="FFFFFF" w:themeFill="background1"/>
+      </w:tcPr>
+    </w:tblStylePr>
+    <w:tblStylePr w:type="swCell">
+      <w:tblPr/>
+      <w:tcPr>
+        <w:tcBorders>
+          <w:top w:val="nil"/>
+        </w:tcBorders>
+      </w:tcPr>
+    </w:tblStylePr>
+  </w:style>
+  <w:style w:type="character" w:customStyle="1" w:styleId="Heading1Char">
+    <w:name w:val="Heading 1 Char"/>
+    <w:basedOn w:val="DefaultParagraphFont"/>
+    <w:link w:val="Heading1"/>
+    <w:uiPriority w:val="9"/>
+    <w:rsid w:val="006B2351"/>
+    <w:rPr>
+      <w:rFonts w:eastAsiaTheme="majorEastAsia" w:cstheme="majorBidi"/>
+      <w:b/>
+      <w:bCs/>
+      <w:color w:val="C00000"/>
+      <w:sz w:val="24"/>
+      <w:szCs w:val="28"/>
+    </w:rPr>
+  </w:style>
+  <w:style w:type="character" w:customStyle="1" w:styleId="Heading2Char">
+    <w:name w:val="Heading 2 Char"/>
+    <w:basedOn w:val="DefaultParagraphFont"/>
+    <w:link w:val="Heading2"/>
+    <w:uiPriority w:val="9"/>
+    <w:rsid w:val="006B2351"/>
+    <w:rPr>
+      <w:rFonts w:eastAsiaTheme="majorEastAsia" w:cstheme="majorBidi"/>
+      <w:b/>
+      <w:bCs/>
+      <w:color w:val="C00000"/>
+      <w:sz w:val="24"/>
+      <w:szCs w:val="26"/>
+    </w:rPr>
+  </w:style>
+  <w:style w:type="character" w:customStyle="1" w:styleId="Heading3Char">
+    <w:name w:val="Heading 3 Char"/>
+    <w:basedOn w:val="DefaultParagraphFont"/>
+    <w:link w:val="Heading3"/>
+    <w:uiPriority w:val="9"/>
+    <w:rsid w:val="006B2351"/>
+    <w:rPr>
+      <w:rFonts w:eastAsia="Times New Roman" w:cs="Times New Roman"/>
+      <w:b/>
+      <w:bCs/>
+      <w:color w:val="C00000"/>
+      <w:sz w:val="24"/>
+      <w:szCs w:val="27"/>
+      <w:lang w:val="en-US"/>
+    </w:rPr>
+  </w:style>
+  <w:style w:type="character" w:customStyle="1" w:styleId="Heading4Char">
+    <w:name w:val="Heading 4 Char"/>
+    <w:basedOn w:val="DefaultParagraphFont"/>
+    <w:link w:val="Heading4"/>
+    <w:uiPriority w:val="9"/>
+    <w:rsid w:val="006B2351"/>
+    <w:rPr>
+      <w:rFonts w:eastAsiaTheme="majorEastAsia" w:cstheme="majorBidi"/>
+      <w:b/>
+      <w:bCs/>
+      <w:iCs/>
+      <w:color w:val="C00000"/>
+      <w:sz w:val="24"/>
+    </w:rPr>
+  </w:style>
+  <w:style w:type="character" w:customStyle="1" w:styleId="Heading5Char">
+    <w:name w:val="Heading 5 Char"/>
+    <w:basedOn w:val="DefaultParagraphFont"/>
+    <w:link w:val="Heading5"/>
+    <w:uiPriority w:val="9"/>
+    <w:rsid w:val="006B2351"/>
+    <w:rPr>
+      <w:rFonts w:asciiTheme="majorHAnsi" w:eastAsiaTheme="majorEastAsia" w:hAnsiTheme="majorHAnsi" w:cstheme="majorBidi"/>
+      <w:b/>
+      <w:color w:val="C00000"/>
+      <w:sz w:val="24"/>
+    </w:rPr>
+  </w:style>
+  <w:style w:type="character" w:customStyle="1" w:styleId="Heading6Char">
+    <w:name w:val="Heading 6 Char"/>
+    <w:basedOn w:val="DefaultParagraphFont"/>
+    <w:link w:val="Heading6"/>
+    <w:uiPriority w:val="9"/>
+    <w:rsid w:val="006B2351"/>
+    <w:rPr>
+      <w:rFonts w:asciiTheme="majorHAnsi" w:eastAsiaTheme="majorEastAsia" w:hAnsiTheme="majorHAnsi" w:cstheme="majorBidi"/>
+      <w:b/>
+      <w:iCs/>
+      <w:color w:val="C00000"/>
+      <w:sz w:val="28"/>
+    </w:rPr>
+  </w:style>
+  <w:style w:type="character" w:customStyle="1" w:styleId="Heading7Char">
+    <w:name w:val="Heading 7 Char"/>
+    <w:basedOn w:val="DefaultParagraphFont"/>
+    <w:link w:val="Heading7"/>
+    <w:uiPriority w:val="9"/>
+    <w:semiHidden/>
+    <w:rsid w:val="006B2351"/>
+    <w:rPr>
+      <w:rFonts w:asciiTheme="majorHAnsi" w:eastAsiaTheme="majorEastAsia" w:hAnsiTheme="majorHAnsi" w:cstheme="majorBidi"/>
+      <w:i/>
+      <w:iCs/>
+      <w:color w:val="404040" w:themeColor="text1" w:themeTint="BF"/>
+      <w:sz w:val="20"/>
+    </w:rPr>
+  </w:style>
+  <w:style w:type="character" w:customStyle="1" w:styleId="Heading8Char">
+    <w:name w:val="Heading 8 Char"/>
+    <w:basedOn w:val="DefaultParagraphFont"/>
+    <w:link w:val="Heading8"/>
+    <w:uiPriority w:val="9"/>
+    <w:semiHidden/>
+    <w:rsid w:val="006B2351"/>
+    <w:rPr>
+      <w:rFonts w:asciiTheme="majorHAnsi" w:eastAsiaTheme="majorEastAsia" w:hAnsiTheme="majorHAnsi" w:cstheme="majorBidi"/>
+      <w:color w:val="404040" w:themeColor="text1" w:themeTint="BF"/>
+      <w:sz w:val="20"/>
+      <w:szCs w:val="20"/>
+    </w:rPr>
+  </w:style>
+  <w:style w:type="character" w:customStyle="1" w:styleId="Heading9Char">
+    <w:name w:val="Heading 9 Char"/>
+    <w:basedOn w:val="DefaultParagraphFont"/>
+    <w:link w:val="Heading9"/>
+    <w:uiPriority w:val="9"/>
+    <w:semiHidden/>
+    <w:rsid w:val="006B2351"/>
+    <w:rPr>
+      <w:rFonts w:asciiTheme="majorHAnsi" w:eastAsiaTheme="majorEastAsia" w:hAnsiTheme="majorHAnsi" w:cstheme="majorBidi"/>
+      <w:i/>
+      <w:iCs/>
+      <w:color w:val="404040" w:themeColor="text1" w:themeTint="BF"/>
+      <w:sz w:val="20"/>
+      <w:szCs w:val="20"/>
+    </w:rPr>
   </w:style>
 </w:styles>
 </file>
@@ -3289,7 +6887,7 @@
 </file>
 
 <file path=customXml/itemProps1.xml><?xml version="1.0" encoding="utf-8"?>
-<ds:datastoreItem xmlns:ds="http://schemas.openxmlformats.org/officeDocument/2006/customXml" ds:itemID="{86F1814C-3EBE-489B-8C17-4D0E054F68C3}">
+<ds:datastoreItem xmlns:ds="http://schemas.openxmlformats.org/officeDocument/2006/customXml" ds:itemID="{F81AEBB5-DAEB-49D3-AC42-7E50756287BF}">
   <ds:schemaRefs>
     <ds:schemaRef ds:uri="http://schemas.openxmlformats.org/officeDocument/2006/bibliography"/>
   </ds:schemaRefs>

</xml_diff>

<commit_message>
Se agrega diagrama de objetos para la actividad de creación de crédito
</commit_message>
<xml_diff>
--- a/Análisis y diseño de software/Taller 4/Borradores/Actividades proceso.docx
+++ b/Análisis y diseño de software/Taller 4/Borradores/Actividades proceso.docx
@@ -4,7 +4,7 @@
   <w:body>
     <w:tbl>
       <w:tblPr>
-        <w:tblStyle w:val="MediumList2-Accent2"/>
+        <w:tblStyle w:val="Listamedia2-nfasis2"/>
         <w:tblW w:w="0" w:type="auto"/>
         <w:jc w:val="center"/>
         <w:tblLook w:val="04A0" w:firstRow="1" w:lastRow="0" w:firstColumn="1" w:lastColumn="0" w:noHBand="0" w:noVBand="1"/>
@@ -832,7 +832,7 @@
     <w:p/>
     <w:p>
       <w:pPr>
-        <w:pStyle w:val="Heading2"/>
+        <w:pStyle w:val="Ttulo2"/>
       </w:pPr>
       <w:bookmarkStart w:id="0" w:name="_Toc356217702"/>
       <w:r>
@@ -869,7 +869,7 @@
     </w:p>
     <w:p>
       <w:pPr>
-        <w:pStyle w:val="Heading2"/>
+        <w:pStyle w:val="Ttulo2"/>
         <w:numPr>
           <w:ilvl w:val="0"/>
           <w:numId w:val="0"/>
@@ -882,7 +882,7 @@
     </w:p>
     <w:p>
       <w:pPr>
-        <w:pStyle w:val="Heading2"/>
+        <w:pStyle w:val="Ttulo2"/>
       </w:pPr>
       <w:r>
         <w:t xml:space="preserve">Descripción </w:t>
@@ -913,7 +913,7 @@
     </w:p>
     <w:tbl>
       <w:tblPr>
-        <w:tblStyle w:val="TableGrid"/>
+        <w:tblStyle w:val="Tablaconcuadrcula"/>
         <w:tblW w:w="0" w:type="auto"/>
         <w:tblLook w:val="04A0" w:firstRow="1" w:lastRow="0" w:firstColumn="1" w:lastColumn="0" w:noHBand="0" w:noVBand="1"/>
       </w:tblPr>
@@ -1127,7 +1127,7 @@
     </w:p>
     <w:tbl>
       <w:tblPr>
-        <w:tblStyle w:val="TableGrid"/>
+        <w:tblStyle w:val="Tablaconcuadrcula"/>
         <w:tblW w:w="0" w:type="auto"/>
         <w:tblLook w:val="04A0" w:firstRow="1" w:lastRow="0" w:firstColumn="1" w:lastColumn="0" w:noHBand="0" w:noVBand="1"/>
       </w:tblPr>
@@ -1337,7 +1337,7 @@
     <w:p/>
     <w:tbl>
       <w:tblPr>
-        <w:tblStyle w:val="TableGrid"/>
+        <w:tblStyle w:val="Tablaconcuadrcula"/>
         <w:tblW w:w="0" w:type="auto"/>
         <w:tblLook w:val="04A0" w:firstRow="1" w:lastRow="0" w:firstColumn="1" w:lastColumn="0" w:noHBand="0" w:noVBand="1"/>
       </w:tblPr>
@@ -1551,7 +1551,7 @@
     <w:p/>
     <w:tbl>
       <w:tblPr>
-        <w:tblStyle w:val="TableGrid"/>
+        <w:tblStyle w:val="Tablaconcuadrcula"/>
         <w:tblW w:w="0" w:type="auto"/>
         <w:tblLook w:val="04A0" w:firstRow="1" w:lastRow="0" w:firstColumn="1" w:lastColumn="0" w:noHBand="0" w:noVBand="1"/>
       </w:tblPr>
@@ -1762,7 +1762,7 @@
     <w:p/>
     <w:tbl>
       <w:tblPr>
-        <w:tblStyle w:val="TableGrid"/>
+        <w:tblStyle w:val="Tablaconcuadrcula"/>
         <w:tblW w:w="0" w:type="auto"/>
         <w:tblLook w:val="04A0" w:firstRow="1" w:lastRow="0" w:firstColumn="1" w:lastColumn="0" w:noHBand="0" w:noVBand="1"/>
       </w:tblPr>
@@ -1981,7 +1981,7 @@
     <w:p/>
     <w:tbl>
       <w:tblPr>
-        <w:tblStyle w:val="TableGrid"/>
+        <w:tblStyle w:val="Tablaconcuadrcula"/>
         <w:tblW w:w="0" w:type="auto"/>
         <w:tblLook w:val="04A0" w:firstRow="1" w:lastRow="0" w:firstColumn="1" w:lastColumn="0" w:noHBand="0" w:noVBand="1"/>
       </w:tblPr>
@@ -2191,7 +2191,7 @@
     <w:p/>
     <w:tbl>
       <w:tblPr>
-        <w:tblStyle w:val="TableGrid"/>
+        <w:tblStyle w:val="Tablaconcuadrcula"/>
         <w:tblW w:w="0" w:type="auto"/>
         <w:tblLook w:val="04A0" w:firstRow="1" w:lastRow="0" w:firstColumn="1" w:lastColumn="0" w:noHBand="0" w:noVBand="1"/>
       </w:tblPr>
@@ -2405,7 +2405,7 @@
     <w:p/>
     <w:tbl>
       <w:tblPr>
-        <w:tblStyle w:val="TableGrid"/>
+        <w:tblStyle w:val="Tablaconcuadrcula"/>
         <w:tblW w:w="0" w:type="auto"/>
         <w:tblLook w:val="04A0" w:firstRow="1" w:lastRow="0" w:firstColumn="1" w:lastColumn="0" w:noHBand="0" w:noVBand="1"/>
       </w:tblPr>
@@ -2628,7 +2628,7 @@
     <w:p/>
     <w:tbl>
       <w:tblPr>
-        <w:tblStyle w:val="TableGrid"/>
+        <w:tblStyle w:val="Tablaconcuadrcula"/>
         <w:tblW w:w="0" w:type="auto"/>
         <w:tblLook w:val="04A0" w:firstRow="1" w:lastRow="0" w:firstColumn="1" w:lastColumn="0" w:noHBand="0" w:noVBand="1"/>
       </w:tblPr>
@@ -2844,7 +2844,7 @@
     <w:p/>
     <w:tbl>
       <w:tblPr>
-        <w:tblStyle w:val="TableGrid"/>
+        <w:tblStyle w:val="Tablaconcuadrcula"/>
         <w:tblW w:w="0" w:type="auto"/>
         <w:tblLook w:val="04A0" w:firstRow="1" w:lastRow="0" w:firstColumn="1" w:lastColumn="0" w:noHBand="0" w:noVBand="1"/>
       </w:tblPr>
@@ -3064,7 +3064,7 @@
     <w:p/>
     <w:tbl>
       <w:tblPr>
-        <w:tblStyle w:val="TableGrid"/>
+        <w:tblStyle w:val="Tablaconcuadrcula"/>
         <w:tblW w:w="0" w:type="auto"/>
         <w:tblLook w:val="04A0" w:firstRow="1" w:lastRow="0" w:firstColumn="1" w:lastColumn="0" w:noHBand="0" w:noVBand="1"/>
       </w:tblPr>
@@ -3274,7 +3274,7 @@
     <w:p/>
     <w:tbl>
       <w:tblPr>
-        <w:tblStyle w:val="TableGrid"/>
+        <w:tblStyle w:val="Tablaconcuadrcula"/>
         <w:tblW w:w="0" w:type="auto"/>
         <w:tblLook w:val="04A0" w:firstRow="1" w:lastRow="0" w:firstColumn="1" w:lastColumn="0" w:noHBand="0" w:noVBand="1"/>
       </w:tblPr>
@@ -3483,7 +3483,7 @@
     </w:tbl>
     <w:p>
       <w:pPr>
-        <w:pStyle w:val="Heading2"/>
+        <w:pStyle w:val="Ttulo2"/>
         <w:numPr>
           <w:ilvl w:val="0"/>
           <w:numId w:val="0"/>
@@ -3494,7 +3494,7 @@
     <w:p/>
     <w:p>
       <w:pPr>
-        <w:pStyle w:val="Heading2"/>
+        <w:pStyle w:val="Ttulo2"/>
       </w:pPr>
       <w:r>
         <w:t>Vista de negocio</w:t>
@@ -3503,7 +3503,7 @@
     <w:p/>
     <w:p>
       <w:pPr>
-        <w:pStyle w:val="Heading3"/>
+        <w:pStyle w:val="Ttulo3"/>
         <w:ind w:left="450"/>
         <w:jc w:val="both"/>
       </w:pPr>
@@ -3590,8 +3590,6 @@
       </w:r>
     </w:p>
     <w:p>
-      <w:bookmarkStart w:id="1" w:name="_GoBack"/>
-      <w:bookmarkEnd w:id="1"/>
       <w:r>
         <w:rPr>
           <w:noProof/>
@@ -3652,7 +3650,7 @@
     </w:p>
     <w:p>
       <w:pPr>
-        <w:pStyle w:val="Heading3"/>
+        <w:pStyle w:val="Ttulo3"/>
         <w:ind w:left="450"/>
         <w:jc w:val="both"/>
         <w:rPr>
@@ -3668,7 +3666,7 @@
     </w:p>
     <w:tbl>
       <w:tblPr>
-        <w:tblStyle w:val="TableGrid"/>
+        <w:tblStyle w:val="Tablaconcuadrcula"/>
         <w:tblW w:w="5000" w:type="pct"/>
         <w:tblLook w:val="04A0" w:firstRow="1" w:lastRow="0" w:firstColumn="1" w:lastColumn="0" w:noHBand="0" w:noVBand="1"/>
       </w:tblPr>
@@ -3864,7 +3862,7 @@
     <w:p/>
     <w:p>
       <w:pPr>
-        <w:pStyle w:val="Heading2"/>
+        <w:pStyle w:val="Ttulo2"/>
       </w:pPr>
       <w:r>
         <w:t>Vista de información</w:t>
@@ -3873,7 +3871,7 @@
     <w:p/>
     <w:p>
       <w:pPr>
-        <w:pStyle w:val="Heading3"/>
+        <w:pStyle w:val="Ttulo3"/>
         <w:ind w:left="450"/>
         <w:jc w:val="both"/>
         <w:rPr>
@@ -3889,7 +3887,7 @@
     </w:p>
     <w:p>
       <w:pPr>
-        <w:pStyle w:val="Heading3"/>
+        <w:pStyle w:val="Ttulo3"/>
         <w:numPr>
           <w:ilvl w:val="0"/>
           <w:numId w:val="0"/>
@@ -3930,7 +3928,7 @@
     </w:p>
     <w:p>
       <w:pPr>
-        <w:pStyle w:val="Heading3"/>
+        <w:pStyle w:val="Ttulo3"/>
         <w:numPr>
           <w:ilvl w:val="0"/>
           <w:numId w:val="0"/>
@@ -3962,7 +3960,7 @@
     </w:p>
     <w:p>
       <w:pPr>
-        <w:pStyle w:val="Heading3"/>
+        <w:pStyle w:val="Ttulo3"/>
         <w:numPr>
           <w:ilvl w:val="0"/>
           <w:numId w:val="0"/>
@@ -4030,7 +4028,7 @@
     </w:p>
     <w:p>
       <w:pPr>
-        <w:pStyle w:val="Heading2"/>
+        <w:pStyle w:val="Ttulo2"/>
         <w:numPr>
           <w:ilvl w:val="0"/>
           <w:numId w:val="0"/>
@@ -4040,7 +4038,7 @@
     </w:p>
     <w:p>
       <w:pPr>
-        <w:pStyle w:val="Heading2"/>
+        <w:pStyle w:val="Ttulo2"/>
         <w:numPr>
           <w:ilvl w:val="0"/>
           <w:numId w:val="0"/>
@@ -4050,7 +4048,7 @@
     </w:p>
     <w:p>
       <w:pPr>
-        <w:pStyle w:val="Heading3"/>
+        <w:pStyle w:val="Ttulo3"/>
         <w:ind w:left="450"/>
         <w:jc w:val="both"/>
         <w:rPr>
@@ -4066,7 +4064,7 @@
     </w:p>
     <w:p>
       <w:pPr>
-        <w:pStyle w:val="Heading2"/>
+        <w:pStyle w:val="Ttulo2"/>
         <w:numPr>
           <w:ilvl w:val="0"/>
           <w:numId w:val="0"/>
@@ -4131,7 +4129,7 @@
     </w:p>
     <w:p>
       <w:pPr>
-        <w:pStyle w:val="Heading3"/>
+        <w:pStyle w:val="Ttulo3"/>
         <w:ind w:left="450"/>
         <w:jc w:val="both"/>
         <w:rPr>
@@ -4147,11 +4145,71 @@
     </w:p>
     <w:p>
       <w:pPr>
-        <w:pStyle w:val="Heading2"/>
+        <w:pStyle w:val="Ttulo2"/>
+        <w:numPr>
+          <w:ilvl w:val="0"/>
+          <w:numId w:val="0"/>
+        </w:numPr>
       </w:pPr>
     </w:p>
-    <w:p/>
-    <w:p/>
+    <w:p>
+      <w:r>
+        <w:rPr>
+          <w:noProof/>
+          <w:lang w:eastAsia="es-CO"/>
+        </w:rPr>
+        <w:drawing>
+          <wp:inline distT="0" distB="0" distL="0" distR="0">
+            <wp:extent cx="5612130" cy="3452967"/>
+            <wp:effectExtent l="0" t="0" r="7620" b="0"/>
+            <wp:docPr id="2" name="Imagen 2"/>
+            <wp:cNvGraphicFramePr>
+              <a:graphicFrameLocks xmlns:a="http://schemas.openxmlformats.org/drawingml/2006/main" noChangeAspect="1"/>
+            </wp:cNvGraphicFramePr>
+            <a:graphic xmlns:a="http://schemas.openxmlformats.org/drawingml/2006/main">
+              <a:graphicData uri="http://schemas.openxmlformats.org/drawingml/2006/picture">
+                <pic:pic xmlns:pic="http://schemas.openxmlformats.org/drawingml/2006/picture">
+                  <pic:nvPicPr>
+                    <pic:cNvPr id="0" name="Picture 1"/>
+                    <pic:cNvPicPr>
+                      <a:picLocks noChangeAspect="1" noChangeArrowheads="1"/>
+                    </pic:cNvPicPr>
+                  </pic:nvPicPr>
+                  <pic:blipFill>
+                    <a:blip r:embed="rId15">
+                      <a:extLst>
+                        <a:ext uri="{28A0092B-C50C-407E-A947-70E740481C1C}">
+                          <a14:useLocalDpi xmlns:a14="http://schemas.microsoft.com/office/drawing/2010/main" val="0"/>
+                        </a:ext>
+                      </a:extLst>
+                    </a:blip>
+                    <a:srcRect/>
+                    <a:stretch>
+                      <a:fillRect/>
+                    </a:stretch>
+                  </pic:blipFill>
+                  <pic:spPr bwMode="auto">
+                    <a:xfrm>
+                      <a:off x="0" y="0"/>
+                      <a:ext cx="5612130" cy="3452967"/>
+                    </a:xfrm>
+                    <a:prstGeom prst="rect">
+                      <a:avLst/>
+                    </a:prstGeom>
+                    <a:noFill/>
+                    <a:ln>
+                      <a:noFill/>
+                    </a:ln>
+                  </pic:spPr>
+                </pic:pic>
+              </a:graphicData>
+            </a:graphic>
+          </wp:inline>
+        </w:drawing>
+      </w:r>
+      <w:bookmarkStart w:id="1" w:name="_GoBack"/>
+      <w:bookmarkEnd w:id="1"/>
+    </w:p>
     <w:p/>
     <w:p/>
     <w:p/>
@@ -4159,7 +4217,7 @@
     <w:p/>
     <w:p>
       <w:pPr>
-        <w:pStyle w:val="Heading3"/>
+        <w:pStyle w:val="Ttulo3"/>
         <w:ind w:left="708" w:hanging="689"/>
         <w:jc w:val="both"/>
         <w:rPr>
@@ -4211,7 +4269,6 @@
           <w:noProof/>
           <w:lang w:eastAsia="es-CO"/>
         </w:rPr>
-        <w:lastRenderedPageBreak/>
         <w:t>Cargar solicitud: En éste flujo el cliente es el que dispara el mensaje inicial de solicitud de crédito. El Banco realiza la búsqueda del cliente dentro del conjunto de clientes habilitados, si lo encuentra quiere decir que se puede proceder a crear la solicitud de crédito teniendo en cuenta los datos del cliente y los datos de la solicitud.</w:t>
       </w:r>
     </w:p>
@@ -4227,6 +4284,7 @@
           <w:noProof/>
           <w:lang w:eastAsia="es-CO"/>
         </w:rPr>
+        <w:lastRenderedPageBreak/>
         <w:drawing>
           <wp:inline distT="0" distB="0" distL="0" distR="0" wp14:anchorId="79D33254" wp14:editId="363EBCAC">
             <wp:extent cx="5612130" cy="2268591"/>
@@ -4245,7 +4303,7 @@
                     </pic:cNvPicPr>
                   </pic:nvPicPr>
                   <pic:blipFill>
-                    <a:blip r:embed="rId15">
+                    <a:blip r:embed="rId16">
                       <a:extLst>
                         <a:ext uri="{28A0092B-C50C-407E-A947-70E740481C1C}">
                           <a14:useLocalDpi xmlns:a14="http://schemas.microsoft.com/office/drawing/2010/main" val="0"/>
@@ -4312,7 +4370,7 @@
                     </pic:cNvPicPr>
                   </pic:nvPicPr>
                   <pic:blipFill>
-                    <a:blip r:embed="rId16">
+                    <a:blip r:embed="rId17">
                       <a:extLst>
                         <a:ext uri="{28A0092B-C50C-407E-A947-70E740481C1C}">
                           <a14:useLocalDpi xmlns:a14="http://schemas.microsoft.com/office/drawing/2010/main" val="0"/>
@@ -4376,7 +4434,7 @@
                     </pic:cNvPicPr>
                   </pic:nvPicPr>
                   <pic:blipFill>
-                    <a:blip r:embed="rId17">
+                    <a:blip r:embed="rId18">
                       <a:extLst>
                         <a:ext uri="{28A0092B-C50C-407E-A947-70E740481C1C}">
                           <a14:useLocalDpi xmlns:a14="http://schemas.microsoft.com/office/drawing/2010/main" val="0"/>
@@ -4449,7 +4507,7 @@
                     </pic:cNvPicPr>
                   </pic:nvPicPr>
                   <pic:blipFill>
-                    <a:blip r:embed="rId18">
+                    <a:blip r:embed="rId19">
                       <a:extLst>
                         <a:ext uri="{28A0092B-C50C-407E-A947-70E740481C1C}">
                           <a14:useLocalDpi xmlns:a14="http://schemas.microsoft.com/office/drawing/2010/main" val="0"/>
@@ -4525,7 +4583,7 @@
                     </pic:cNvPicPr>
                   </pic:nvPicPr>
                   <pic:blipFill>
-                    <a:blip r:embed="rId19">
+                    <a:blip r:embed="rId20">
                       <a:extLst>
                         <a:ext uri="{28A0092B-C50C-407E-A947-70E740481C1C}">
                           <a14:useLocalDpi xmlns:a14="http://schemas.microsoft.com/office/drawing/2010/main" val="0"/>
@@ -4634,7 +4692,7 @@
     <w:lvl w:ilvl="0">
       <w:start w:val="1"/>
       <w:numFmt w:val="decimal"/>
-      <w:pStyle w:val="Heading1"/>
+      <w:pStyle w:val="Ttulo1"/>
       <w:lvlText w:val="%1"/>
       <w:lvlJc w:val="left"/>
       <w:pPr>
@@ -4648,7 +4706,7 @@
     <w:lvl w:ilvl="1">
       <w:start w:val="1"/>
       <w:numFmt w:val="decimal"/>
-      <w:pStyle w:val="Heading2"/>
+      <w:pStyle w:val="Ttulo2"/>
       <w:lvlText w:val="%1.%2"/>
       <w:lvlJc w:val="left"/>
       <w:pPr>
@@ -4661,7 +4719,7 @@
     <w:lvl w:ilvl="2">
       <w:start w:val="1"/>
       <w:numFmt w:val="decimal"/>
-      <w:pStyle w:val="Heading3"/>
+      <w:pStyle w:val="Ttulo3"/>
       <w:lvlText w:val="%1.%2.%3"/>
       <w:lvlJc w:val="left"/>
       <w:pPr>
@@ -4675,7 +4733,7 @@
     <w:lvl w:ilvl="3">
       <w:start w:val="1"/>
       <w:numFmt w:val="decimal"/>
-      <w:pStyle w:val="Heading4"/>
+      <w:pStyle w:val="Ttulo4"/>
       <w:lvlText w:val="%1.%2.%3.%4"/>
       <w:lvlJc w:val="left"/>
       <w:pPr>
@@ -4688,7 +4746,7 @@
     <w:lvl w:ilvl="4">
       <w:start w:val="1"/>
       <w:numFmt w:val="decimal"/>
-      <w:pStyle w:val="Heading5"/>
+      <w:pStyle w:val="Ttulo5"/>
       <w:lvlText w:val="%1.%2.%3.%4.%5"/>
       <w:lvlJc w:val="left"/>
       <w:pPr>
@@ -4725,7 +4783,7 @@
     <w:lvl w:ilvl="5">
       <w:start w:val="1"/>
       <w:numFmt w:val="decimal"/>
-      <w:pStyle w:val="Heading6"/>
+      <w:pStyle w:val="Ttulo6"/>
       <w:lvlText w:val="%1.%2.%3.%4.%5.%6"/>
       <w:lvlJc w:val="left"/>
       <w:pPr>
@@ -4738,7 +4796,7 @@
     <w:lvl w:ilvl="6">
       <w:start w:val="1"/>
       <w:numFmt w:val="decimal"/>
-      <w:pStyle w:val="Heading7"/>
+      <w:pStyle w:val="Ttulo7"/>
       <w:lvlText w:val="%1.%2.%3.%4.%5.%6.%7"/>
       <w:lvlJc w:val="left"/>
       <w:pPr>
@@ -4751,7 +4809,7 @@
     <w:lvl w:ilvl="7">
       <w:start w:val="1"/>
       <w:numFmt w:val="decimal"/>
-      <w:pStyle w:val="Heading8"/>
+      <w:pStyle w:val="Ttulo8"/>
       <w:lvlText w:val="%1.%2.%3.%4.%5.%6.%7.%8"/>
       <w:lvlJc w:val="left"/>
       <w:pPr>
@@ -4764,7 +4822,7 @@
     <w:lvl w:ilvl="8">
       <w:start w:val="1"/>
       <w:numFmt w:val="decimal"/>
-      <w:pStyle w:val="Heading9"/>
+      <w:pStyle w:val="Ttulo9"/>
       <w:lvlText w:val="%1.%2.%3.%4.%5.%6.%7.%8.%9"/>
       <w:lvlJc w:val="left"/>
       <w:pPr>
@@ -5087,11 +5145,11 @@
     <w:name w:val="Normal"/>
     <w:qFormat/>
   </w:style>
-  <w:style w:type="paragraph" w:styleId="Heading1">
+  <w:style w:type="paragraph" w:styleId="Ttulo1">
     <w:name w:val="heading 1"/>
     <w:basedOn w:val="Normal"/>
     <w:next w:val="Normal"/>
-    <w:link w:val="Heading1Char"/>
+    <w:link w:val="Ttulo1Car"/>
     <w:uiPriority w:val="9"/>
     <w:qFormat/>
     <w:rsid w:val="006B2351"/>
@@ -5113,11 +5171,11 @@
       <w:szCs w:val="28"/>
     </w:rPr>
   </w:style>
-  <w:style w:type="paragraph" w:styleId="Heading2">
+  <w:style w:type="paragraph" w:styleId="Ttulo2">
     <w:name w:val="heading 2"/>
     <w:basedOn w:val="Normal"/>
     <w:next w:val="Normal"/>
-    <w:link w:val="Heading2Char"/>
+    <w:link w:val="Ttulo2Car"/>
     <w:uiPriority w:val="9"/>
     <w:unhideWhenUsed/>
     <w:qFormat/>
@@ -5141,10 +5199,10 @@
       <w:szCs w:val="26"/>
     </w:rPr>
   </w:style>
-  <w:style w:type="paragraph" w:styleId="Heading3">
+  <w:style w:type="paragraph" w:styleId="Ttulo3">
     <w:name w:val="heading 3"/>
     <w:basedOn w:val="Normal"/>
-    <w:link w:val="Heading3Char"/>
+    <w:link w:val="Ttulo3Car"/>
     <w:uiPriority w:val="9"/>
     <w:qFormat/>
     <w:rsid w:val="006B2351"/>
@@ -5166,11 +5224,11 @@
       <w:lang w:val="en-US"/>
     </w:rPr>
   </w:style>
-  <w:style w:type="paragraph" w:styleId="Heading4">
+  <w:style w:type="paragraph" w:styleId="Ttulo4">
     <w:name w:val="heading 4"/>
     <w:basedOn w:val="Normal"/>
     <w:next w:val="Normal"/>
-    <w:link w:val="Heading4Char"/>
+    <w:link w:val="Ttulo4Car"/>
     <w:uiPriority w:val="9"/>
     <w:unhideWhenUsed/>
     <w:qFormat/>
@@ -5195,11 +5253,11 @@
       <w:sz w:val="24"/>
     </w:rPr>
   </w:style>
-  <w:style w:type="paragraph" w:styleId="Heading5">
+  <w:style w:type="paragraph" w:styleId="Ttulo5">
     <w:name w:val="heading 5"/>
     <w:basedOn w:val="Normal"/>
     <w:next w:val="Normal"/>
-    <w:link w:val="Heading5Char"/>
+    <w:link w:val="Ttulo5Car"/>
     <w:uiPriority w:val="9"/>
     <w:unhideWhenUsed/>
     <w:qFormat/>
@@ -5222,11 +5280,11 @@
       <w:sz w:val="24"/>
     </w:rPr>
   </w:style>
-  <w:style w:type="paragraph" w:styleId="Heading6">
+  <w:style w:type="paragraph" w:styleId="Ttulo6">
     <w:name w:val="heading 6"/>
     <w:basedOn w:val="Normal"/>
     <w:next w:val="Normal"/>
-    <w:link w:val="Heading6Char"/>
+    <w:link w:val="Ttulo6Car"/>
     <w:uiPriority w:val="9"/>
     <w:unhideWhenUsed/>
     <w:qFormat/>
@@ -5249,11 +5307,11 @@
       <w:sz w:val="28"/>
     </w:rPr>
   </w:style>
-  <w:style w:type="paragraph" w:styleId="Heading7">
+  <w:style w:type="paragraph" w:styleId="Ttulo7">
     <w:name w:val="heading 7"/>
     <w:basedOn w:val="Normal"/>
     <w:next w:val="Normal"/>
-    <w:link w:val="Heading7Char"/>
+    <w:link w:val="Ttulo7Car"/>
     <w:uiPriority w:val="9"/>
     <w:semiHidden/>
     <w:unhideWhenUsed/>
@@ -5278,11 +5336,11 @@
       <w:sz w:val="20"/>
     </w:rPr>
   </w:style>
-  <w:style w:type="paragraph" w:styleId="Heading8">
+  <w:style w:type="paragraph" w:styleId="Ttulo8">
     <w:name w:val="heading 8"/>
     <w:basedOn w:val="Normal"/>
     <w:next w:val="Normal"/>
-    <w:link w:val="Heading8Char"/>
+    <w:link w:val="Ttulo8Car"/>
     <w:uiPriority w:val="9"/>
     <w:semiHidden/>
     <w:unhideWhenUsed/>
@@ -5306,11 +5364,11 @@
       <w:szCs w:val="20"/>
     </w:rPr>
   </w:style>
-  <w:style w:type="paragraph" w:styleId="Heading9">
+  <w:style w:type="paragraph" w:styleId="Ttulo9">
     <w:name w:val="heading 9"/>
     <w:basedOn w:val="Normal"/>
     <w:next w:val="Normal"/>
-    <w:link w:val="Heading9Char"/>
+    <w:link w:val="Ttulo9Car"/>
     <w:uiPriority w:val="9"/>
     <w:semiHidden/>
     <w:unhideWhenUsed/>
@@ -5336,13 +5394,13 @@
       <w:szCs w:val="20"/>
     </w:rPr>
   </w:style>
-  <w:style w:type="character" w:default="1" w:styleId="DefaultParagraphFont">
+  <w:style w:type="character" w:default="1" w:styleId="Fuentedeprrafopredeter">
     <w:name w:val="Default Paragraph Font"/>
     <w:uiPriority w:val="1"/>
     <w:semiHidden/>
     <w:unhideWhenUsed/>
   </w:style>
-  <w:style w:type="table" w:default="1" w:styleId="TableNormal">
+  <w:style w:type="table" w:default="1" w:styleId="Tablanormal">
     <w:name w:val="Normal Table"/>
     <w:uiPriority w:val="99"/>
     <w:semiHidden/>
@@ -5357,15 +5415,15 @@
       </w:tblCellMar>
     </w:tblPr>
   </w:style>
-  <w:style w:type="numbering" w:default="1" w:styleId="NoList">
+  <w:style w:type="numbering" w:default="1" w:styleId="Sinlista">
     <w:name w:val="No List"/>
     <w:uiPriority w:val="99"/>
     <w:semiHidden/>
     <w:unhideWhenUsed/>
   </w:style>
-  <w:style w:type="table" w:styleId="TableGrid">
+  <w:style w:type="table" w:styleId="Tablaconcuadrcula">
     <w:name w:val="Table Grid"/>
-    <w:basedOn w:val="TableNormal"/>
+    <w:basedOn w:val="Tablanormal"/>
     <w:uiPriority w:val="59"/>
     <w:rsid w:val="005868B1"/>
     <w:pPr>
@@ -5389,10 +5447,10 @@
       </w:tblCellMar>
     </w:tblPr>
   </w:style>
-  <w:style w:type="paragraph" w:styleId="BalloonText">
+  <w:style w:type="paragraph" w:styleId="Textodeglobo">
     <w:name w:val="Balloon Text"/>
     <w:basedOn w:val="Normal"/>
-    <w:link w:val="BalloonTextChar"/>
+    <w:link w:val="TextodegloboCar"/>
     <w:uiPriority w:val="99"/>
     <w:semiHidden/>
     <w:unhideWhenUsed/>
@@ -5406,10 +5464,10 @@
       <w:szCs w:val="16"/>
     </w:rPr>
   </w:style>
-  <w:style w:type="character" w:customStyle="1" w:styleId="BalloonTextChar">
-    <w:name w:val="Balloon Text Char"/>
-    <w:basedOn w:val="DefaultParagraphFont"/>
-    <w:link w:val="BalloonText"/>
+  <w:style w:type="character" w:customStyle="1" w:styleId="TextodegloboCar">
+    <w:name w:val="Texto de globo Car"/>
+    <w:basedOn w:val="Fuentedeprrafopredeter"/>
+    <w:link w:val="Textodeglobo"/>
     <w:uiPriority w:val="99"/>
     <w:semiHidden/>
     <w:rsid w:val="008F489D"/>
@@ -5419,10 +5477,10 @@
       <w:szCs w:val="16"/>
     </w:rPr>
   </w:style>
-  <w:style w:type="paragraph" w:styleId="Header">
+  <w:style w:type="paragraph" w:styleId="Encabezado">
     <w:name w:val="header"/>
     <w:basedOn w:val="Normal"/>
-    <w:link w:val="HeaderChar"/>
+    <w:link w:val="EncabezadoCar"/>
     <w:uiPriority w:val="99"/>
     <w:unhideWhenUsed/>
     <w:rsid w:val="00AE4577"/>
@@ -5434,17 +5492,17 @@
       <w:spacing w:after="0" w:line="240" w:lineRule="auto"/>
     </w:pPr>
   </w:style>
-  <w:style w:type="character" w:customStyle="1" w:styleId="HeaderChar">
-    <w:name w:val="Header Char"/>
-    <w:basedOn w:val="DefaultParagraphFont"/>
-    <w:link w:val="Header"/>
+  <w:style w:type="character" w:customStyle="1" w:styleId="EncabezadoCar">
+    <w:name w:val="Encabezado Car"/>
+    <w:basedOn w:val="Fuentedeprrafopredeter"/>
+    <w:link w:val="Encabezado"/>
     <w:uiPriority w:val="99"/>
     <w:rsid w:val="00AE4577"/>
   </w:style>
-  <w:style w:type="paragraph" w:styleId="Footer">
+  <w:style w:type="paragraph" w:styleId="Piedepgina">
     <w:name w:val="footer"/>
     <w:basedOn w:val="Normal"/>
-    <w:link w:val="FooterChar"/>
+    <w:link w:val="PiedepginaCar"/>
     <w:uiPriority w:val="99"/>
     <w:unhideWhenUsed/>
     <w:rsid w:val="00AE4577"/>
@@ -5456,10 +5514,10 @@
       <w:spacing w:after="0" w:line="240" w:lineRule="auto"/>
     </w:pPr>
   </w:style>
-  <w:style w:type="character" w:customStyle="1" w:styleId="FooterChar">
-    <w:name w:val="Footer Char"/>
-    <w:basedOn w:val="DefaultParagraphFont"/>
-    <w:link w:val="Footer"/>
+  <w:style w:type="character" w:customStyle="1" w:styleId="PiedepginaCar">
+    <w:name w:val="Pie de página Car"/>
+    <w:basedOn w:val="Fuentedeprrafopredeter"/>
+    <w:link w:val="Piedepgina"/>
     <w:uiPriority w:val="99"/>
     <w:rsid w:val="00AE4577"/>
   </w:style>
@@ -5497,9 +5555,9 @@
       <w:lang w:eastAsia="es-ES"/>
     </w:rPr>
   </w:style>
-  <w:style w:type="table" w:styleId="MediumList2-Accent2">
+  <w:style w:type="table" w:styleId="Listamedia2-nfasis2">
     <w:name w:val="Medium List 2 Accent 2"/>
-    <w:basedOn w:val="TableNormal"/>
+    <w:basedOn w:val="Tablanormal"/>
     <w:uiPriority w:val="66"/>
     <w:rsid w:val="00C3302A"/>
     <w:pPr>
@@ -5626,10 +5684,10 @@
       </w:tcPr>
     </w:tblStylePr>
   </w:style>
-  <w:style w:type="character" w:customStyle="1" w:styleId="Heading1Char">
-    <w:name w:val="Heading 1 Char"/>
-    <w:basedOn w:val="DefaultParagraphFont"/>
-    <w:link w:val="Heading1"/>
+  <w:style w:type="character" w:customStyle="1" w:styleId="Ttulo1Car">
+    <w:name w:val="Título 1 Car"/>
+    <w:basedOn w:val="Fuentedeprrafopredeter"/>
+    <w:link w:val="Ttulo1"/>
     <w:uiPriority w:val="9"/>
     <w:rsid w:val="006B2351"/>
     <w:rPr>
@@ -5641,10 +5699,10 @@
       <w:szCs w:val="28"/>
     </w:rPr>
   </w:style>
-  <w:style w:type="character" w:customStyle="1" w:styleId="Heading2Char">
-    <w:name w:val="Heading 2 Char"/>
-    <w:basedOn w:val="DefaultParagraphFont"/>
-    <w:link w:val="Heading2"/>
+  <w:style w:type="character" w:customStyle="1" w:styleId="Ttulo2Car">
+    <w:name w:val="Título 2 Car"/>
+    <w:basedOn w:val="Fuentedeprrafopredeter"/>
+    <w:link w:val="Ttulo2"/>
     <w:uiPriority w:val="9"/>
     <w:rsid w:val="006B2351"/>
     <w:rPr>
@@ -5656,10 +5714,10 @@
       <w:szCs w:val="26"/>
     </w:rPr>
   </w:style>
-  <w:style w:type="character" w:customStyle="1" w:styleId="Heading3Char">
-    <w:name w:val="Heading 3 Char"/>
-    <w:basedOn w:val="DefaultParagraphFont"/>
-    <w:link w:val="Heading3"/>
+  <w:style w:type="character" w:customStyle="1" w:styleId="Ttulo3Car">
+    <w:name w:val="Título 3 Car"/>
+    <w:basedOn w:val="Fuentedeprrafopredeter"/>
+    <w:link w:val="Ttulo3"/>
     <w:uiPriority w:val="9"/>
     <w:rsid w:val="006B2351"/>
     <w:rPr>
@@ -5672,10 +5730,10 @@
       <w:lang w:val="en-US"/>
     </w:rPr>
   </w:style>
-  <w:style w:type="character" w:customStyle="1" w:styleId="Heading4Char">
-    <w:name w:val="Heading 4 Char"/>
-    <w:basedOn w:val="DefaultParagraphFont"/>
-    <w:link w:val="Heading4"/>
+  <w:style w:type="character" w:customStyle="1" w:styleId="Ttulo4Car">
+    <w:name w:val="Título 4 Car"/>
+    <w:basedOn w:val="Fuentedeprrafopredeter"/>
+    <w:link w:val="Ttulo4"/>
     <w:uiPriority w:val="9"/>
     <w:rsid w:val="006B2351"/>
     <w:rPr>
@@ -5687,10 +5745,10 @@
       <w:sz w:val="24"/>
     </w:rPr>
   </w:style>
-  <w:style w:type="character" w:customStyle="1" w:styleId="Heading5Char">
-    <w:name w:val="Heading 5 Char"/>
-    <w:basedOn w:val="DefaultParagraphFont"/>
-    <w:link w:val="Heading5"/>
+  <w:style w:type="character" w:customStyle="1" w:styleId="Ttulo5Car">
+    <w:name w:val="Título 5 Car"/>
+    <w:basedOn w:val="Fuentedeprrafopredeter"/>
+    <w:link w:val="Ttulo5"/>
     <w:uiPriority w:val="9"/>
     <w:rsid w:val="006B2351"/>
     <w:rPr>
@@ -5700,10 +5758,10 @@
       <w:sz w:val="24"/>
     </w:rPr>
   </w:style>
-  <w:style w:type="character" w:customStyle="1" w:styleId="Heading6Char">
-    <w:name w:val="Heading 6 Char"/>
-    <w:basedOn w:val="DefaultParagraphFont"/>
-    <w:link w:val="Heading6"/>
+  <w:style w:type="character" w:customStyle="1" w:styleId="Ttulo6Car">
+    <w:name w:val="Título 6 Car"/>
+    <w:basedOn w:val="Fuentedeprrafopredeter"/>
+    <w:link w:val="Ttulo6"/>
     <w:uiPriority w:val="9"/>
     <w:rsid w:val="006B2351"/>
     <w:rPr>
@@ -5714,10 +5772,10 @@
       <w:sz w:val="28"/>
     </w:rPr>
   </w:style>
-  <w:style w:type="character" w:customStyle="1" w:styleId="Heading7Char">
-    <w:name w:val="Heading 7 Char"/>
-    <w:basedOn w:val="DefaultParagraphFont"/>
-    <w:link w:val="Heading7"/>
+  <w:style w:type="character" w:customStyle="1" w:styleId="Ttulo7Car">
+    <w:name w:val="Título 7 Car"/>
+    <w:basedOn w:val="Fuentedeprrafopredeter"/>
+    <w:link w:val="Ttulo7"/>
     <w:uiPriority w:val="9"/>
     <w:semiHidden/>
     <w:rsid w:val="006B2351"/>
@@ -5729,10 +5787,10 @@
       <w:sz w:val="20"/>
     </w:rPr>
   </w:style>
-  <w:style w:type="character" w:customStyle="1" w:styleId="Heading8Char">
-    <w:name w:val="Heading 8 Char"/>
-    <w:basedOn w:val="DefaultParagraphFont"/>
-    <w:link w:val="Heading8"/>
+  <w:style w:type="character" w:customStyle="1" w:styleId="Ttulo8Car">
+    <w:name w:val="Título 8 Car"/>
+    <w:basedOn w:val="Fuentedeprrafopredeter"/>
+    <w:link w:val="Ttulo8"/>
     <w:uiPriority w:val="9"/>
     <w:semiHidden/>
     <w:rsid w:val="006B2351"/>
@@ -5743,10 +5801,10 @@
       <w:szCs w:val="20"/>
     </w:rPr>
   </w:style>
-  <w:style w:type="character" w:customStyle="1" w:styleId="Heading9Char">
-    <w:name w:val="Heading 9 Char"/>
-    <w:basedOn w:val="DefaultParagraphFont"/>
-    <w:link w:val="Heading9"/>
+  <w:style w:type="character" w:customStyle="1" w:styleId="Ttulo9Car">
+    <w:name w:val="Título 9 Car"/>
+    <w:basedOn w:val="Fuentedeprrafopredeter"/>
+    <w:link w:val="Ttulo9"/>
     <w:uiPriority w:val="9"/>
     <w:semiHidden/>
     <w:rsid w:val="006B2351"/>
@@ -5922,11 +5980,11 @@
     <w:name w:val="Normal"/>
     <w:qFormat/>
   </w:style>
-  <w:style w:type="paragraph" w:styleId="Heading1">
+  <w:style w:type="paragraph" w:styleId="Ttulo1">
     <w:name w:val="heading 1"/>
     <w:basedOn w:val="Normal"/>
     <w:next w:val="Normal"/>
-    <w:link w:val="Heading1Char"/>
+    <w:link w:val="Ttulo1Car"/>
     <w:uiPriority w:val="9"/>
     <w:qFormat/>
     <w:rsid w:val="006B2351"/>
@@ -5948,11 +6006,11 @@
       <w:szCs w:val="28"/>
     </w:rPr>
   </w:style>
-  <w:style w:type="paragraph" w:styleId="Heading2">
+  <w:style w:type="paragraph" w:styleId="Ttulo2">
     <w:name w:val="heading 2"/>
     <w:basedOn w:val="Normal"/>
     <w:next w:val="Normal"/>
-    <w:link w:val="Heading2Char"/>
+    <w:link w:val="Ttulo2Car"/>
     <w:uiPriority w:val="9"/>
     <w:unhideWhenUsed/>
     <w:qFormat/>
@@ -5976,10 +6034,10 @@
       <w:szCs w:val="26"/>
     </w:rPr>
   </w:style>
-  <w:style w:type="paragraph" w:styleId="Heading3">
+  <w:style w:type="paragraph" w:styleId="Ttulo3">
     <w:name w:val="heading 3"/>
     <w:basedOn w:val="Normal"/>
-    <w:link w:val="Heading3Char"/>
+    <w:link w:val="Ttulo3Car"/>
     <w:uiPriority w:val="9"/>
     <w:qFormat/>
     <w:rsid w:val="006B2351"/>
@@ -6001,11 +6059,11 @@
       <w:lang w:val="en-US"/>
     </w:rPr>
   </w:style>
-  <w:style w:type="paragraph" w:styleId="Heading4">
+  <w:style w:type="paragraph" w:styleId="Ttulo4">
     <w:name w:val="heading 4"/>
     <w:basedOn w:val="Normal"/>
     <w:next w:val="Normal"/>
-    <w:link w:val="Heading4Char"/>
+    <w:link w:val="Ttulo4Car"/>
     <w:uiPriority w:val="9"/>
     <w:unhideWhenUsed/>
     <w:qFormat/>
@@ -6030,11 +6088,11 @@
       <w:sz w:val="24"/>
     </w:rPr>
   </w:style>
-  <w:style w:type="paragraph" w:styleId="Heading5">
+  <w:style w:type="paragraph" w:styleId="Ttulo5">
     <w:name w:val="heading 5"/>
     <w:basedOn w:val="Normal"/>
     <w:next w:val="Normal"/>
-    <w:link w:val="Heading5Char"/>
+    <w:link w:val="Ttulo5Car"/>
     <w:uiPriority w:val="9"/>
     <w:unhideWhenUsed/>
     <w:qFormat/>
@@ -6057,11 +6115,11 @@
       <w:sz w:val="24"/>
     </w:rPr>
   </w:style>
-  <w:style w:type="paragraph" w:styleId="Heading6">
+  <w:style w:type="paragraph" w:styleId="Ttulo6">
     <w:name w:val="heading 6"/>
     <w:basedOn w:val="Normal"/>
     <w:next w:val="Normal"/>
-    <w:link w:val="Heading6Char"/>
+    <w:link w:val="Ttulo6Car"/>
     <w:uiPriority w:val="9"/>
     <w:unhideWhenUsed/>
     <w:qFormat/>
@@ -6084,11 +6142,11 @@
       <w:sz w:val="28"/>
     </w:rPr>
   </w:style>
-  <w:style w:type="paragraph" w:styleId="Heading7">
+  <w:style w:type="paragraph" w:styleId="Ttulo7">
     <w:name w:val="heading 7"/>
     <w:basedOn w:val="Normal"/>
     <w:next w:val="Normal"/>
-    <w:link w:val="Heading7Char"/>
+    <w:link w:val="Ttulo7Car"/>
     <w:uiPriority w:val="9"/>
     <w:semiHidden/>
     <w:unhideWhenUsed/>
@@ -6113,11 +6171,11 @@
       <w:sz w:val="20"/>
     </w:rPr>
   </w:style>
-  <w:style w:type="paragraph" w:styleId="Heading8">
+  <w:style w:type="paragraph" w:styleId="Ttulo8">
     <w:name w:val="heading 8"/>
     <w:basedOn w:val="Normal"/>
     <w:next w:val="Normal"/>
-    <w:link w:val="Heading8Char"/>
+    <w:link w:val="Ttulo8Car"/>
     <w:uiPriority w:val="9"/>
     <w:semiHidden/>
     <w:unhideWhenUsed/>
@@ -6141,11 +6199,11 @@
       <w:szCs w:val="20"/>
     </w:rPr>
   </w:style>
-  <w:style w:type="paragraph" w:styleId="Heading9">
+  <w:style w:type="paragraph" w:styleId="Ttulo9">
     <w:name w:val="heading 9"/>
     <w:basedOn w:val="Normal"/>
     <w:next w:val="Normal"/>
-    <w:link w:val="Heading9Char"/>
+    <w:link w:val="Ttulo9Car"/>
     <w:uiPriority w:val="9"/>
     <w:semiHidden/>
     <w:unhideWhenUsed/>
@@ -6171,13 +6229,13 @@
       <w:szCs w:val="20"/>
     </w:rPr>
   </w:style>
-  <w:style w:type="character" w:default="1" w:styleId="DefaultParagraphFont">
+  <w:style w:type="character" w:default="1" w:styleId="Fuentedeprrafopredeter">
     <w:name w:val="Default Paragraph Font"/>
     <w:uiPriority w:val="1"/>
     <w:semiHidden/>
     <w:unhideWhenUsed/>
   </w:style>
-  <w:style w:type="table" w:default="1" w:styleId="TableNormal">
+  <w:style w:type="table" w:default="1" w:styleId="Tablanormal">
     <w:name w:val="Normal Table"/>
     <w:uiPriority w:val="99"/>
     <w:semiHidden/>
@@ -6192,15 +6250,15 @@
       </w:tblCellMar>
     </w:tblPr>
   </w:style>
-  <w:style w:type="numbering" w:default="1" w:styleId="NoList">
+  <w:style w:type="numbering" w:default="1" w:styleId="Sinlista">
     <w:name w:val="No List"/>
     <w:uiPriority w:val="99"/>
     <w:semiHidden/>
     <w:unhideWhenUsed/>
   </w:style>
-  <w:style w:type="table" w:styleId="TableGrid">
+  <w:style w:type="table" w:styleId="Tablaconcuadrcula">
     <w:name w:val="Table Grid"/>
-    <w:basedOn w:val="TableNormal"/>
+    <w:basedOn w:val="Tablanormal"/>
     <w:uiPriority w:val="59"/>
     <w:rsid w:val="005868B1"/>
     <w:pPr>
@@ -6224,10 +6282,10 @@
       </w:tblCellMar>
     </w:tblPr>
   </w:style>
-  <w:style w:type="paragraph" w:styleId="BalloonText">
+  <w:style w:type="paragraph" w:styleId="Textodeglobo">
     <w:name w:val="Balloon Text"/>
     <w:basedOn w:val="Normal"/>
-    <w:link w:val="BalloonTextChar"/>
+    <w:link w:val="TextodegloboCar"/>
     <w:uiPriority w:val="99"/>
     <w:semiHidden/>
     <w:unhideWhenUsed/>
@@ -6241,10 +6299,10 @@
       <w:szCs w:val="16"/>
     </w:rPr>
   </w:style>
-  <w:style w:type="character" w:customStyle="1" w:styleId="BalloonTextChar">
-    <w:name w:val="Balloon Text Char"/>
-    <w:basedOn w:val="DefaultParagraphFont"/>
-    <w:link w:val="BalloonText"/>
+  <w:style w:type="character" w:customStyle="1" w:styleId="TextodegloboCar">
+    <w:name w:val="Texto de globo Car"/>
+    <w:basedOn w:val="Fuentedeprrafopredeter"/>
+    <w:link w:val="Textodeglobo"/>
     <w:uiPriority w:val="99"/>
     <w:semiHidden/>
     <w:rsid w:val="008F489D"/>
@@ -6254,10 +6312,10 @@
       <w:szCs w:val="16"/>
     </w:rPr>
   </w:style>
-  <w:style w:type="paragraph" w:styleId="Header">
+  <w:style w:type="paragraph" w:styleId="Encabezado">
     <w:name w:val="header"/>
     <w:basedOn w:val="Normal"/>
-    <w:link w:val="HeaderChar"/>
+    <w:link w:val="EncabezadoCar"/>
     <w:uiPriority w:val="99"/>
     <w:unhideWhenUsed/>
     <w:rsid w:val="00AE4577"/>
@@ -6269,17 +6327,17 @@
       <w:spacing w:after="0" w:line="240" w:lineRule="auto"/>
     </w:pPr>
   </w:style>
-  <w:style w:type="character" w:customStyle="1" w:styleId="HeaderChar">
-    <w:name w:val="Header Char"/>
-    <w:basedOn w:val="DefaultParagraphFont"/>
-    <w:link w:val="Header"/>
+  <w:style w:type="character" w:customStyle="1" w:styleId="EncabezadoCar">
+    <w:name w:val="Encabezado Car"/>
+    <w:basedOn w:val="Fuentedeprrafopredeter"/>
+    <w:link w:val="Encabezado"/>
     <w:uiPriority w:val="99"/>
     <w:rsid w:val="00AE4577"/>
   </w:style>
-  <w:style w:type="paragraph" w:styleId="Footer">
+  <w:style w:type="paragraph" w:styleId="Piedepgina">
     <w:name w:val="footer"/>
     <w:basedOn w:val="Normal"/>
-    <w:link w:val="FooterChar"/>
+    <w:link w:val="PiedepginaCar"/>
     <w:uiPriority w:val="99"/>
     <w:unhideWhenUsed/>
     <w:rsid w:val="00AE4577"/>
@@ -6291,10 +6349,10 @@
       <w:spacing w:after="0" w:line="240" w:lineRule="auto"/>
     </w:pPr>
   </w:style>
-  <w:style w:type="character" w:customStyle="1" w:styleId="FooterChar">
-    <w:name w:val="Footer Char"/>
-    <w:basedOn w:val="DefaultParagraphFont"/>
-    <w:link w:val="Footer"/>
+  <w:style w:type="character" w:customStyle="1" w:styleId="PiedepginaCar">
+    <w:name w:val="Pie de página Car"/>
+    <w:basedOn w:val="Fuentedeprrafopredeter"/>
+    <w:link w:val="Piedepgina"/>
     <w:uiPriority w:val="99"/>
     <w:rsid w:val="00AE4577"/>
   </w:style>
@@ -6332,9 +6390,9 @@
       <w:lang w:eastAsia="es-ES"/>
     </w:rPr>
   </w:style>
-  <w:style w:type="table" w:styleId="MediumList2-Accent2">
+  <w:style w:type="table" w:styleId="Listamedia2-nfasis2">
     <w:name w:val="Medium List 2 Accent 2"/>
-    <w:basedOn w:val="TableNormal"/>
+    <w:basedOn w:val="Tablanormal"/>
     <w:uiPriority w:val="66"/>
     <w:rsid w:val="00C3302A"/>
     <w:pPr>
@@ -6461,10 +6519,10 @@
       </w:tcPr>
     </w:tblStylePr>
   </w:style>
-  <w:style w:type="character" w:customStyle="1" w:styleId="Heading1Char">
-    <w:name w:val="Heading 1 Char"/>
-    <w:basedOn w:val="DefaultParagraphFont"/>
-    <w:link w:val="Heading1"/>
+  <w:style w:type="character" w:customStyle="1" w:styleId="Ttulo1Car">
+    <w:name w:val="Título 1 Car"/>
+    <w:basedOn w:val="Fuentedeprrafopredeter"/>
+    <w:link w:val="Ttulo1"/>
     <w:uiPriority w:val="9"/>
     <w:rsid w:val="006B2351"/>
     <w:rPr>
@@ -6476,10 +6534,10 @@
       <w:szCs w:val="28"/>
     </w:rPr>
   </w:style>
-  <w:style w:type="character" w:customStyle="1" w:styleId="Heading2Char">
-    <w:name w:val="Heading 2 Char"/>
-    <w:basedOn w:val="DefaultParagraphFont"/>
-    <w:link w:val="Heading2"/>
+  <w:style w:type="character" w:customStyle="1" w:styleId="Ttulo2Car">
+    <w:name w:val="Título 2 Car"/>
+    <w:basedOn w:val="Fuentedeprrafopredeter"/>
+    <w:link w:val="Ttulo2"/>
     <w:uiPriority w:val="9"/>
     <w:rsid w:val="006B2351"/>
     <w:rPr>
@@ -6491,10 +6549,10 @@
       <w:szCs w:val="26"/>
     </w:rPr>
   </w:style>
-  <w:style w:type="character" w:customStyle="1" w:styleId="Heading3Char">
-    <w:name w:val="Heading 3 Char"/>
-    <w:basedOn w:val="DefaultParagraphFont"/>
-    <w:link w:val="Heading3"/>
+  <w:style w:type="character" w:customStyle="1" w:styleId="Ttulo3Car">
+    <w:name w:val="Título 3 Car"/>
+    <w:basedOn w:val="Fuentedeprrafopredeter"/>
+    <w:link w:val="Ttulo3"/>
     <w:uiPriority w:val="9"/>
     <w:rsid w:val="006B2351"/>
     <w:rPr>
@@ -6507,10 +6565,10 @@
       <w:lang w:val="en-US"/>
     </w:rPr>
   </w:style>
-  <w:style w:type="character" w:customStyle="1" w:styleId="Heading4Char">
-    <w:name w:val="Heading 4 Char"/>
-    <w:basedOn w:val="DefaultParagraphFont"/>
-    <w:link w:val="Heading4"/>
+  <w:style w:type="character" w:customStyle="1" w:styleId="Ttulo4Car">
+    <w:name w:val="Título 4 Car"/>
+    <w:basedOn w:val="Fuentedeprrafopredeter"/>
+    <w:link w:val="Ttulo4"/>
     <w:uiPriority w:val="9"/>
     <w:rsid w:val="006B2351"/>
     <w:rPr>
@@ -6522,10 +6580,10 @@
       <w:sz w:val="24"/>
     </w:rPr>
   </w:style>
-  <w:style w:type="character" w:customStyle="1" w:styleId="Heading5Char">
-    <w:name w:val="Heading 5 Char"/>
-    <w:basedOn w:val="DefaultParagraphFont"/>
-    <w:link w:val="Heading5"/>
+  <w:style w:type="character" w:customStyle="1" w:styleId="Ttulo5Car">
+    <w:name w:val="Título 5 Car"/>
+    <w:basedOn w:val="Fuentedeprrafopredeter"/>
+    <w:link w:val="Ttulo5"/>
     <w:uiPriority w:val="9"/>
     <w:rsid w:val="006B2351"/>
     <w:rPr>
@@ -6535,10 +6593,10 @@
       <w:sz w:val="24"/>
     </w:rPr>
   </w:style>
-  <w:style w:type="character" w:customStyle="1" w:styleId="Heading6Char">
-    <w:name w:val="Heading 6 Char"/>
-    <w:basedOn w:val="DefaultParagraphFont"/>
-    <w:link w:val="Heading6"/>
+  <w:style w:type="character" w:customStyle="1" w:styleId="Ttulo6Car">
+    <w:name w:val="Título 6 Car"/>
+    <w:basedOn w:val="Fuentedeprrafopredeter"/>
+    <w:link w:val="Ttulo6"/>
     <w:uiPriority w:val="9"/>
     <w:rsid w:val="006B2351"/>
     <w:rPr>
@@ -6549,10 +6607,10 @@
       <w:sz w:val="28"/>
     </w:rPr>
   </w:style>
-  <w:style w:type="character" w:customStyle="1" w:styleId="Heading7Char">
-    <w:name w:val="Heading 7 Char"/>
-    <w:basedOn w:val="DefaultParagraphFont"/>
-    <w:link w:val="Heading7"/>
+  <w:style w:type="character" w:customStyle="1" w:styleId="Ttulo7Car">
+    <w:name w:val="Título 7 Car"/>
+    <w:basedOn w:val="Fuentedeprrafopredeter"/>
+    <w:link w:val="Ttulo7"/>
     <w:uiPriority w:val="9"/>
     <w:semiHidden/>
     <w:rsid w:val="006B2351"/>
@@ -6564,10 +6622,10 @@
       <w:sz w:val="20"/>
     </w:rPr>
   </w:style>
-  <w:style w:type="character" w:customStyle="1" w:styleId="Heading8Char">
-    <w:name w:val="Heading 8 Char"/>
-    <w:basedOn w:val="DefaultParagraphFont"/>
-    <w:link w:val="Heading8"/>
+  <w:style w:type="character" w:customStyle="1" w:styleId="Ttulo8Car">
+    <w:name w:val="Título 8 Car"/>
+    <w:basedOn w:val="Fuentedeprrafopredeter"/>
+    <w:link w:val="Ttulo8"/>
     <w:uiPriority w:val="9"/>
     <w:semiHidden/>
     <w:rsid w:val="006B2351"/>
@@ -6578,10 +6636,10 @@
       <w:szCs w:val="20"/>
     </w:rPr>
   </w:style>
-  <w:style w:type="character" w:customStyle="1" w:styleId="Heading9Char">
-    <w:name w:val="Heading 9 Char"/>
-    <w:basedOn w:val="DefaultParagraphFont"/>
-    <w:link w:val="Heading9"/>
+  <w:style w:type="character" w:customStyle="1" w:styleId="Ttulo9Car">
+    <w:name w:val="Título 9 Car"/>
+    <w:basedOn w:val="Fuentedeprrafopredeter"/>
+    <w:link w:val="Ttulo9"/>
     <w:uiPriority w:val="9"/>
     <w:semiHidden/>
     <w:rsid w:val="006B2351"/>
@@ -6887,7 +6945,7 @@
 </file>
 
 <file path=customXml/itemProps1.xml><?xml version="1.0" encoding="utf-8"?>
-<ds:datastoreItem xmlns:ds="http://schemas.openxmlformats.org/officeDocument/2006/customXml" ds:itemID="{F81AEBB5-DAEB-49D3-AC42-7E50756287BF}">
+<ds:datastoreItem xmlns:ds="http://schemas.openxmlformats.org/officeDocument/2006/customXml" ds:itemID="{B24EE2E1-8C5E-4B57-BFC2-B7F3014F1FF3}">
   <ds:schemaRefs>
     <ds:schemaRef ds:uri="http://schemas.openxmlformats.org/officeDocument/2006/bibliography"/>
   </ds:schemaRefs>

</xml_diff>